<commit_message>
Sprint Backlog and Report Update
</commit_message>
<xml_diff>
--- a/Report/System Development Report.docx
+++ b/Report/System Development Report.docx
@@ -1426,14 +1426,7 @@
           <w:tab w:val="right" w:leader="hyphen" w:pos="9350"/>
         </w:tabs>
         <w:rPr>
-          <w:b w:val="0"/>
-          <w:bCs w:val="0"/>
-          <w:i w:val="0"/>
-          <w:iCs w:val="0"/>
           <w:noProof/>
-          <w:sz w:val="22"/>
-          <w:szCs w:val="22"/>
-          <w:lang w:eastAsia="da-DK"/>
         </w:rPr>
       </w:pPr>
       <w:hyperlink w:anchor="_Toc421008986" w:history="1">
@@ -1442,7 +1435,14 @@
             <w:rStyle w:val="Hiperhivatkozs"/>
             <w:noProof/>
           </w:rPr>
-          <w:t>4 Project Planning</w:t>
+          <w:t xml:space="preserve">4 </w:t>
+        </w:r>
+        <w:r>
+          <w:rPr>
+            <w:rStyle w:val="Hiperhivatkozs"/>
+            <w:noProof/>
+          </w:rPr>
+          <w:t>Project Implementation</w:t>
         </w:r>
         <w:r>
           <w:rPr>
@@ -1496,28 +1496,22 @@
     </w:p>
     <w:p>
       <w:pPr>
-        <w:pStyle w:val="TJ1"/>
+        <w:pStyle w:val="TJ2"/>
         <w:tabs>
           <w:tab w:val="right" w:leader="hyphen" w:pos="9350"/>
         </w:tabs>
         <w:rPr>
-          <w:b w:val="0"/>
-          <w:bCs w:val="0"/>
-          <w:i w:val="0"/>
-          <w:iCs w:val="0"/>
           <w:noProof/>
-          <w:sz w:val="22"/>
-          <w:szCs w:val="22"/>
-          <w:lang w:eastAsia="da-DK"/>
-        </w:rPr>
-      </w:pPr>
-      <w:hyperlink w:anchor="_Toc421008999" w:history="1">
+        </w:rPr>
+      </w:pPr>
+      <w:hyperlink w:anchor="_Toc421008967" w:history="1">
         <w:r>
           <w:rPr>
             <w:rStyle w:val="Hiperhivatkozs"/>
-            <w:noProof/>
-          </w:rPr>
-          <w:t>5 Quality Assurance</w:t>
+            <w:rFonts w:cs="Times New Roman"/>
+            <w:noProof/>
+          </w:rPr>
+          <w:t>4.1 Sprint 0</w:t>
         </w:r>
         <w:r>
           <w:rPr>
@@ -1538,7 +1532,7 @@
             <w:noProof/>
             <w:webHidden/>
           </w:rPr>
-          <w:instrText xml:space="preserve"> PAGEREF _Toc421008999 \h </w:instrText>
+          <w:instrText xml:space="preserve"> PAGEREF _Toc421008967 \h </w:instrText>
         </w:r>
         <w:r>
           <w:rPr>
@@ -1558,7 +1552,7 @@
             <w:noProof/>
             <w:webHidden/>
           </w:rPr>
-          <w:t>40</w:t>
+          <w:t>7</w:t>
         </w:r>
         <w:r>
           <w:rPr>
@@ -1571,28 +1565,25 @@
     </w:p>
     <w:p>
       <w:pPr>
-        <w:pStyle w:val="TJ1"/>
+        <w:pStyle w:val="TJ2"/>
         <w:tabs>
           <w:tab w:val="right" w:leader="hyphen" w:pos="9350"/>
         </w:tabs>
         <w:rPr>
           <w:b w:val="0"/>
           <w:bCs w:val="0"/>
-          <w:i w:val="0"/>
-          <w:iCs w:val="0"/>
           <w:noProof/>
-          <w:sz w:val="22"/>
-          <w:szCs w:val="22"/>
-          <w:lang w:eastAsia="da-DK"/>
-        </w:rPr>
-      </w:pPr>
-      <w:hyperlink w:anchor="_Toc421009004" w:history="1">
+          <w:lang w:eastAsia="da-DK"/>
+        </w:rPr>
+      </w:pPr>
+      <w:hyperlink w:anchor="_Toc421008967" w:history="1">
         <w:r>
           <w:rPr>
             <w:rStyle w:val="Hiperhivatkozs"/>
-            <w:noProof/>
-          </w:rPr>
-          <w:t>6 Designing the Application</w:t>
+            <w:rFonts w:cs="Times New Roman"/>
+            <w:noProof/>
+          </w:rPr>
+          <w:t>4.2 Sprint 1</w:t>
         </w:r>
         <w:r>
           <w:rPr>
@@ -1613,7 +1604,7 @@
             <w:noProof/>
             <w:webHidden/>
           </w:rPr>
-          <w:instrText xml:space="preserve"> PAGEREF _Toc421009004 \h </w:instrText>
+          <w:instrText xml:space="preserve"> PAGEREF _Toc421008967 \h </w:instrText>
         </w:r>
         <w:r>
           <w:rPr>
@@ -1633,7 +1624,223 @@
             <w:noProof/>
             <w:webHidden/>
           </w:rPr>
-          <w:t>42</w:t>
+          <w:t>7</w:t>
+        </w:r>
+        <w:r>
+          <w:rPr>
+            <w:noProof/>
+            <w:webHidden/>
+          </w:rPr>
+          <w:fldChar w:fldCharType="end"/>
+        </w:r>
+      </w:hyperlink>
+    </w:p>
+    <w:p>
+      <w:pPr>
+        <w:pStyle w:val="TJ2"/>
+        <w:tabs>
+          <w:tab w:val="right" w:leader="hyphen" w:pos="9350"/>
+        </w:tabs>
+        <w:rPr>
+          <w:b w:val="0"/>
+          <w:bCs w:val="0"/>
+          <w:noProof/>
+          <w:lang w:eastAsia="da-DK"/>
+        </w:rPr>
+      </w:pPr>
+      <w:hyperlink w:anchor="_Toc421008967" w:history="1">
+        <w:r>
+          <w:rPr>
+            <w:rStyle w:val="Hiperhivatkozs"/>
+            <w:rFonts w:cs="Times New Roman"/>
+            <w:noProof/>
+          </w:rPr>
+          <w:t>4.3 Sprint 2</w:t>
+        </w:r>
+        <w:r>
+          <w:rPr>
+            <w:noProof/>
+            <w:webHidden/>
+          </w:rPr>
+          <w:tab/>
+        </w:r>
+        <w:r>
+          <w:rPr>
+            <w:noProof/>
+            <w:webHidden/>
+          </w:rPr>
+          <w:fldChar w:fldCharType="begin"/>
+        </w:r>
+        <w:r>
+          <w:rPr>
+            <w:noProof/>
+            <w:webHidden/>
+          </w:rPr>
+          <w:instrText xml:space="preserve"> PAGEREF _Toc421008967 \h </w:instrText>
+        </w:r>
+        <w:r>
+          <w:rPr>
+            <w:noProof/>
+            <w:webHidden/>
+          </w:rPr>
+        </w:r>
+        <w:r>
+          <w:rPr>
+            <w:noProof/>
+            <w:webHidden/>
+          </w:rPr>
+          <w:fldChar w:fldCharType="separate"/>
+        </w:r>
+        <w:r>
+          <w:rPr>
+            <w:noProof/>
+            <w:webHidden/>
+          </w:rPr>
+          <w:t>7</w:t>
+        </w:r>
+        <w:r>
+          <w:rPr>
+            <w:noProof/>
+            <w:webHidden/>
+          </w:rPr>
+          <w:fldChar w:fldCharType="end"/>
+        </w:r>
+      </w:hyperlink>
+    </w:p>
+    <w:p>
+      <w:pPr>
+        <w:pStyle w:val="TJ2"/>
+        <w:tabs>
+          <w:tab w:val="right" w:leader="hyphen" w:pos="9350"/>
+        </w:tabs>
+        <w:rPr>
+          <w:b w:val="0"/>
+          <w:bCs w:val="0"/>
+          <w:noProof/>
+          <w:lang w:eastAsia="da-DK"/>
+        </w:rPr>
+      </w:pPr>
+      <w:hyperlink w:anchor="_Toc421008967" w:history="1">
+        <w:r>
+          <w:rPr>
+            <w:rStyle w:val="Hiperhivatkozs"/>
+            <w:rFonts w:cs="Times New Roman"/>
+            <w:noProof/>
+          </w:rPr>
+          <w:t>4.4 Sprint 3</w:t>
+        </w:r>
+        <w:r>
+          <w:rPr>
+            <w:noProof/>
+            <w:webHidden/>
+          </w:rPr>
+          <w:tab/>
+        </w:r>
+        <w:r>
+          <w:rPr>
+            <w:noProof/>
+            <w:webHidden/>
+          </w:rPr>
+          <w:fldChar w:fldCharType="begin"/>
+        </w:r>
+        <w:r>
+          <w:rPr>
+            <w:noProof/>
+            <w:webHidden/>
+          </w:rPr>
+          <w:instrText xml:space="preserve"> PAGEREF _Toc421008967 \h </w:instrText>
+        </w:r>
+        <w:r>
+          <w:rPr>
+            <w:noProof/>
+            <w:webHidden/>
+          </w:rPr>
+        </w:r>
+        <w:r>
+          <w:rPr>
+            <w:noProof/>
+            <w:webHidden/>
+          </w:rPr>
+          <w:fldChar w:fldCharType="separate"/>
+        </w:r>
+        <w:r>
+          <w:rPr>
+            <w:noProof/>
+            <w:webHidden/>
+          </w:rPr>
+          <w:t>7</w:t>
+        </w:r>
+        <w:r>
+          <w:rPr>
+            <w:noProof/>
+            <w:webHidden/>
+          </w:rPr>
+          <w:fldChar w:fldCharType="end"/>
+        </w:r>
+      </w:hyperlink>
+    </w:p>
+    <w:p>
+      <w:pPr>
+        <w:pStyle w:val="TJ2"/>
+        <w:tabs>
+          <w:tab w:val="right" w:leader="hyphen" w:pos="9350"/>
+        </w:tabs>
+        <w:rPr>
+          <w:b w:val="0"/>
+          <w:bCs w:val="0"/>
+          <w:noProof/>
+          <w:lang w:eastAsia="da-DK"/>
+        </w:rPr>
+      </w:pPr>
+      <w:hyperlink w:anchor="_Toc421008967" w:history="1">
+        <w:r>
+          <w:rPr>
+            <w:rStyle w:val="Hiperhivatkozs"/>
+            <w:rFonts w:cs="Times New Roman"/>
+            <w:noProof/>
+          </w:rPr>
+          <w:t>4.5 Sprint 4</w:t>
+        </w:r>
+        <w:r>
+          <w:rPr>
+            <w:noProof/>
+            <w:webHidden/>
+          </w:rPr>
+          <w:tab/>
+        </w:r>
+        <w:r>
+          <w:rPr>
+            <w:noProof/>
+            <w:webHidden/>
+          </w:rPr>
+          <w:fldChar w:fldCharType="begin"/>
+        </w:r>
+        <w:r>
+          <w:rPr>
+            <w:noProof/>
+            <w:webHidden/>
+          </w:rPr>
+          <w:instrText xml:space="preserve"> PAGEREF _Toc421008967 \h </w:instrText>
+        </w:r>
+        <w:r>
+          <w:rPr>
+            <w:noProof/>
+            <w:webHidden/>
+          </w:rPr>
+        </w:r>
+        <w:r>
+          <w:rPr>
+            <w:noProof/>
+            <w:webHidden/>
+          </w:rPr>
+          <w:fldChar w:fldCharType="separate"/>
+        </w:r>
+        <w:r>
+          <w:rPr>
+            <w:noProof/>
+            <w:webHidden/>
+          </w:rPr>
+          <w:t>7</w:t>
         </w:r>
         <w:r>
           <w:rPr>
@@ -4571,6 +4778,14 @@
           <w:lang w:eastAsia="da-DK"/>
         </w:rPr>
       </w:pPr>
+    </w:p>
+    <w:p>
+      <w:pPr>
+        <w:rPr>
+          <w:rFonts w:ascii="Tahoma" w:hAnsi="Tahoma" w:cs="Tahoma"/>
+          <w:lang w:eastAsia="da-DK"/>
+        </w:rPr>
+      </w:pPr>
       <w:r>
         <w:rPr>
           <w:rFonts w:ascii="Tahoma" w:hAnsi="Tahoma" w:cs="Tahoma"/>
@@ -4578,14 +4793,6 @@
         </w:rPr>
         <w:t>In the project Group 2 had to take risks into consideration, therefore it is possible to measure and handle possible faults beforehand and give them a quick and valid response.</w:t>
       </w:r>
-    </w:p>
-    <w:p>
-      <w:pPr>
-        <w:rPr>
-          <w:rFonts w:ascii="Tahoma" w:hAnsi="Tahoma" w:cs="Tahoma"/>
-          <w:lang w:eastAsia="da-DK"/>
-        </w:rPr>
-      </w:pPr>
     </w:p>
     <w:p>
       <w:pPr>
@@ -4879,7 +5086,14 @@
           <w:rFonts w:ascii="Tahoma" w:hAnsi="Tahoma" w:cs="Tahoma"/>
           <w:sz w:val="28"/>
         </w:rPr>
-        <w:t>4. Planning the Project</w:t>
+        <w:t>4. Project</w:t>
+      </w:r>
+      <w:r>
+        <w:rPr>
+          <w:rFonts w:ascii="Tahoma" w:hAnsi="Tahoma" w:cs="Tahoma"/>
+          <w:sz w:val="28"/>
+        </w:rPr>
+        <w:t xml:space="preserve"> Implementation</w:t>
       </w:r>
     </w:p>
     <w:p>
@@ -5120,7 +5334,19 @@
         <w:rPr>
           <w:rFonts w:ascii="Tahoma" w:hAnsi="Tahoma" w:cs="Tahoma"/>
         </w:rPr>
-        <w:t>Group meetings and stand up meeting were also declared during Sprint 0.</w:t>
+        <w:t>Group meetings and stand up meeting</w:t>
+      </w:r>
+      <w:r>
+        <w:rPr>
+          <w:rFonts w:ascii="Tahoma" w:hAnsi="Tahoma" w:cs="Tahoma"/>
+        </w:rPr>
+        <w:t>s</w:t>
+      </w:r>
+      <w:r>
+        <w:rPr>
+          <w:rFonts w:ascii="Tahoma" w:hAnsi="Tahoma" w:cs="Tahoma"/>
+        </w:rPr>
+        <w:t xml:space="preserve"> were also declared during Sprint 0.</w:t>
       </w:r>
       <w:r>
         <w:rPr>
@@ -5164,7 +5390,13 @@
         <w:rPr>
           <w:rFonts w:ascii="Tahoma" w:hAnsi="Tahoma" w:cs="Tahoma"/>
         </w:rPr>
-        <w:t xml:space="preserve"> dormitory was set to 10.00. The group had divided the upcoming tasks, decided on the Scrum Master and on the Project Owner for each sprint</w:t>
+        <w:t xml:space="preserve"> dormitory was set to 11</w:t>
+      </w:r>
+      <w:r>
+        <w:rPr>
+          <w:rFonts w:ascii="Tahoma" w:hAnsi="Tahoma" w:cs="Tahoma"/>
+        </w:rPr>
+        <w:t>.00. The group had divided the upcoming tasks, decided on the Scrum Master and on the Project Owner for each sprint</w:t>
       </w:r>
       <w:r>
         <w:rPr>
@@ -5222,6 +5454,141 @@
           <w:rFonts w:ascii="Tahoma" w:hAnsi="Tahoma" w:cs="Tahoma"/>
         </w:rPr>
         <w:t xml:space="preserve"> and prepared putting the user stories and their related tasks for Sprint 1.</w:t>
+      </w:r>
+      <w:r>
+        <w:rPr>
+          <w:rFonts w:ascii="Tahoma" w:hAnsi="Tahoma" w:cs="Tahoma"/>
+        </w:rPr>
+        <w:t xml:space="preserve"> A scheme for Sprint Backlog was also created, so the members can the amount of remaining workhours for each task in each user story per each sprint. The values were calculated in a way, that the group decided on 8 hours / day of work in which 4 hours are for coding only, whilst the other 4 hours are for writing the report, discussing problems and also populate and modify are charts and tables (such as the sprint backlog itself).</w:t>
+      </w:r>
+      <w:r>
+        <w:rPr>
+          <w:rFonts w:ascii="Tahoma" w:hAnsi="Tahoma" w:cs="Tahoma"/>
+        </w:rPr>
+        <w:t xml:space="preserve"> These charts were created in digital format, as it is easier for the members to input, change data and share files through GitHub independently from an exact physical location.</w:t>
+      </w:r>
+    </w:p>
+    <w:p>
+      <w:pPr>
+        <w:rPr>
+          <w:rFonts w:ascii="Tahoma" w:hAnsi="Tahoma" w:cs="Tahoma"/>
+        </w:rPr>
+      </w:pPr>
+      <w:r>
+        <w:rPr>
+          <w:rFonts w:ascii="Tahoma" w:hAnsi="Tahoma" w:cs="Tahoma"/>
+        </w:rPr>
+        <w:t xml:space="preserve">The group also created some physical charts for representation. Sprint Task Board, Release Burn </w:t>
+      </w:r>
+      <w:proofErr w:type="gramStart"/>
+      <w:r>
+        <w:rPr>
+          <w:rFonts w:ascii="Tahoma" w:hAnsi="Tahoma" w:cs="Tahoma"/>
+        </w:rPr>
+        <w:t>Down</w:t>
+      </w:r>
+      <w:proofErr w:type="gramEnd"/>
+      <w:r>
+        <w:rPr>
+          <w:rFonts w:ascii="Tahoma" w:hAnsi="Tahoma" w:cs="Tahoma"/>
+        </w:rPr>
+        <w:t xml:space="preserve"> Chart and Sprint Burn Down chart were created for that purpose. Sprint Task Board consists </w:t>
+      </w:r>
+      <w:r>
+        <w:rPr>
+          <w:rFonts w:ascii="Tahoma" w:hAnsi="Tahoma" w:cs="Tahoma"/>
+        </w:rPr>
+        <w:lastRenderedPageBreak/>
+        <w:t xml:space="preserve">of the following columns: User Stories, Tasks, To Do, In Progress, Test (test phase) and </w:t>
+      </w:r>
+      <w:proofErr w:type="gramStart"/>
+      <w:r>
+        <w:rPr>
+          <w:rFonts w:ascii="Tahoma" w:hAnsi="Tahoma" w:cs="Tahoma"/>
+        </w:rPr>
+        <w:t>Done</w:t>
+      </w:r>
+      <w:proofErr w:type="gramEnd"/>
+      <w:r>
+        <w:rPr>
+          <w:rFonts w:ascii="Tahoma" w:hAnsi="Tahoma" w:cs="Tahoma"/>
+        </w:rPr>
+        <w:t xml:space="preserve"> columns. The tasks (which are on sticky notes) are moved between the columns of the board accordingly. </w:t>
+      </w:r>
+      <w:r>
+        <w:rPr>
+          <w:rFonts w:ascii="Tahoma" w:hAnsi="Tahoma" w:cs="Tahoma"/>
+        </w:rPr>
+        <w:t xml:space="preserve">The Sprint Burn </w:t>
+      </w:r>
+      <w:proofErr w:type="gramStart"/>
+      <w:r>
+        <w:rPr>
+          <w:rFonts w:ascii="Tahoma" w:hAnsi="Tahoma" w:cs="Tahoma"/>
+        </w:rPr>
+        <w:t>Down</w:t>
+      </w:r>
+      <w:proofErr w:type="gramEnd"/>
+      <w:r>
+        <w:rPr>
+          <w:rFonts w:ascii="Tahoma" w:hAnsi="Tahoma" w:cs="Tahoma"/>
+        </w:rPr>
+        <w:t xml:space="preserve"> Chart represents the correlation between the amount of story points and the time (number of days) spent on working per sprint. Release Burn Down chart is aggregating all of the Sprint and it shows the total sequence in one single chart.</w:t>
+      </w:r>
+    </w:p>
+    <w:p>
+      <w:pPr>
+        <w:rPr>
+          <w:rFonts w:ascii="Tahoma" w:hAnsi="Tahoma" w:cs="Tahoma"/>
+        </w:rPr>
+      </w:pPr>
+      <w:r>
+        <w:rPr>
+          <w:rFonts w:ascii="Tahoma" w:hAnsi="Tahoma" w:cs="Tahoma"/>
+        </w:rPr>
+        <w:t>After all the preparation, the team was ready for Sprint 1.</w:t>
+      </w:r>
+    </w:p>
+    <w:p>
+      <w:pPr>
+        <w:rPr>
+          <w:rFonts w:ascii="Tahoma" w:hAnsi="Tahoma" w:cs="Tahoma"/>
+          <w:sz w:val="24"/>
+          <w:u w:val="single"/>
+        </w:rPr>
+      </w:pPr>
+      <w:r>
+        <w:rPr>
+          <w:rFonts w:ascii="Tahoma" w:hAnsi="Tahoma" w:cs="Tahoma"/>
+          <w:sz w:val="24"/>
+          <w:u w:val="single"/>
+        </w:rPr>
+        <w:t>4.2 Sprint 1</w:t>
+      </w:r>
+    </w:p>
+    <w:p>
+      <w:pPr>
+        <w:rPr>
+          <w:rFonts w:ascii="Tahoma" w:hAnsi="Tahoma" w:cs="Tahoma"/>
+        </w:rPr>
+      </w:pPr>
+      <w:r>
+        <w:rPr>
+          <w:rFonts w:ascii="Tahoma" w:hAnsi="Tahoma" w:cs="Tahoma"/>
+        </w:rPr>
+        <w:t>Sprint 1 consisted of two main areas: Setting up the database and making the connections wi</w:t>
+      </w:r>
+      <w:r>
+        <w:rPr>
+          <w:rFonts w:ascii="Tahoma" w:hAnsi="Tahoma" w:cs="Tahoma"/>
+        </w:rPr>
+        <w:t>th the software via the two primary user stories: Register and Login. Register and Login were selected as the first two user stories for sprint 1 because even though they are pretty simple, they indispensable and the program cannot start/function without them. Creating the database, setting up the empty tables and queries were relatively simple as the group also had experience with these tasks.</w:t>
+      </w:r>
+      <w:r>
+        <w:rPr>
+          <w:rFonts w:ascii="Tahoma" w:hAnsi="Tahoma" w:cs="Tahoma"/>
+        </w:rPr>
+        <w:t xml:space="preserve"> Creating the interface for register and login was also simple and was done within one day.</w:t>
       </w:r>
       <w:bookmarkStart w:id="2" w:name="_GoBack"/>
       <w:bookmarkEnd w:id="2"/>

</xml_diff>

<commit_message>
sys rep update version 99999
</commit_message>
<xml_diff>
--- a/Report/System Development Report.docx
+++ b/Report/System Development Report.docx
@@ -5631,7 +5631,62 @@
       <w:r>
         <w:rPr>
           <w:rFonts w:ascii="Tahoma" w:hAnsi="Tahoma" w:cs="Tahoma"/>
-        </w:rPr>
+          <w:noProof/>
+        </w:rPr>
+        <w:drawing>
+          <wp:inline distT="0" distB="0" distL="0" distR="0">
+            <wp:extent cx="3928533" cy="2209800"/>
+            <wp:effectExtent l="0" t="0" r="0" b="0"/>
+            <wp:docPr id="3" name="Kép 3"/>
+            <wp:cNvGraphicFramePr>
+              <a:graphicFrameLocks xmlns:a="http://schemas.openxmlformats.org/drawingml/2006/main" noChangeAspect="1"/>
+            </wp:cNvGraphicFramePr>
+            <a:graphic xmlns:a="http://schemas.openxmlformats.org/drawingml/2006/main">
+              <a:graphicData uri="http://schemas.openxmlformats.org/drawingml/2006/picture">
+                <pic:pic xmlns:pic="http://schemas.openxmlformats.org/drawingml/2006/picture">
+                  <pic:nvPicPr>
+                    <pic:cNvPr id="3" name="20151106_110318.jpg"/>
+                    <pic:cNvPicPr/>
+                  </pic:nvPicPr>
+                  <pic:blipFill>
+                    <a:blip r:embed="rId7" cstate="print">
+                      <a:extLst>
+                        <a:ext uri="{28A0092B-C50C-407E-A947-70E740481C1C}">
+                          <a14:useLocalDpi xmlns:a14="http://schemas.microsoft.com/office/drawing/2010/main" val="0"/>
+                        </a:ext>
+                      </a:extLst>
+                    </a:blip>
+                    <a:stretch>
+                      <a:fillRect/>
+                    </a:stretch>
+                  </pic:blipFill>
+                  <pic:spPr>
+                    <a:xfrm>
+                      <a:off x="0" y="0"/>
+                      <a:ext cx="3929611" cy="2210406"/>
+                    </a:xfrm>
+                    <a:prstGeom prst="rect">
+                      <a:avLst/>
+                    </a:prstGeom>
+                  </pic:spPr>
+                </pic:pic>
+              </a:graphicData>
+            </a:graphic>
+          </wp:inline>
+        </w:drawing>
+      </w:r>
+    </w:p>
+    <w:p>
+      <w:pPr>
+        <w:rPr>
+          <w:rFonts w:ascii="Tahoma" w:hAnsi="Tahoma" w:cs="Tahoma"/>
+        </w:rPr>
+      </w:pPr>
+      <w:r>
+        <w:rPr>
+          <w:rFonts w:ascii="Tahoma" w:hAnsi="Tahoma" w:cs="Tahoma"/>
+        </w:rPr>
+        <w:lastRenderedPageBreak/>
         <w:t>The team decided to make a test first in order to test the connection</w:t>
       </w:r>
       <w:r>
@@ -5674,20 +5729,166 @@
         <w:rPr>
           <w:rFonts w:ascii="Tahoma" w:hAnsi="Tahoma" w:cs="Tahoma"/>
         </w:rPr>
-        <w:t xml:space="preserve"> Because the </w:t>
-      </w:r>
+        <w:t xml:space="preserve"> Because the project requirements include a segment which is to create a web application (connect to a web server and to a website), the members</w:t>
+      </w:r>
+      <w:r>
+        <w:rPr>
+          <w:rFonts w:ascii="Tahoma" w:hAnsi="Tahoma" w:cs="Tahoma"/>
+        </w:rPr>
+        <w:t xml:space="preserve"> decided to test the project if it is working on a web app.</w:t>
+      </w:r>
+    </w:p>
+    <w:p>
+      <w:pPr>
+        <w:rPr>
+          <w:rFonts w:ascii="Tahoma" w:hAnsi="Tahoma" w:cs="Tahoma"/>
+        </w:rPr>
+      </w:pPr>
+      <w:r>
+        <w:rPr>
+          <w:rFonts w:ascii="Tahoma" w:hAnsi="Tahoma" w:cs="Tahoma"/>
+        </w:rPr>
+        <w:t>According to the result the program was running perfectly as a web application, therefore the problem was the connection between the database and the phone. Our investigation of the process declared that there is a lack of support</w:t>
+      </w:r>
+      <w:r>
+        <w:rPr>
+          <w:rFonts w:ascii="Tahoma" w:hAnsi="Tahoma" w:cs="Tahoma"/>
+        </w:rPr>
+        <w:t xml:space="preserve"> </w:t>
+      </w:r>
+      <w:r>
+        <w:rPr>
+          <w:rFonts w:ascii="Tahoma" w:hAnsi="Tahoma" w:cs="Tahoma"/>
+        </w:rPr>
+        <w:t>between MS SQL and Windows phone 8.1, therefore even though the code itself was written perfectly the connection couldn’t be established. After all different approaches were tested and tried a decision was made that the web application is the best possible solution at this point in order to reach a stable well-functioning and runnable program.</w:t>
+      </w:r>
+    </w:p>
+    <w:p>
+      <w:pPr>
+        <w:rPr>
+          <w:rFonts w:ascii="Tahoma" w:hAnsi="Tahoma" w:cs="Tahoma"/>
+        </w:rPr>
+      </w:pPr>
+      <w:r>
+        <w:rPr>
+          <w:rFonts w:ascii="Tahoma" w:hAnsi="Tahoma" w:cs="Tahoma"/>
+        </w:rPr>
+        <w:t>The group was discussing and switching between the pros and cons of such a twist, but in order to be able to “ship” the project in time, we were willing to take this risk and proceeded with the Web application structure.</w:t>
+      </w:r>
+    </w:p>
+    <w:p>
+      <w:pPr>
+        <w:rPr>
+          <w:rFonts w:ascii="Tahoma" w:hAnsi="Tahoma" w:cs="Tahoma"/>
+          <w:sz w:val="24"/>
+          <w:u w:val="single"/>
+        </w:rPr>
+      </w:pPr>
+      <w:r>
+        <w:rPr>
+          <w:rFonts w:ascii="Tahoma" w:hAnsi="Tahoma" w:cs="Tahoma"/>
+          <w:sz w:val="24"/>
+          <w:u w:val="single"/>
+        </w:rPr>
+        <w:t>4.3</w:t>
+      </w:r>
+      <w:r>
+        <w:rPr>
+          <w:rFonts w:ascii="Tahoma" w:hAnsi="Tahoma" w:cs="Tahoma"/>
+          <w:sz w:val="24"/>
+          <w:u w:val="single"/>
+        </w:rPr>
+        <w:t xml:space="preserve"> Spr</w:t>
+      </w:r>
+      <w:r>
+        <w:rPr>
+          <w:rFonts w:ascii="Tahoma" w:hAnsi="Tahoma" w:cs="Tahoma"/>
+          <w:sz w:val="24"/>
+          <w:u w:val="single"/>
+        </w:rPr>
+        <w:t>int 2</w:t>
+      </w:r>
+    </w:p>
+    <w:p>
+      <w:pPr>
+        <w:rPr>
+          <w:rFonts w:ascii="Tahoma" w:hAnsi="Tahoma" w:cs="Tahoma"/>
+        </w:rPr>
+      </w:pPr>
+      <w:r>
+        <w:rPr>
+          <w:rFonts w:ascii="Tahoma" w:hAnsi="Tahoma" w:cs="Tahoma"/>
+        </w:rPr>
+        <w:t>In Sprint 2, the task was to create the Search algorithm; the interface for search, filtering and listing the searched users;</w:t>
+      </w:r>
+      <w:r>
+        <w:rPr>
+          <w:rFonts w:ascii="Tahoma" w:hAnsi="Tahoma" w:cs="Tahoma"/>
+        </w:rPr>
+        <w:t xml:space="preserve"> troubleshoot of the errors made in Sprint 1 and align with the new structure.</w:t>
+      </w:r>
+    </w:p>
+    <w:p>
+      <w:pPr>
+        <w:rPr>
+          <w:rFonts w:ascii="Tahoma" w:hAnsi="Tahoma" w:cs="Tahoma"/>
+        </w:rPr>
+      </w:pPr>
+      <w:r>
+        <w:rPr>
+          <w:rFonts w:ascii="Tahoma" w:hAnsi="Tahoma" w:cs="Tahoma"/>
+        </w:rPr>
+        <w:t>The troubleshooting had taken the priority as the time went by, every single double-check and test had to be made in order to completely cover the possibilities of running the program on Windows Phone and also to be able to move to the Web Application structure. After all area has been covered, we were settled with the web application structure.</w:t>
+      </w:r>
+    </w:p>
+    <w:p>
+      <w:pPr>
+        <w:rPr>
+          <w:rFonts w:ascii="Tahoma" w:hAnsi="Tahoma" w:cs="Tahoma"/>
+        </w:rPr>
+      </w:pPr>
       <w:r>
         <w:rPr>
           <w:rFonts w:ascii="Tahoma" w:hAnsi="Tahoma" w:cs="Tahoma"/>
         </w:rPr>
         <w:lastRenderedPageBreak/>
-        <w:t>project requirements include a segment which is to create a web application (connect to a web server and to a website), the members</w:t>
-      </w:r>
-      <w:r>
-        <w:rPr>
-          <w:rFonts w:ascii="Tahoma" w:hAnsi="Tahoma" w:cs="Tahoma"/>
-        </w:rPr>
-        <w:t xml:space="preserve"> decided to test the project if it is working on a web app. </w:t>
+        <w:t>The team also had to sort out some communication difficulties that surfaced in Sprint 1. Some of the division between the tasks were unclear, so as the milestones and task durations that were previously set were in delay. Some of the team members had also a slight attendance and communication problem.</w:t>
+      </w:r>
+      <w:r>
+        <w:rPr>
+          <w:rFonts w:ascii="Tahoma" w:hAnsi="Tahoma" w:cs="Tahoma"/>
+        </w:rPr>
+        <w:t xml:space="preserve"> Leonard had to leave couple of times due to medical issues and also attend to some examinations outside of Denmark. Richard has received a good company work related possibility for his specialization and internship, so soon he also had to </w:t>
+      </w:r>
+      <w:r>
+        <w:rPr>
+          <w:rFonts w:ascii="Tahoma" w:hAnsi="Tahoma" w:cs="Tahoma"/>
+        </w:rPr>
+        <w:t>take</w:t>
+      </w:r>
+      <w:r>
+        <w:rPr>
+          <w:rFonts w:ascii="Tahoma" w:hAnsi="Tahoma" w:cs="Tahoma"/>
+        </w:rPr>
+        <w:t xml:space="preserve"> his departure</w:t>
+      </w:r>
+      <w:r>
+        <w:rPr>
+          <w:rFonts w:ascii="Tahoma" w:hAnsi="Tahoma" w:cs="Tahoma"/>
+        </w:rPr>
+        <w:t xml:space="preserve"> from Denmark</w:t>
+      </w:r>
+      <w:r>
+        <w:rPr>
+          <w:rFonts w:ascii="Tahoma" w:hAnsi="Tahoma" w:cs="Tahoma"/>
+        </w:rPr>
+        <w:t xml:space="preserve">. </w:t>
+      </w:r>
+      <w:r>
+        <w:rPr>
+          <w:rFonts w:ascii="Tahoma" w:hAnsi="Tahoma" w:cs="Tahoma"/>
+        </w:rPr>
+        <w:t>A discussion had been started in order to solve communication problems and to find a way in order to overcome the challenges and finish the project as planned. Thankfully modern IT communication tools are existing precisely for this matter.</w:t>
       </w:r>
       <w:bookmarkStart w:id="2" w:name="_GoBack"/>
       <w:bookmarkEnd w:id="2"/>

</xml_diff>

<commit_message>
rep update close to final
</commit_message>
<xml_diff>
--- a/Report/System Development Report.docx
+++ b/Report/System Development Report.docx
@@ -5889,6 +5889,401 @@
           <w:rFonts w:ascii="Tahoma" w:hAnsi="Tahoma" w:cs="Tahoma"/>
         </w:rPr>
         <w:t>A discussion had been started in order to solve communication problems and to find a way in order to overcome the challenges and finish the project as planned. Thankfully modern IT communication tools are existing precisely for this matter.</w:t>
+      </w:r>
+      <w:r>
+        <w:rPr>
+          <w:rFonts w:ascii="Tahoma" w:hAnsi="Tahoma" w:cs="Tahoma"/>
+        </w:rPr>
+        <w:t xml:space="preserve"> Using chat-based online tools – such as Facebook Messenger – and occasionally with the help of Skype conference-calls were possible to enhance communication.</w:t>
+      </w:r>
+    </w:p>
+    <w:p>
+      <w:pPr>
+        <w:rPr>
+          <w:rFonts w:ascii="Tahoma" w:hAnsi="Tahoma" w:cs="Tahoma"/>
+        </w:rPr>
+      </w:pPr>
+      <w:r>
+        <w:rPr>
+          <w:rFonts w:ascii="Tahoma" w:hAnsi="Tahoma" w:cs="Tahoma"/>
+        </w:rPr>
+        <w:t>After all the tests and double-checks the new system architecture – with the web application – was set up, parallel to the windows phone project which was still kept in case we had the time and possibility to solve it and implement it in our project.</w:t>
+      </w:r>
+      <w:r>
+        <w:rPr>
+          <w:rFonts w:ascii="Tahoma" w:hAnsi="Tahoma" w:cs="Tahoma"/>
+        </w:rPr>
+        <w:t xml:space="preserve"> After connecting everything in the new structure (connecting our website to the webserver, to the WCF and to our Database… detailed in the technology report), we could finally focus on the programming of the rest of the functions. </w:t>
+      </w:r>
+    </w:p>
+    <w:p>
+      <w:pPr>
+        <w:rPr>
+          <w:rFonts w:ascii="Tahoma" w:hAnsi="Tahoma" w:cs="Tahoma"/>
+        </w:rPr>
+      </w:pPr>
+      <w:r>
+        <w:rPr>
+          <w:rFonts w:ascii="Tahoma" w:hAnsi="Tahoma" w:cs="Tahoma"/>
+        </w:rPr>
+        <w:t>Unfortunately troubleshooting summed up a lot of time from Sprint 2 so we had to make up some time in Sprint 3.</w:t>
+      </w:r>
+    </w:p>
+    <w:p>
+      <w:pPr>
+        <w:rPr>
+          <w:rFonts w:ascii="Tahoma" w:hAnsi="Tahoma" w:cs="Tahoma"/>
+          <w:sz w:val="24"/>
+          <w:u w:val="single"/>
+        </w:rPr>
+      </w:pPr>
+      <w:r>
+        <w:rPr>
+          <w:rFonts w:ascii="Tahoma" w:hAnsi="Tahoma" w:cs="Tahoma"/>
+          <w:sz w:val="24"/>
+          <w:u w:val="single"/>
+        </w:rPr>
+        <w:t>4.3 Sprint 3</w:t>
+      </w:r>
+    </w:p>
+    <w:p>
+      <w:pPr>
+        <w:rPr>
+          <w:rFonts w:ascii="Tahoma" w:hAnsi="Tahoma" w:cs="Tahoma"/>
+        </w:rPr>
+      </w:pPr>
+      <w:proofErr w:type="spellStart"/>
+      <w:r>
+        <w:rPr>
+          <w:rFonts w:ascii="Tahoma" w:hAnsi="Tahoma" w:cs="Tahoma"/>
+        </w:rPr>
+        <w:t>Ionut</w:t>
+      </w:r>
+      <w:proofErr w:type="spellEnd"/>
+      <w:r>
+        <w:rPr>
+          <w:rFonts w:ascii="Tahoma" w:hAnsi="Tahoma" w:cs="Tahoma"/>
+        </w:rPr>
+        <w:t xml:space="preserve"> and Alex had started working on the Search function while Richard was helping out and was writing the report.</w:t>
+      </w:r>
+      <w:r>
+        <w:rPr>
+          <w:rFonts w:ascii="Tahoma" w:hAnsi="Tahoma" w:cs="Tahoma"/>
+        </w:rPr>
+        <w:t xml:space="preserve"> Leonard was also helping out with solving upcoming challenges and function-related problems.</w:t>
+      </w:r>
+    </w:p>
+    <w:p>
+      <w:pPr>
+        <w:rPr>
+          <w:rFonts w:ascii="Tahoma" w:hAnsi="Tahoma" w:cs="Tahoma"/>
+        </w:rPr>
+      </w:pPr>
+      <w:r>
+        <w:rPr>
+          <w:rFonts w:ascii="Tahoma" w:hAnsi="Tahoma" w:cs="Tahoma"/>
+        </w:rPr>
+        <w:t>Alex had created the Search interface and started investigating the different search algorithm possibilities in order program this function.</w:t>
+      </w:r>
+      <w:r>
+        <w:rPr>
+          <w:rFonts w:ascii="Tahoma" w:hAnsi="Tahoma" w:cs="Tahoma"/>
+        </w:rPr>
+        <w:t xml:space="preserve"> </w:t>
+      </w:r>
+      <w:proofErr w:type="spellStart"/>
+      <w:r>
+        <w:rPr>
+          <w:rFonts w:ascii="Tahoma" w:hAnsi="Tahoma" w:cs="Tahoma"/>
+        </w:rPr>
+        <w:t>Ionut</w:t>
+      </w:r>
+      <w:proofErr w:type="spellEnd"/>
+      <w:r>
+        <w:rPr>
+          <w:rFonts w:ascii="Tahoma" w:hAnsi="Tahoma" w:cs="Tahoma"/>
+        </w:rPr>
+        <w:t xml:space="preserve"> also joined in the writing of the algorithm. </w:t>
+      </w:r>
+    </w:p>
+    <w:p>
+      <w:pPr>
+        <w:rPr>
+          <w:rFonts w:ascii="Tahoma" w:hAnsi="Tahoma" w:cs="Tahoma"/>
+        </w:rPr>
+      </w:pPr>
+      <w:r>
+        <w:rPr>
+          <w:rFonts w:ascii="Tahoma" w:hAnsi="Tahoma" w:cs="Tahoma"/>
+        </w:rPr>
+        <w:t xml:space="preserve">In the meantime, </w:t>
+      </w:r>
+      <w:proofErr w:type="spellStart"/>
+      <w:r>
+        <w:rPr>
+          <w:rFonts w:ascii="Tahoma" w:hAnsi="Tahoma" w:cs="Tahoma"/>
+        </w:rPr>
+        <w:t>Ionut</w:t>
+      </w:r>
+      <w:proofErr w:type="spellEnd"/>
+      <w:r>
+        <w:rPr>
+          <w:rFonts w:ascii="Tahoma" w:hAnsi="Tahoma" w:cs="Tahoma"/>
+        </w:rPr>
+        <w:t xml:space="preserve"> and Leonard were revising the architecture and server connections once again, also investigating the possibilities of using VPN and Wireless in order to connect to the network, so as LAN Wireless in order to connect to the program using internal wireless network.</w:t>
+      </w:r>
+      <w:r>
+        <w:rPr>
+          <w:rFonts w:ascii="Tahoma" w:hAnsi="Tahoma" w:cs="Tahoma"/>
+        </w:rPr>
+        <w:t xml:space="preserve"> Our program was hosted on one of Microsoft’s newer features, Microsoft Azure. Azure is a cloud-based system that is especially designed for programmers to host and test programs created in </w:t>
+      </w:r>
+      <w:r>
+        <w:rPr>
+          <w:rFonts w:ascii="Tahoma" w:hAnsi="Tahoma" w:cs="Tahoma"/>
+        </w:rPr>
+        <w:lastRenderedPageBreak/>
+        <w:t xml:space="preserve">Visual Studio (also a Microsoft product). Azure helped us to test our program how it runs in a secure cloud environment. </w:t>
+      </w:r>
+    </w:p>
+    <w:p>
+      <w:pPr>
+        <w:rPr>
+          <w:rFonts w:ascii="Tahoma" w:hAnsi="Tahoma" w:cs="Tahoma"/>
+        </w:rPr>
+      </w:pPr>
+      <w:r>
+        <w:rPr>
+          <w:rFonts w:ascii="Tahoma" w:hAnsi="Tahoma" w:cs="Tahoma"/>
+        </w:rPr>
+        <w:t xml:space="preserve">Given the nature of this rescheduling, modifications in our original working plan were necessary to be made. As the original requirements for our project states that for our first release we need to have a running, well-functioning program, that connects to a server and uses databases; runs on a Web Application and was coded in C# and consists concurrency, all efforts were reallocated in order meet this aims until deadline. </w:t>
+      </w:r>
+      <w:r>
+        <w:rPr>
+          <w:rFonts w:ascii="Tahoma" w:hAnsi="Tahoma" w:cs="Tahoma"/>
+        </w:rPr>
+        <w:t>That means that for our first release some of the less necessary and important functions were delegated into a later release state or to the “About to be implemented” section. Thankfully the Agile Development Method helped us to handle this huge change.</w:t>
+      </w:r>
+      <w:r>
+        <w:rPr>
+          <w:rFonts w:ascii="Tahoma" w:hAnsi="Tahoma" w:cs="Tahoma"/>
+        </w:rPr>
+        <w:t xml:space="preserve"> If we had used the Waterfall development method or classic Scrum, we wouldn’t have been able to adapt to such</w:t>
+      </w:r>
+      <w:r>
+        <w:rPr>
+          <w:rFonts w:ascii="Tahoma" w:hAnsi="Tahoma" w:cs="Tahoma"/>
+        </w:rPr>
+        <w:t xml:space="preserve"> sudden and great challenges and twists in our project. Of course, because waterfall development includes that we have all required information, input and planned output designed for the project, we had to start with Agile. Agile included that we lacked some important information and it included the possibility for error handling and to be able to implement Change Management.</w:t>
+      </w:r>
+    </w:p>
+    <w:p>
+      <w:pPr>
+        <w:rPr>
+          <w:rFonts w:ascii="Tahoma" w:hAnsi="Tahoma" w:cs="Tahoma"/>
+        </w:rPr>
+      </w:pPr>
+      <w:r>
+        <w:rPr>
+          <w:rFonts w:ascii="Tahoma" w:hAnsi="Tahoma" w:cs="Tahoma"/>
+        </w:rPr>
+        <w:t>The coding part of the following functions were relatively easy compared to the huge challenges we have faced before. Search was created successfully and we could proceed on to the next Sprint.</w:t>
+      </w:r>
+    </w:p>
+    <w:p>
+      <w:pPr>
+        <w:rPr>
+          <w:rFonts w:ascii="Tahoma" w:hAnsi="Tahoma" w:cs="Tahoma"/>
+          <w:sz w:val="24"/>
+          <w:u w:val="single"/>
+        </w:rPr>
+      </w:pPr>
+      <w:r>
+        <w:rPr>
+          <w:rFonts w:ascii="Tahoma" w:hAnsi="Tahoma" w:cs="Tahoma"/>
+          <w:sz w:val="24"/>
+          <w:u w:val="single"/>
+        </w:rPr>
+        <w:t>4.4 Sprint 4</w:t>
+      </w:r>
+    </w:p>
+    <w:p>
+      <w:pPr>
+        <w:rPr>
+          <w:rFonts w:ascii="Tahoma" w:hAnsi="Tahoma" w:cs="Tahoma"/>
+        </w:rPr>
+      </w:pPr>
+      <w:r>
+        <w:rPr>
+          <w:rFonts w:ascii="Tahoma" w:hAnsi="Tahoma" w:cs="Tahoma"/>
+        </w:rPr>
+        <w:t xml:space="preserve">Sprint 4 was to implement the concurrency and finalize the program. Concurrency in this program meant a so-called “Premium Service” option were users can subscribe to and to be able to use some advanced features of the program such as booking an advisor. </w:t>
+      </w:r>
+      <w:r>
+        <w:rPr>
+          <w:rFonts w:ascii="Tahoma" w:hAnsi="Tahoma" w:cs="Tahoma"/>
+        </w:rPr>
+        <w:t xml:space="preserve">In relation to the service our POCA app offers is that the users who share the same “Passion” can meet and share their ideas, thoughts and plans and maybe to initiate a cooperation among themselves. </w:t>
+      </w:r>
+      <w:r>
+        <w:rPr>
+          <w:rFonts w:ascii="Tahoma" w:hAnsi="Tahoma" w:cs="Tahoma"/>
+        </w:rPr>
+        <w:t>Booking and advisor is there to help in case e.g.: the Passion the users share is “entrepreneurship” or “launching a start-up company”. Maybe the users have great ideas, but they don’t know how to manifest them, how to find the right people needed in order to materialize this idea, etc. With booking an advisor and scheduling an online meeting the given advisor can help with finding the right people</w:t>
+      </w:r>
+      <w:r>
+        <w:rPr>
+          <w:rFonts w:ascii="Tahoma" w:hAnsi="Tahoma" w:cs="Tahoma"/>
+        </w:rPr>
+        <w:t xml:space="preserve">: For example the user has an idea of a business and knows programming, but the user doesn’t know how to launch a company and how many and what kind of professional people he or she needs in order to make this work. After subscribing to the premium service and </w:t>
+      </w:r>
+      <w:r>
+        <w:rPr>
+          <w:rFonts w:ascii="Tahoma" w:hAnsi="Tahoma" w:cs="Tahoma"/>
+        </w:rPr>
+        <w:lastRenderedPageBreak/>
+        <w:t>scheduling a meeting with an advisor, the advisor who is professional at this field, can help the user out and tell him that he needs a Financial Analyst, an Economist, a marketing professional</w:t>
+      </w:r>
+      <w:r>
+        <w:rPr>
+          <w:rFonts w:ascii="Tahoma" w:hAnsi="Tahoma" w:cs="Tahoma"/>
+        </w:rPr>
+        <w:t>, etc.</w:t>
+      </w:r>
+      <w:r>
+        <w:rPr>
+          <w:rFonts w:ascii="Tahoma" w:hAnsi="Tahoma" w:cs="Tahoma"/>
+        </w:rPr>
+        <w:t xml:space="preserve"> The Advisor can also suggest and share ideas how the procedure of launching a company works and what other things are needed to be done in order to achieve it. The core function of this user story is to pick an advisor and an appointment with her, select time for a scheduled meeting and book it. Concurrency is included when two or more users try to book the same meeting time at the same time. </w:t>
+      </w:r>
+    </w:p>
+    <w:p>
+      <w:pPr>
+        <w:rPr>
+          <w:rFonts w:ascii="Tahoma" w:hAnsi="Tahoma" w:cs="Tahoma"/>
+        </w:rPr>
+      </w:pPr>
+      <w:r>
+        <w:rPr>
+          <w:rFonts w:ascii="Tahoma" w:hAnsi="Tahoma" w:cs="Tahoma"/>
+        </w:rPr>
+        <w:t xml:space="preserve">The team had experience of handling concurrency from the previous project where a “Book Table” function was introduced to our restaurant software. </w:t>
+      </w:r>
+      <w:r>
+        <w:rPr>
+          <w:rFonts w:ascii="Tahoma" w:hAnsi="Tahoma" w:cs="Tahoma"/>
+        </w:rPr>
+        <w:t>It was about reordering and booking tables for customers. In the POCA app, booking an appointment with an advisor is not far from this function in implementation terms.  With the usage of the past experience coding the concurrency was easier to manage and the team could manage to move on to finalize the program.</w:t>
+      </w:r>
+    </w:p>
+    <w:p>
+      <w:pPr>
+        <w:rPr>
+          <w:rFonts w:ascii="Tahoma" w:hAnsi="Tahoma" w:cs="Tahoma"/>
+        </w:rPr>
+      </w:pPr>
+      <w:r>
+        <w:rPr>
+          <w:rFonts w:ascii="Tahoma" w:hAnsi="Tahoma" w:cs="Tahoma"/>
+        </w:rPr>
+        <w:t xml:space="preserve">In the finalization all classes, layers were checked, the program was tested and ran multiple times and architecture was revised over and over in order to reach the 100% result and the meeting with the requirements. Although we tried to test and make the Windows Phone platform work as well, but with the lack of time and resources it was delayed to a later release of the software. The program is working just fine using a web application and it is stable, therefore the group can be delighted after all that challenges we had to face with. </w:t>
+      </w:r>
+    </w:p>
+    <w:p>
+      <w:pPr>
+        <w:rPr>
+          <w:rFonts w:ascii="Tahoma" w:hAnsi="Tahoma" w:cs="Tahoma"/>
+        </w:rPr>
+      </w:pPr>
+    </w:p>
+    <w:p>
+      <w:pPr>
+        <w:rPr>
+          <w:rFonts w:ascii="Tahoma" w:hAnsi="Tahoma" w:cs="Tahoma"/>
+          <w:sz w:val="32"/>
+          <w:u w:val="single"/>
+        </w:rPr>
+      </w:pPr>
+      <w:r>
+        <w:rPr>
+          <w:rFonts w:ascii="Tahoma" w:hAnsi="Tahoma" w:cs="Tahoma"/>
+          <w:sz w:val="32"/>
+          <w:u w:val="single"/>
+        </w:rPr>
+        <w:t>5. Conclusion</w:t>
+      </w:r>
+    </w:p>
+    <w:p>
+      <w:pPr>
+        <w:rPr>
+          <w:rFonts w:ascii="Tahoma" w:hAnsi="Tahoma" w:cs="Tahoma"/>
+        </w:rPr>
+      </w:pPr>
+      <w:r>
+        <w:rPr>
+          <w:rFonts w:ascii="Tahoma" w:hAnsi="Tahoma" w:cs="Tahoma"/>
+        </w:rPr>
+        <w:t xml:space="preserve">The POCA up was </w:t>
+      </w:r>
+      <w:r>
+        <w:rPr>
+          <w:rFonts w:ascii="Tahoma" w:hAnsi="Tahoma" w:cs="Tahoma"/>
+        </w:rPr>
+        <w:t xml:space="preserve">the best idea among many the members of the group could come up with. It consists a huge potential and later releases and fixes can add true value. The group started working on this project with great enthusiasm and </w:t>
+      </w:r>
+      <w:proofErr w:type="spellStart"/>
+      <w:r>
+        <w:rPr>
+          <w:rFonts w:ascii="Tahoma" w:hAnsi="Tahoma" w:cs="Tahoma"/>
+        </w:rPr>
+        <w:t>positiveness</w:t>
+      </w:r>
+      <w:proofErr w:type="spellEnd"/>
+      <w:r>
+        <w:rPr>
+          <w:rFonts w:ascii="Tahoma" w:hAnsi="Tahoma" w:cs="Tahoma"/>
+        </w:rPr>
+        <w:t xml:space="preserve">. We decided to take on a big challenge and implement our program on a Phone. Unfortunately the challenge was far greater than we thought before and it was not because of the lack of knowledge or skills, but because of the lack of software support among the different IT tools. We have spent a lot of time trying to solve the challenge, but in the end we switched in order to meet with the original requirements and launch our app on a web, using a website and a webserver. The rest of the designing and a programming went well how it was supposed to be. </w:t>
+      </w:r>
+    </w:p>
+    <w:p>
+      <w:pPr>
+        <w:rPr>
+          <w:rFonts w:ascii="Tahoma" w:hAnsi="Tahoma" w:cs="Tahoma"/>
+        </w:rPr>
+      </w:pPr>
+      <w:r>
+        <w:rPr>
+          <w:rFonts w:ascii="Tahoma" w:hAnsi="Tahoma" w:cs="Tahoma"/>
+        </w:rPr>
+        <w:lastRenderedPageBreak/>
+        <w:t>The group believes that the fact and the volume of the challenge and obstacles we have faced with and that we could take the responsibility and the risk to switch to the web application means that the Agile Development Method worked and it was immensely crucial and useful for us.</w:t>
+      </w:r>
+    </w:p>
+    <w:p>
+      <w:pPr>
+        <w:rPr>
+          <w:rFonts w:ascii="Tahoma" w:hAnsi="Tahoma" w:cs="Tahoma"/>
+        </w:rPr>
+      </w:pPr>
+      <w:r>
+        <w:rPr>
+          <w:rFonts w:ascii="Tahoma" w:hAnsi="Tahoma" w:cs="Tahoma"/>
+        </w:rPr>
+        <w:t xml:space="preserve">Although we had some communication errors and time-lags we could resolve it in the end and work together in order to finalize the project. This project has shown us what huge risks and challenge can surface when choosing a new architecture or platform, how the lack of support between software can ruin everything, how important internal communication is and how to tackle down obstacles even if it means to take responsibility and risks in order to meet with the requirements. </w:t>
+      </w:r>
+    </w:p>
+    <w:p>
+      <w:pPr>
+        <w:rPr>
+          <w:rFonts w:ascii="Tahoma" w:hAnsi="Tahoma" w:cs="Tahoma"/>
+        </w:rPr>
+      </w:pPr>
+      <w:r>
+        <w:rPr>
+          <w:rFonts w:ascii="Tahoma" w:hAnsi="Tahoma" w:cs="Tahoma"/>
+        </w:rPr>
+        <w:t>We have learned what our individual and group-wise mistakes are and how to resolve or minimize them for the sake of the success of the project. This project had a big and hard learning curve and we consider it as a huge personal and professional development for our team.</w:t>
       </w:r>
       <w:bookmarkStart w:id="2" w:name="_GoBack"/>
       <w:bookmarkEnd w:id="2"/>

</xml_diff>

<commit_message>
Sys Dev Rep Final?
</commit_message>
<xml_diff>
--- a/Report/System Development Report.docx
+++ b/Report/System Development Report.docx
@@ -84,7 +84,16 @@
           <w:sz w:val="32"/>
           <w:szCs w:val="24"/>
         </w:rPr>
-        <w:t>Implementation of Mobile App “Think Tank”</w:t>
+        <w:t xml:space="preserve">Implementation of </w:t>
+      </w:r>
+      <w:r>
+        <w:rPr>
+          <w:rFonts w:cs="Times New Roman"/>
+          <w:b/>
+          <w:sz w:val="32"/>
+          <w:szCs w:val="24"/>
+        </w:rPr>
+        <w:t>the POCA app</w:t>
       </w:r>
     </w:p>
     <w:tbl>
@@ -576,7 +585,7 @@
                     <pic:cNvPicPr/>
                   </pic:nvPicPr>
                   <pic:blipFill>
-                    <a:blip r:embed="rId5">
+                    <a:blip r:embed="rId7">
                       <a:extLst>
                         <a:ext uri="{28A0092B-C50C-407E-A947-70E740481C1C}">
                           <a14:useLocalDpi xmlns:a14="http://schemas.microsoft.com/office/drawing/2010/main" val="0"/>
@@ -739,41 +748,7 @@
             <w:noProof/>
             <w:webHidden/>
           </w:rPr>
-          <w:fldChar w:fldCharType="begin"/>
-        </w:r>
-        <w:r>
-          <w:rPr>
-            <w:noProof/>
-            <w:webHidden/>
-          </w:rPr>
-          <w:instrText xml:space="preserve"> PAGEREF _Toc421008958 \h </w:instrText>
-        </w:r>
-        <w:r>
-          <w:rPr>
-            <w:noProof/>
-            <w:webHidden/>
-          </w:rPr>
-        </w:r>
-        <w:r>
-          <w:rPr>
-            <w:noProof/>
-            <w:webHidden/>
-          </w:rPr>
-          <w:fldChar w:fldCharType="separate"/>
-        </w:r>
-        <w:r>
-          <w:rPr>
-            <w:noProof/>
-            <w:webHidden/>
-          </w:rPr>
-          <w:t>5</w:t>
-        </w:r>
-        <w:r>
-          <w:rPr>
-            <w:noProof/>
-            <w:webHidden/>
-          </w:rPr>
-          <w:fldChar w:fldCharType="end"/>
+          <w:t>3</w:t>
         </w:r>
       </w:hyperlink>
     </w:p>
@@ -815,41 +790,7 @@
             <w:noProof/>
             <w:webHidden/>
           </w:rPr>
-          <w:fldChar w:fldCharType="begin"/>
-        </w:r>
-        <w:r>
-          <w:rPr>
-            <w:noProof/>
-            <w:webHidden/>
-          </w:rPr>
-          <w:instrText xml:space="preserve"> PAGEREF _Toc421008964 \h </w:instrText>
-        </w:r>
-        <w:r>
-          <w:rPr>
-            <w:noProof/>
-            <w:webHidden/>
-          </w:rPr>
-        </w:r>
-        <w:r>
-          <w:rPr>
-            <w:noProof/>
-            <w:webHidden/>
-          </w:rPr>
-          <w:fldChar w:fldCharType="separate"/>
-        </w:r>
-        <w:r>
-          <w:rPr>
-            <w:noProof/>
-            <w:webHidden/>
-          </w:rPr>
-          <w:t>6</w:t>
-        </w:r>
-        <w:r>
-          <w:rPr>
-            <w:noProof/>
-            <w:webHidden/>
-          </w:rPr>
-          <w:fldChar w:fldCharType="end"/>
+          <w:t>3</w:t>
         </w:r>
       </w:hyperlink>
     </w:p>
@@ -900,41 +841,7 @@
             <w:noProof/>
             <w:webHidden/>
           </w:rPr>
-          <w:fldChar w:fldCharType="begin"/>
-        </w:r>
-        <w:r>
-          <w:rPr>
-            <w:noProof/>
-            <w:webHidden/>
-          </w:rPr>
-          <w:instrText xml:space="preserve"> PAGEREF _Toc421008965 \h </w:instrText>
-        </w:r>
-        <w:r>
-          <w:rPr>
-            <w:noProof/>
-            <w:webHidden/>
-          </w:rPr>
-        </w:r>
-        <w:r>
-          <w:rPr>
-            <w:noProof/>
-            <w:webHidden/>
-          </w:rPr>
-          <w:fldChar w:fldCharType="separate"/>
-        </w:r>
-        <w:r>
-          <w:rPr>
-            <w:noProof/>
-            <w:webHidden/>
-          </w:rPr>
-          <w:t>7</w:t>
-        </w:r>
-        <w:r>
-          <w:rPr>
-            <w:noProof/>
-            <w:webHidden/>
-          </w:rPr>
-          <w:fldChar w:fldCharType="end"/>
+          <w:t>4</w:t>
         </w:r>
       </w:hyperlink>
     </w:p>
@@ -966,7 +873,7 @@
             <w:rFonts w:cs="Times New Roman"/>
             <w:noProof/>
           </w:rPr>
-          <w:t xml:space="preserve"> User Stories</w:t>
+          <w:t xml:space="preserve"> User Story</w:t>
         </w:r>
         <w:r>
           <w:rPr>
@@ -980,41 +887,7 @@
             <w:noProof/>
             <w:webHidden/>
           </w:rPr>
-          <w:fldChar w:fldCharType="begin"/>
-        </w:r>
-        <w:r>
-          <w:rPr>
-            <w:noProof/>
-            <w:webHidden/>
-          </w:rPr>
-          <w:instrText xml:space="preserve"> PAGEREF _Toc421008965 \h </w:instrText>
-        </w:r>
-        <w:r>
-          <w:rPr>
-            <w:noProof/>
-            <w:webHidden/>
-          </w:rPr>
-        </w:r>
-        <w:r>
-          <w:rPr>
-            <w:noProof/>
-            <w:webHidden/>
-          </w:rPr>
-          <w:fldChar w:fldCharType="separate"/>
-        </w:r>
-        <w:r>
-          <w:rPr>
-            <w:noProof/>
-            <w:webHidden/>
-          </w:rPr>
-          <w:t>7</w:t>
-        </w:r>
-        <w:r>
-          <w:rPr>
-            <w:noProof/>
-            <w:webHidden/>
-          </w:rPr>
-          <w:fldChar w:fldCharType="end"/>
+          <w:t>4</w:t>
         </w:r>
       </w:hyperlink>
     </w:p>
@@ -1056,41 +929,7 @@
             <w:noProof/>
             <w:webHidden/>
           </w:rPr>
-          <w:fldChar w:fldCharType="begin"/>
-        </w:r>
-        <w:r>
-          <w:rPr>
-            <w:noProof/>
-            <w:webHidden/>
-          </w:rPr>
-          <w:instrText xml:space="preserve"> PAGEREF _Toc421008966 \h </w:instrText>
-        </w:r>
-        <w:r>
-          <w:rPr>
-            <w:noProof/>
-            <w:webHidden/>
-          </w:rPr>
-        </w:r>
-        <w:r>
-          <w:rPr>
-            <w:noProof/>
-            <w:webHidden/>
-          </w:rPr>
-          <w:fldChar w:fldCharType="separate"/>
-        </w:r>
-        <w:r>
-          <w:rPr>
-            <w:noProof/>
-            <w:webHidden/>
-          </w:rPr>
-          <w:t>7</w:t>
-        </w:r>
-        <w:r>
-          <w:rPr>
-            <w:noProof/>
-            <w:webHidden/>
-          </w:rPr>
-          <w:fldChar w:fldCharType="end"/>
+          <w:t>5</w:t>
         </w:r>
       </w:hyperlink>
     </w:p>
@@ -1128,41 +967,7 @@
             <w:noProof/>
             <w:webHidden/>
           </w:rPr>
-          <w:fldChar w:fldCharType="begin"/>
-        </w:r>
-        <w:r>
-          <w:rPr>
-            <w:noProof/>
-            <w:webHidden/>
-          </w:rPr>
-          <w:instrText xml:space="preserve"> PAGEREF _Toc421008967 \h </w:instrText>
-        </w:r>
-        <w:r>
-          <w:rPr>
-            <w:noProof/>
-            <w:webHidden/>
-          </w:rPr>
-        </w:r>
-        <w:r>
-          <w:rPr>
-            <w:noProof/>
-            <w:webHidden/>
-          </w:rPr>
-          <w:fldChar w:fldCharType="separate"/>
-        </w:r>
-        <w:r>
-          <w:rPr>
-            <w:noProof/>
-            <w:webHidden/>
-          </w:rPr>
-          <w:t>7</w:t>
-        </w:r>
-        <w:r>
-          <w:rPr>
-            <w:noProof/>
-            <w:webHidden/>
-          </w:rPr>
-          <w:fldChar w:fldCharType="end"/>
+          <w:t>5</w:t>
         </w:r>
       </w:hyperlink>
     </w:p>
@@ -1217,41 +1022,7 @@
             <w:noProof/>
             <w:webHidden/>
           </w:rPr>
-          <w:fldChar w:fldCharType="begin"/>
-        </w:r>
-        <w:r>
-          <w:rPr>
-            <w:noProof/>
-            <w:webHidden/>
-          </w:rPr>
-          <w:instrText xml:space="preserve"> PAGEREF _Toc421008982 \h </w:instrText>
-        </w:r>
-        <w:r>
-          <w:rPr>
-            <w:noProof/>
-            <w:webHidden/>
-          </w:rPr>
-        </w:r>
-        <w:r>
-          <w:rPr>
-            <w:noProof/>
-            <w:webHidden/>
-          </w:rPr>
-          <w:fldChar w:fldCharType="separate"/>
-        </w:r>
-        <w:r>
-          <w:rPr>
-            <w:noProof/>
-            <w:webHidden/>
-          </w:rPr>
-          <w:t>20</w:t>
-        </w:r>
-        <w:r>
-          <w:rPr>
-            <w:noProof/>
-            <w:webHidden/>
-          </w:rPr>
-          <w:fldChar w:fldCharType="end"/>
+          <w:t>6</w:t>
         </w:r>
       </w:hyperlink>
     </w:p>
@@ -1299,41 +1070,7 @@
             <w:noProof/>
             <w:webHidden/>
           </w:rPr>
-          <w:fldChar w:fldCharType="begin"/>
-        </w:r>
-        <w:r>
-          <w:rPr>
-            <w:noProof/>
-            <w:webHidden/>
-          </w:rPr>
-          <w:instrText xml:space="preserve"> PAGEREF _Toc421008982 \h </w:instrText>
-        </w:r>
-        <w:r>
-          <w:rPr>
-            <w:noProof/>
-            <w:webHidden/>
-          </w:rPr>
-        </w:r>
-        <w:r>
-          <w:rPr>
-            <w:noProof/>
-            <w:webHidden/>
-          </w:rPr>
-          <w:fldChar w:fldCharType="separate"/>
-        </w:r>
-        <w:r>
-          <w:rPr>
-            <w:noProof/>
-            <w:webHidden/>
-          </w:rPr>
-          <w:t>20</w:t>
-        </w:r>
-        <w:r>
-          <w:rPr>
-            <w:noProof/>
-            <w:webHidden/>
-          </w:rPr>
-          <w:fldChar w:fldCharType="end"/>
+          <w:t>8</w:t>
         </w:r>
       </w:hyperlink>
     </w:p>
@@ -1381,41 +1118,7 @@
             <w:noProof/>
             <w:webHidden/>
           </w:rPr>
-          <w:fldChar w:fldCharType="begin"/>
-        </w:r>
-        <w:r>
-          <w:rPr>
-            <w:noProof/>
-            <w:webHidden/>
-          </w:rPr>
-          <w:instrText xml:space="preserve"> PAGEREF _Toc421008982 \h </w:instrText>
-        </w:r>
-        <w:r>
-          <w:rPr>
-            <w:noProof/>
-            <w:webHidden/>
-          </w:rPr>
-        </w:r>
-        <w:r>
-          <w:rPr>
-            <w:noProof/>
-            <w:webHidden/>
-          </w:rPr>
-          <w:fldChar w:fldCharType="separate"/>
-        </w:r>
-        <w:r>
-          <w:rPr>
-            <w:noProof/>
-            <w:webHidden/>
-          </w:rPr>
-          <w:t>20</w:t>
-        </w:r>
-        <w:r>
-          <w:rPr>
-            <w:noProof/>
-            <w:webHidden/>
-          </w:rPr>
-          <w:fldChar w:fldCharType="end"/>
+          <w:t>8</w:t>
         </w:r>
       </w:hyperlink>
     </w:p>
@@ -1456,41 +1159,7 @@
             <w:noProof/>
             <w:webHidden/>
           </w:rPr>
-          <w:fldChar w:fldCharType="begin"/>
-        </w:r>
-        <w:r>
-          <w:rPr>
-            <w:noProof/>
-            <w:webHidden/>
-          </w:rPr>
-          <w:instrText xml:space="preserve"> PAGEREF _Toc421008986 \h </w:instrText>
-        </w:r>
-        <w:r>
-          <w:rPr>
-            <w:noProof/>
-            <w:webHidden/>
-          </w:rPr>
-        </w:r>
-        <w:r>
-          <w:rPr>
-            <w:noProof/>
-            <w:webHidden/>
-          </w:rPr>
-          <w:fldChar w:fldCharType="separate"/>
-        </w:r>
-        <w:r>
-          <w:rPr>
-            <w:noProof/>
-            <w:webHidden/>
-          </w:rPr>
-          <w:t>23</w:t>
-        </w:r>
-        <w:r>
-          <w:rPr>
-            <w:noProof/>
-            <w:webHidden/>
-          </w:rPr>
-          <w:fldChar w:fldCharType="end"/>
+          <w:t>9</w:t>
         </w:r>
       </w:hyperlink>
     </w:p>
@@ -1525,41 +1194,7 @@
             <w:noProof/>
             <w:webHidden/>
           </w:rPr>
-          <w:fldChar w:fldCharType="begin"/>
-        </w:r>
-        <w:r>
-          <w:rPr>
-            <w:noProof/>
-            <w:webHidden/>
-          </w:rPr>
-          <w:instrText xml:space="preserve"> PAGEREF _Toc421008967 \h </w:instrText>
-        </w:r>
-        <w:r>
-          <w:rPr>
-            <w:noProof/>
-            <w:webHidden/>
-          </w:rPr>
-        </w:r>
-        <w:r>
-          <w:rPr>
-            <w:noProof/>
-            <w:webHidden/>
-          </w:rPr>
-          <w:fldChar w:fldCharType="separate"/>
-        </w:r>
-        <w:r>
-          <w:rPr>
-            <w:noProof/>
-            <w:webHidden/>
-          </w:rPr>
-          <w:t>7</w:t>
-        </w:r>
-        <w:r>
-          <w:rPr>
-            <w:noProof/>
-            <w:webHidden/>
-          </w:rPr>
-          <w:fldChar w:fldCharType="end"/>
+          <w:t>10</w:t>
         </w:r>
       </w:hyperlink>
     </w:p>
@@ -1597,41 +1232,7 @@
             <w:noProof/>
             <w:webHidden/>
           </w:rPr>
-          <w:fldChar w:fldCharType="begin"/>
-        </w:r>
-        <w:r>
-          <w:rPr>
-            <w:noProof/>
-            <w:webHidden/>
-          </w:rPr>
-          <w:instrText xml:space="preserve"> PAGEREF _Toc421008967 \h </w:instrText>
-        </w:r>
-        <w:r>
-          <w:rPr>
-            <w:noProof/>
-            <w:webHidden/>
-          </w:rPr>
-        </w:r>
-        <w:r>
-          <w:rPr>
-            <w:noProof/>
-            <w:webHidden/>
-          </w:rPr>
-          <w:fldChar w:fldCharType="separate"/>
-        </w:r>
-        <w:r>
-          <w:rPr>
-            <w:noProof/>
-            <w:webHidden/>
-          </w:rPr>
-          <w:t>7</w:t>
-        </w:r>
-        <w:r>
-          <w:rPr>
-            <w:noProof/>
-            <w:webHidden/>
-          </w:rPr>
-          <w:fldChar w:fldCharType="end"/>
+          <w:t>11</w:t>
         </w:r>
       </w:hyperlink>
     </w:p>
@@ -1669,41 +1270,7 @@
             <w:noProof/>
             <w:webHidden/>
           </w:rPr>
-          <w:fldChar w:fldCharType="begin"/>
-        </w:r>
-        <w:r>
-          <w:rPr>
-            <w:noProof/>
-            <w:webHidden/>
-          </w:rPr>
-          <w:instrText xml:space="preserve"> PAGEREF _Toc421008967 \h </w:instrText>
-        </w:r>
-        <w:r>
-          <w:rPr>
-            <w:noProof/>
-            <w:webHidden/>
-          </w:rPr>
-        </w:r>
-        <w:r>
-          <w:rPr>
-            <w:noProof/>
-            <w:webHidden/>
-          </w:rPr>
-          <w:fldChar w:fldCharType="separate"/>
-        </w:r>
-        <w:r>
-          <w:rPr>
-            <w:noProof/>
-            <w:webHidden/>
-          </w:rPr>
-          <w:t>7</w:t>
-        </w:r>
-        <w:r>
-          <w:rPr>
-            <w:noProof/>
-            <w:webHidden/>
-          </w:rPr>
-          <w:fldChar w:fldCharType="end"/>
+          <w:t>13</w:t>
         </w:r>
       </w:hyperlink>
     </w:p>
@@ -1741,41 +1308,7 @@
             <w:noProof/>
             <w:webHidden/>
           </w:rPr>
-          <w:fldChar w:fldCharType="begin"/>
-        </w:r>
-        <w:r>
-          <w:rPr>
-            <w:noProof/>
-            <w:webHidden/>
-          </w:rPr>
-          <w:instrText xml:space="preserve"> PAGEREF _Toc421008967 \h </w:instrText>
-        </w:r>
-        <w:r>
-          <w:rPr>
-            <w:noProof/>
-            <w:webHidden/>
-          </w:rPr>
-        </w:r>
-        <w:r>
-          <w:rPr>
-            <w:noProof/>
-            <w:webHidden/>
-          </w:rPr>
-          <w:fldChar w:fldCharType="separate"/>
-        </w:r>
-        <w:r>
-          <w:rPr>
-            <w:noProof/>
-            <w:webHidden/>
-          </w:rPr>
-          <w:t>7</w:t>
-        </w:r>
-        <w:r>
-          <w:rPr>
-            <w:noProof/>
-            <w:webHidden/>
-          </w:rPr>
-          <w:fldChar w:fldCharType="end"/>
+          <w:t>14</w:t>
         </w:r>
       </w:hyperlink>
     </w:p>
@@ -1813,41 +1346,7 @@
             <w:noProof/>
             <w:webHidden/>
           </w:rPr>
-          <w:fldChar w:fldCharType="begin"/>
-        </w:r>
-        <w:r>
-          <w:rPr>
-            <w:noProof/>
-            <w:webHidden/>
-          </w:rPr>
-          <w:instrText xml:space="preserve"> PAGEREF _Toc421008967 \h </w:instrText>
-        </w:r>
-        <w:r>
-          <w:rPr>
-            <w:noProof/>
-            <w:webHidden/>
-          </w:rPr>
-        </w:r>
-        <w:r>
-          <w:rPr>
-            <w:noProof/>
-            <w:webHidden/>
-          </w:rPr>
-          <w:fldChar w:fldCharType="separate"/>
-        </w:r>
-        <w:r>
-          <w:rPr>
-            <w:noProof/>
-            <w:webHidden/>
-          </w:rPr>
-          <w:t>7</w:t>
-        </w:r>
-        <w:r>
-          <w:rPr>
-            <w:noProof/>
-            <w:webHidden/>
-          </w:rPr>
-          <w:fldChar w:fldCharType="end"/>
+          <w:t>15</w:t>
         </w:r>
       </w:hyperlink>
     </w:p>
@@ -1888,41 +1387,7 @@
             <w:noProof/>
             <w:webHidden/>
           </w:rPr>
-          <w:fldChar w:fldCharType="begin"/>
-        </w:r>
-        <w:r>
-          <w:rPr>
-            <w:noProof/>
-            <w:webHidden/>
-          </w:rPr>
-          <w:instrText xml:space="preserve"> PAGEREF _Toc421009005 \h </w:instrText>
-        </w:r>
-        <w:r>
-          <w:rPr>
-            <w:noProof/>
-            <w:webHidden/>
-          </w:rPr>
-        </w:r>
-        <w:r>
-          <w:rPr>
-            <w:noProof/>
-            <w:webHidden/>
-          </w:rPr>
-          <w:fldChar w:fldCharType="separate"/>
-        </w:r>
-        <w:r>
-          <w:rPr>
-            <w:noProof/>
-            <w:webHidden/>
-          </w:rPr>
-          <w:t>42</w:t>
-        </w:r>
-        <w:r>
-          <w:rPr>
-            <w:noProof/>
-            <w:webHidden/>
-          </w:rPr>
-          <w:fldChar w:fldCharType="end"/>
+          <w:t>16</w:t>
         </w:r>
       </w:hyperlink>
     </w:p>
@@ -1963,41 +1428,7 @@
             <w:noProof/>
             <w:webHidden/>
           </w:rPr>
-          <w:fldChar w:fldCharType="begin"/>
-        </w:r>
-        <w:r>
-          <w:rPr>
-            <w:noProof/>
-            <w:webHidden/>
-          </w:rPr>
-          <w:instrText xml:space="preserve"> PAGEREF _Toc421009006 \h </w:instrText>
-        </w:r>
-        <w:r>
-          <w:rPr>
-            <w:noProof/>
-            <w:webHidden/>
-          </w:rPr>
-        </w:r>
-        <w:r>
-          <w:rPr>
-            <w:noProof/>
-            <w:webHidden/>
-          </w:rPr>
-          <w:fldChar w:fldCharType="separate"/>
-        </w:r>
-        <w:r>
-          <w:rPr>
-            <w:noProof/>
-            <w:webHidden/>
-          </w:rPr>
-          <w:t>43</w:t>
-        </w:r>
-        <w:r>
-          <w:rPr>
-            <w:noProof/>
-            <w:webHidden/>
-          </w:rPr>
-          <w:fldChar w:fldCharType="end"/>
+          <w:t>17</w:t>
         </w:r>
       </w:hyperlink>
     </w:p>
@@ -2038,41 +1469,7 @@
             <w:noProof/>
             <w:webHidden/>
           </w:rPr>
-          <w:fldChar w:fldCharType="begin"/>
-        </w:r>
-        <w:r>
-          <w:rPr>
-            <w:noProof/>
-            <w:webHidden/>
-          </w:rPr>
-          <w:instrText xml:space="preserve"> PAGEREF _Toc421009007 \h </w:instrText>
-        </w:r>
-        <w:r>
-          <w:rPr>
-            <w:noProof/>
-            <w:webHidden/>
-          </w:rPr>
-        </w:r>
-        <w:r>
-          <w:rPr>
-            <w:noProof/>
-            <w:webHidden/>
-          </w:rPr>
-          <w:fldChar w:fldCharType="separate"/>
-        </w:r>
-        <w:r>
-          <w:rPr>
-            <w:noProof/>
-            <w:webHidden/>
-          </w:rPr>
-          <w:t>43</w:t>
-        </w:r>
-        <w:r>
-          <w:rPr>
-            <w:noProof/>
-            <w:webHidden/>
-          </w:rPr>
-          <w:fldChar w:fldCharType="end"/>
+          <w:t>18</w:t>
         </w:r>
       </w:hyperlink>
     </w:p>
@@ -2097,9 +1494,15 @@
     <w:p>
       <w:pPr>
         <w:pStyle w:val="TJ2"/>
+        <w:numPr>
+          <w:ilvl w:val="0"/>
+          <w:numId w:val="3"/>
+        </w:numPr>
         <w:tabs>
           <w:tab w:val="right" w:leader="hyphen" w:pos="9350"/>
         </w:tabs>
+        <w:spacing w:before="240" w:after="120"/>
+        <w:ind w:left="576"/>
         <w:rPr>
           <w:rFonts w:ascii="Tahoma" w:hAnsi="Tahoma" w:cs="Tahoma"/>
           <w:b w:val="0"/>
@@ -2118,15 +1521,33 @@
           <w:sz w:val="28"/>
           <w:lang w:eastAsia="da-DK"/>
         </w:rPr>
-        <w:t>1. Introduction</w:t>
-      </w:r>
-    </w:p>
-    <w:p>
-      <w:pPr>
-        <w:rPr>
-          <w:lang w:eastAsia="da-DK"/>
-        </w:rPr>
-      </w:pPr>
+        <w:t>Introduction</w:t>
+      </w:r>
+    </w:p>
+    <w:p>
+      <w:pPr>
+        <w:rPr>
+          <w:i/>
+          <w:sz w:val="28"/>
+          <w:lang w:eastAsia="da-DK"/>
+        </w:rPr>
+      </w:pPr>
+      <w:r>
+        <w:rPr>
+          <w:i/>
+          <w:sz w:val="28"/>
+          <w:lang w:eastAsia="da-DK"/>
+        </w:rPr>
+        <w:t>There are</w:t>
+      </w:r>
+      <w:r>
+        <w:rPr>
+          <w:i/>
+          <w:sz w:val="28"/>
+          <w:lang w:eastAsia="da-DK"/>
+        </w:rPr>
+        <w:t xml:space="preserve"> no problems, only challenges.</w:t>
+      </w:r>
     </w:p>
     <w:p>
       <w:pPr>
@@ -2385,6 +1806,8 @@
     </w:p>
     <w:p>
       <w:pPr>
+        <w:spacing w:line="259" w:lineRule="auto"/>
+        <w:jc w:val="left"/>
         <w:rPr>
           <w:rFonts w:ascii="Tahoma" w:hAnsi="Tahoma" w:cs="Tahoma"/>
           <w:sz w:val="24"/>
@@ -2399,17 +1822,18 @@
           <w:u w:val="single"/>
           <w:lang w:eastAsia="da-DK"/>
         </w:rPr>
-        <w:t xml:space="preserve">2.1 </w:t>
-      </w:r>
-      <w:r>
+        <w:br w:type="page"/>
+      </w:r>
+    </w:p>
+    <w:p>
+      <w:pPr>
         <w:rPr>
           <w:rFonts w:ascii="Tahoma" w:hAnsi="Tahoma" w:cs="Tahoma"/>
           <w:sz w:val="24"/>
           <w:u w:val="single"/>
           <w:lang w:eastAsia="da-DK"/>
         </w:rPr>
-        <w:t>POCA</w:t>
-      </w:r>
+      </w:pPr>
       <w:r>
         <w:rPr>
           <w:rFonts w:ascii="Tahoma" w:hAnsi="Tahoma" w:cs="Tahoma"/>
@@ -2417,119 +1841,18 @@
           <w:u w:val="single"/>
           <w:lang w:eastAsia="da-DK"/>
         </w:rPr>
-        <w:t xml:space="preserve"> Mobile Application</w:t>
-      </w:r>
-    </w:p>
-    <w:p>
-      <w:pPr>
-        <w:rPr>
-          <w:rFonts w:ascii="Tahoma" w:hAnsi="Tahoma" w:cs="Tahoma"/>
-          <w:lang w:eastAsia="da-DK"/>
-        </w:rPr>
-      </w:pPr>
-      <w:r>
-        <w:rPr>
-          <w:rFonts w:ascii="Tahoma" w:hAnsi="Tahoma" w:cs="Tahoma"/>
-          <w:lang w:eastAsia="da-DK"/>
-        </w:rPr>
         <w:lastRenderedPageBreak/>
-        <w:t xml:space="preserve">The idea was simple: There are lots of young professionals, scattered </w:t>
-      </w:r>
-      <w:r>
-        <w:rPr>
-          <w:rFonts w:ascii="Tahoma" w:hAnsi="Tahoma" w:cs="Tahoma"/>
-          <w:lang w:eastAsia="da-DK"/>
-        </w:rPr>
-        <w:t>around</w:t>
-      </w:r>
-      <w:r>
-        <w:rPr>
-          <w:rFonts w:ascii="Tahoma" w:hAnsi="Tahoma" w:cs="Tahoma"/>
-          <w:lang w:eastAsia="da-DK"/>
-        </w:rPr>
-        <w:t xml:space="preserve"> the world, who are really interested and/or good in a given area of study and there is a matter they would like to discuss with people with the similar interests</w:t>
-      </w:r>
-      <w:r>
-        <w:rPr>
-          <w:rFonts w:ascii="Tahoma" w:hAnsi="Tahoma" w:cs="Tahoma"/>
-          <w:lang w:eastAsia="da-DK"/>
-        </w:rPr>
-        <w:t>. Using modern technology, it would be really nice if they had an app that can find people who share the same passion and provide a field for them to be able to contact and communicate to each other. Using a mobile application they could search through different predefined “passions” and find people of the same interest within their area of living or even anywhere else around the world.</w:t>
-      </w:r>
-      <w:r>
-        <w:rPr>
-          <w:rFonts w:ascii="Tahoma" w:hAnsi="Tahoma" w:cs="Tahoma"/>
-          <w:lang w:eastAsia="da-DK"/>
-        </w:rPr>
-        <w:t xml:space="preserve"> When a user finds a person with the same interest he/she can send a request for contact and that person can accept the request. Then, a match is being established and they can start discussing the topics they’d like via chat. In case of multiple people want to discuss a matter, a group chat is possible.</w:t>
-      </w:r>
-      <w:r>
-        <w:rPr>
-          <w:rFonts w:ascii="Tahoma" w:hAnsi="Tahoma" w:cs="Tahoma"/>
-          <w:lang w:eastAsia="da-DK"/>
-        </w:rPr>
-        <w:t xml:space="preserve"> This idea can help lots of people who need a platform to share their thoughts and ideas with others who could be interested in the topic.</w:t>
-      </w:r>
-    </w:p>
-    <w:p>
-      <w:pPr>
-        <w:rPr>
-          <w:rFonts w:ascii="Tahoma" w:hAnsi="Tahoma" w:cs="Tahoma"/>
-          <w:lang w:eastAsia="da-DK"/>
-        </w:rPr>
-      </w:pPr>
-      <w:r>
-        <w:rPr>
-          <w:rFonts w:ascii="Tahoma" w:hAnsi="Tahoma" w:cs="Tahoma"/>
-          <w:lang w:eastAsia="da-DK"/>
-        </w:rPr>
-        <w:t xml:space="preserve">In the following section an example </w:t>
-      </w:r>
-      <w:r>
-        <w:rPr>
-          <w:rFonts w:ascii="Tahoma" w:hAnsi="Tahoma" w:cs="Tahoma"/>
-          <w:lang w:eastAsia="da-DK"/>
-        </w:rPr>
-        <w:t>of</w:t>
-      </w:r>
-      <w:r>
-        <w:rPr>
-          <w:rFonts w:ascii="Tahoma" w:hAnsi="Tahoma" w:cs="Tahoma"/>
-          <w:lang w:eastAsia="da-DK"/>
-        </w:rPr>
-        <w:t xml:space="preserve"> a</w:t>
-      </w:r>
-      <w:r>
-        <w:rPr>
-          <w:rFonts w:ascii="Tahoma" w:hAnsi="Tahoma" w:cs="Tahoma"/>
-          <w:lang w:eastAsia="da-DK"/>
-        </w:rPr>
-        <w:t xml:space="preserve"> User Stories </w:t>
-      </w:r>
-      <w:r>
-        <w:rPr>
-          <w:rFonts w:ascii="Tahoma" w:hAnsi="Tahoma" w:cs="Tahoma"/>
-          <w:lang w:eastAsia="da-DK"/>
-        </w:rPr>
-        <w:t>is shown as example</w:t>
-      </w:r>
-      <w:r>
-        <w:rPr>
-          <w:rFonts w:ascii="Tahoma" w:hAnsi="Tahoma" w:cs="Tahoma"/>
-          <w:lang w:eastAsia="da-DK"/>
-        </w:rPr>
-        <w:t>.</w:t>
-      </w:r>
-    </w:p>
-    <w:p>
-      <w:pPr>
+        <w:t xml:space="preserve">2.1 </w:t>
+      </w:r>
+      <w:r>
         <w:rPr>
           <w:rFonts w:ascii="Tahoma" w:hAnsi="Tahoma" w:cs="Tahoma"/>
           <w:sz w:val="24"/>
           <w:u w:val="single"/>
           <w:lang w:eastAsia="da-DK"/>
         </w:rPr>
-      </w:pPr>
+        <w:t>POCA</w:t>
+      </w:r>
       <w:r>
         <w:rPr>
           <w:rFonts w:ascii="Tahoma" w:hAnsi="Tahoma" w:cs="Tahoma"/>
@@ -2537,7 +1860,137 @@
           <w:u w:val="single"/>
           <w:lang w:eastAsia="da-DK"/>
         </w:rPr>
+        <w:t xml:space="preserve"> Mobile Application</w:t>
+      </w:r>
+    </w:p>
+    <w:p>
+      <w:pPr>
+        <w:rPr>
+          <w:rFonts w:ascii="Tahoma" w:hAnsi="Tahoma" w:cs="Tahoma"/>
+          <w:lang w:eastAsia="da-DK"/>
+        </w:rPr>
+      </w:pPr>
+      <w:r>
+        <w:rPr>
+          <w:rFonts w:ascii="Tahoma" w:hAnsi="Tahoma" w:cs="Tahoma"/>
+          <w:lang w:eastAsia="da-DK"/>
+        </w:rPr>
+        <w:t xml:space="preserve">The idea was simple: There are lots of young professionals, scattered </w:t>
+      </w:r>
+      <w:r>
+        <w:rPr>
+          <w:rFonts w:ascii="Tahoma" w:hAnsi="Tahoma" w:cs="Tahoma"/>
+          <w:lang w:eastAsia="da-DK"/>
+        </w:rPr>
+        <w:t>around</w:t>
+      </w:r>
+      <w:r>
+        <w:rPr>
+          <w:rFonts w:ascii="Tahoma" w:hAnsi="Tahoma" w:cs="Tahoma"/>
+          <w:lang w:eastAsia="da-DK"/>
+        </w:rPr>
+        <w:t xml:space="preserve"> the world, who are really interested and/or good in a given area of study and there is a matter they would like to discuss with people with the similar interests</w:t>
+      </w:r>
+      <w:r>
+        <w:rPr>
+          <w:rFonts w:ascii="Tahoma" w:hAnsi="Tahoma" w:cs="Tahoma"/>
+          <w:lang w:eastAsia="da-DK"/>
+        </w:rPr>
+        <w:t>. Using modern technology, it would be really nice if they had an app that can find people who share the same passion and provide a field for them to be able to contact and communicate to each other. Using a mobile application they could search through different predefined “passions” and find people of the same interest within their area of living or even anywhere else around the world.</w:t>
+      </w:r>
+      <w:r>
+        <w:rPr>
+          <w:rFonts w:ascii="Tahoma" w:hAnsi="Tahoma" w:cs="Tahoma"/>
+          <w:lang w:eastAsia="da-DK"/>
+        </w:rPr>
+        <w:t xml:space="preserve"> When a user finds a person with the same interest he/she can send a request for contact and that person can accept the request. Then, a match is being established and they can start discussing the topics they’d like via chat. In case of multiple people want to discuss a matter, a group chat is possible.</w:t>
+      </w:r>
+      <w:r>
+        <w:rPr>
+          <w:rFonts w:ascii="Tahoma" w:hAnsi="Tahoma" w:cs="Tahoma"/>
+          <w:lang w:eastAsia="da-DK"/>
+        </w:rPr>
+        <w:t xml:space="preserve"> This idea can help lots of people who need a platform to share their thoughts and ideas with others who could be interested in the topic.</w:t>
+      </w:r>
+    </w:p>
+    <w:p>
+      <w:pPr>
+        <w:rPr>
+          <w:rFonts w:ascii="Tahoma" w:hAnsi="Tahoma" w:cs="Tahoma"/>
+          <w:lang w:eastAsia="da-DK"/>
+        </w:rPr>
+      </w:pPr>
+      <w:r>
+        <w:rPr>
+          <w:rFonts w:ascii="Tahoma" w:hAnsi="Tahoma" w:cs="Tahoma"/>
+          <w:lang w:eastAsia="da-DK"/>
+        </w:rPr>
+        <w:t xml:space="preserve">In the following section an example </w:t>
+      </w:r>
+      <w:r>
+        <w:rPr>
+          <w:rFonts w:ascii="Tahoma" w:hAnsi="Tahoma" w:cs="Tahoma"/>
+          <w:lang w:eastAsia="da-DK"/>
+        </w:rPr>
+        <w:t>of</w:t>
+      </w:r>
+      <w:r>
+        <w:rPr>
+          <w:rFonts w:ascii="Tahoma" w:hAnsi="Tahoma" w:cs="Tahoma"/>
+          <w:lang w:eastAsia="da-DK"/>
+        </w:rPr>
+        <w:t xml:space="preserve"> a</w:t>
+      </w:r>
+      <w:r>
+        <w:rPr>
+          <w:rFonts w:ascii="Tahoma" w:hAnsi="Tahoma" w:cs="Tahoma"/>
+          <w:lang w:eastAsia="da-DK"/>
+        </w:rPr>
+        <w:t xml:space="preserve"> User Stories </w:t>
+      </w:r>
+      <w:r>
+        <w:rPr>
+          <w:rFonts w:ascii="Tahoma" w:hAnsi="Tahoma" w:cs="Tahoma"/>
+          <w:lang w:eastAsia="da-DK"/>
+        </w:rPr>
+        <w:t>is shown as example</w:t>
+      </w:r>
+      <w:r>
+        <w:rPr>
+          <w:rFonts w:ascii="Tahoma" w:hAnsi="Tahoma" w:cs="Tahoma"/>
+          <w:lang w:eastAsia="da-DK"/>
+        </w:rPr>
+        <w:t>.</w:t>
+      </w:r>
+    </w:p>
+    <w:p>
+      <w:pPr>
+        <w:rPr>
+          <w:rFonts w:ascii="Tahoma" w:hAnsi="Tahoma" w:cs="Tahoma"/>
+          <w:sz w:val="24"/>
+          <w:u w:val="single"/>
+          <w:vertAlign w:val="superscript"/>
+          <w:lang w:eastAsia="da-DK"/>
+        </w:rPr>
+      </w:pPr>
+      <w:r>
+        <w:rPr>
+          <w:rFonts w:ascii="Tahoma" w:hAnsi="Tahoma" w:cs="Tahoma"/>
+          <w:sz w:val="24"/>
+          <w:u w:val="single"/>
+          <w:lang w:eastAsia="da-DK"/>
+        </w:rPr>
         <w:t>2.2 User story</w:t>
+      </w:r>
+      <w:r>
+        <w:rPr>
+          <w:rFonts w:ascii="Tahoma" w:hAnsi="Tahoma" w:cs="Tahoma"/>
+          <w:sz w:val="24"/>
+          <w:u w:val="single"/>
+          <w:vertAlign w:val="superscript"/>
+          <w:lang w:eastAsia="da-DK"/>
+        </w:rPr>
+        <w:t>1</w:t>
       </w:r>
     </w:p>
     <w:p>
@@ -2592,7 +2045,7 @@
                     <pic:cNvPicPr/>
                   </pic:nvPicPr>
                   <pic:blipFill>
-                    <a:blip r:embed="rId6" cstate="print">
+                    <a:blip r:embed="rId8" cstate="print">
                       <a:extLst>
                         <a:ext uri="{28A0092B-C50C-407E-A947-70E740481C1C}">
                           <a14:useLocalDpi xmlns:a14="http://schemas.microsoft.com/office/drawing/2010/main" val="0"/>
@@ -2788,7 +2241,7 @@
           <w:rFonts w:ascii="Tahoma" w:hAnsi="Tahoma" w:cs="Tahoma"/>
           <w:lang w:eastAsia="da-DK"/>
         </w:rPr>
-        <w:t xml:space="preserve">He’s thinking about launching a start-up company. He has heard about this new app – POCA – from a friend of his. On his way back on the train, he </w:t>
+        <w:t xml:space="preserve">He’s thinking about launching a start-up company. He </w:t>
       </w:r>
       <w:r>
         <w:rPr>
@@ -2796,7 +2249,7 @@
           <w:lang w:eastAsia="da-DK"/>
         </w:rPr>
         <w:lastRenderedPageBreak/>
-        <w:t>decides to give it a try.</w:t>
+        <w:t>has heard about this new app – POCA – from a friend of his. On his way back on the train, he decides to give it a try.</w:t>
       </w:r>
       <w:r>
         <w:rPr>
@@ -3186,7 +2639,7 @@
           <w:rFonts w:ascii="Tahoma" w:hAnsi="Tahoma" w:cs="Tahoma"/>
           <w:lang w:eastAsia="da-DK"/>
         </w:rPr>
-        <w:t xml:space="preserve"> to make the connection, but our idea indicates a mobile application. For the reason that we have to use C#, our platform has to be a </w:t>
+        <w:t xml:space="preserve"> to make the connection, but our idea </w:t>
       </w:r>
       <w:r>
         <w:rPr>
@@ -3194,7 +2647,7 @@
           <w:lang w:eastAsia="da-DK"/>
         </w:rPr>
         <w:lastRenderedPageBreak/>
-        <w:t>Windows Phone that runs on Windows 10 Operating System, which is connected to the WCF (Windows Communications Framework). We need to have a web server connection, therefore we also have to make a sample website for our idea and have a two-sided connection. A Dedicated Client – the mobile app – and the Web Client (sample website). More about the architecture can be read in the Technology Report.</w:t>
+        <w:t>indicates a mobile application. For the reason that we have to use C#, our platform has to be a Windows Phone that runs on Windows 10 Operating System, which is connected to the WCF (Windows Communications Framework). We need to have a web server connection, therefore we also have to make a sample website for our idea and have a two-sided connection. A Dedicated Client – the mobile app – and the Web Client (sample website). More about the architecture can be read in the Technology Report.</w:t>
       </w:r>
     </w:p>
     <w:p>
@@ -3240,6 +2693,7 @@
           <w:rFonts w:ascii="Tahoma" w:hAnsi="Tahoma" w:cs="Tahoma"/>
           <w:sz w:val="24"/>
           <w:u w:val="single"/>
+          <w:vertAlign w:val="superscript"/>
           <w:lang w:eastAsia="da-DK"/>
         </w:rPr>
       </w:pPr>
@@ -3257,9 +2711,29 @@
           <w:rFonts w:ascii="Tahoma" w:hAnsi="Tahoma" w:cs="Tahoma"/>
           <w:sz w:val="24"/>
           <w:u w:val="single"/>
+          <w:vertAlign w:val="superscript"/>
+          <w:lang w:eastAsia="da-DK"/>
+        </w:rPr>
+        <w:t>2</w:t>
+      </w:r>
+      <w:r>
+        <w:rPr>
+          <w:rFonts w:ascii="Tahoma" w:hAnsi="Tahoma" w:cs="Tahoma"/>
+          <w:sz w:val="24"/>
+          <w:u w:val="single"/>
           <w:lang w:eastAsia="da-DK"/>
         </w:rPr>
         <w:t xml:space="preserve"> and XP</w:t>
+      </w:r>
+      <w:r>
+        <w:rPr>
+          <w:rFonts w:ascii="Tahoma" w:hAnsi="Tahoma" w:cs="Tahoma"/>
+          <w:sz w:val="24"/>
+          <w:u w:val="single"/>
+          <w:vertAlign w:val="superscript"/>
+          <w:lang w:eastAsia="da-DK"/>
+        </w:rPr>
+        <w:t>3</w:t>
       </w:r>
     </w:p>
     <w:p>
@@ -3743,6 +3217,8 @@
     </w:p>
     <w:p>
       <w:pPr>
+        <w:spacing w:line="259" w:lineRule="auto"/>
+        <w:jc w:val="left"/>
         <w:rPr>
           <w:rFonts w:ascii="Tahoma" w:hAnsi="Tahoma" w:cs="Tahoma"/>
           <w:sz w:val="24"/>
@@ -3757,7 +3233,38 @@
           <w:u w:val="single"/>
           <w:lang w:eastAsia="da-DK"/>
         </w:rPr>
+        <w:br w:type="page"/>
+      </w:r>
+    </w:p>
+    <w:p>
+      <w:pPr>
+        <w:rPr>
+          <w:rFonts w:ascii="Tahoma" w:hAnsi="Tahoma" w:cs="Tahoma"/>
+          <w:sz w:val="24"/>
+          <w:u w:val="single"/>
+          <w:vertAlign w:val="superscript"/>
+          <w:lang w:eastAsia="da-DK"/>
+        </w:rPr>
+      </w:pPr>
+      <w:r>
+        <w:rPr>
+          <w:rFonts w:ascii="Tahoma" w:hAnsi="Tahoma" w:cs="Tahoma"/>
+          <w:sz w:val="24"/>
+          <w:u w:val="single"/>
+          <w:lang w:eastAsia="da-DK"/>
+        </w:rPr>
+        <w:lastRenderedPageBreak/>
         <w:t>3.3 Risk Analysis</w:t>
+      </w:r>
+      <w:r>
+        <w:rPr>
+          <w:rFonts w:ascii="Tahoma" w:hAnsi="Tahoma" w:cs="Tahoma"/>
+          <w:sz w:val="24"/>
+          <w:u w:val="single"/>
+          <w:vertAlign w:val="superscript"/>
+          <w:lang w:eastAsia="da-DK"/>
+        </w:rPr>
+        <w:t>4</w:t>
       </w:r>
     </w:p>
     <w:tbl>
@@ -4107,7 +3614,6 @@
                 <w:rFonts w:ascii="Calibri" w:eastAsia="Times New Roman" w:hAnsi="Calibri" w:cs="Times New Roman"/>
                 <w:color w:val="000000"/>
               </w:rPr>
-              <w:lastRenderedPageBreak/>
               <w:t>Technical issues (old laptops with possibility of breaking down)</w:t>
             </w:r>
           </w:p>
@@ -4800,6 +4306,7 @@
           <w:rFonts w:ascii="Tahoma" w:hAnsi="Tahoma" w:cs="Tahoma"/>
           <w:sz w:val="24"/>
           <w:u w:val="single"/>
+          <w:vertAlign w:val="superscript"/>
           <w:lang w:eastAsia="da-DK"/>
         </w:rPr>
       </w:pPr>
@@ -4811,6 +4318,16 @@
           <w:lang w:eastAsia="da-DK"/>
         </w:rPr>
         <w:t>3.4 Quality Attributes</w:t>
+      </w:r>
+      <w:r>
+        <w:rPr>
+          <w:rFonts w:ascii="Tahoma" w:hAnsi="Tahoma" w:cs="Tahoma"/>
+          <w:sz w:val="24"/>
+          <w:u w:val="single"/>
+          <w:vertAlign w:val="superscript"/>
+          <w:lang w:eastAsia="da-DK"/>
+        </w:rPr>
+        <w:t>5</w:t>
       </w:r>
     </w:p>
     <w:p>
@@ -4926,6 +4443,7 @@
           <w:rFonts w:ascii="Tahoma" w:hAnsi="Tahoma" w:cs="Tahoma"/>
           <w:lang w:eastAsia="da-DK"/>
         </w:rPr>
+        <w:lastRenderedPageBreak/>
         <w:t>Interoperability: It is delayed to future implementation, primarily it runs on Windows Phone because of C#. It is planned to be able to run on Android and iOS phones.</w:t>
       </w:r>
     </w:p>
@@ -4966,7 +4484,6 @@
           <w:rFonts w:ascii="Tahoma" w:hAnsi="Tahoma" w:cs="Tahoma"/>
           <w:lang w:eastAsia="da-DK"/>
         </w:rPr>
-        <w:lastRenderedPageBreak/>
         <w:t>Security:</w:t>
       </w:r>
       <w:r>
@@ -5079,6 +4596,7 @@
         <w:rPr>
           <w:rFonts w:ascii="Tahoma" w:hAnsi="Tahoma" w:cs="Tahoma"/>
           <w:sz w:val="28"/>
+          <w:vertAlign w:val="superscript"/>
         </w:rPr>
       </w:pPr>
       <w:r>
@@ -5095,6 +4613,14 @@
         </w:rPr>
         <w:t xml:space="preserve"> Implementation</w:t>
       </w:r>
+      <w:r>
+        <w:rPr>
+          <w:rFonts w:ascii="Tahoma" w:hAnsi="Tahoma" w:cs="Tahoma"/>
+          <w:sz w:val="28"/>
+          <w:vertAlign w:val="superscript"/>
+        </w:rPr>
+        <w:t>6</w:t>
+      </w:r>
     </w:p>
     <w:p>
       <w:pPr>
@@ -5220,7 +4746,14 @@
         <w:rPr>
           <w:rFonts w:ascii="Tahoma" w:hAnsi="Tahoma" w:cs="Tahoma"/>
         </w:rPr>
-        <w:t xml:space="preserve"> Search received the highest score because the estimated time for writing the search algorithm considered to be the most complex and challenging among rest of the user stories and it is one of the core functionalities of the app.</w:t>
+        <w:t xml:space="preserve"> Search received the highest score because the estimated time for writing the search algorithm considered to be </w:t>
+      </w:r>
+      <w:r>
+        <w:rPr>
+          <w:rFonts w:ascii="Tahoma" w:hAnsi="Tahoma" w:cs="Tahoma"/>
+        </w:rPr>
+        <w:lastRenderedPageBreak/>
+        <w:t>the most complex and challenging among rest of the user stories and it is one of the core functionalities of the app.</w:t>
       </w:r>
       <w:r>
         <w:rPr>
@@ -5245,14 +4778,7 @@
         <w:rPr>
           <w:rFonts w:ascii="Tahoma" w:hAnsi="Tahoma" w:cs="Tahoma"/>
         </w:rPr>
-        <w:t xml:space="preserve"> priority: Group Chat which allows </w:t>
-      </w:r>
-      <w:r>
-        <w:rPr>
-          <w:rFonts w:ascii="Tahoma" w:hAnsi="Tahoma" w:cs="Tahoma"/>
-        </w:rPr>
-        <w:lastRenderedPageBreak/>
-        <w:t>the users to communicate with multiple other users and share their ideas. Regarding to the fact that the project had to align with the concurrency requirement, Group Chat was moved from the First Release and Book an Advisor took its place.</w:t>
+        <w:t xml:space="preserve"> priority: Group Chat which allows the users to communicate with multiple other users and share their ideas. Regarding to the fact that the project had to align with the concurrency requirement, Group Chat was moved from the First Release and Book an Advisor took its place.</w:t>
       </w:r>
     </w:p>
     <w:p>
@@ -5465,7 +4991,14 @@
         <w:rPr>
           <w:rFonts w:ascii="Tahoma" w:hAnsi="Tahoma" w:cs="Tahoma"/>
         </w:rPr>
-        <w:t xml:space="preserve"> These charts were created in digital format, as it is easier for the members to input, change data and share files through GitHub independently from an exact physical location.</w:t>
+        <w:t xml:space="preserve"> These charts were created in digital format, as it is easier for </w:t>
+      </w:r>
+      <w:r>
+        <w:rPr>
+          <w:rFonts w:ascii="Tahoma" w:hAnsi="Tahoma" w:cs="Tahoma"/>
+        </w:rPr>
+        <w:lastRenderedPageBreak/>
+        <w:t>the members to input, change data and share files through GitHub independently from an exact physical location.</w:t>
       </w:r>
     </w:p>
     <w:p>
@@ -5492,14 +5025,7 @@
         <w:rPr>
           <w:rFonts w:ascii="Tahoma" w:hAnsi="Tahoma" w:cs="Tahoma"/>
         </w:rPr>
-        <w:t xml:space="preserve"> Chart and Sprint Burn Down chart were created for that purpose. Sprint Task Board consists </w:t>
-      </w:r>
-      <w:r>
-        <w:rPr>
-          <w:rFonts w:ascii="Tahoma" w:hAnsi="Tahoma" w:cs="Tahoma"/>
-        </w:rPr>
-        <w:lastRenderedPageBreak/>
-        <w:t xml:space="preserve">of the following columns: User Stories, Tasks, To Do, In Progress, Test (test phase) and </w:t>
+        <w:t xml:space="preserve"> Chart and Sprint Burn Down chart were created for that purpose. Sprint Task Board consists of the following columns: User Stories, Tasks, To Do, In Progress, Test (test phase) and </w:t>
       </w:r>
       <w:proofErr w:type="gramStart"/>
       <w:r>
@@ -5633,6 +5159,7 @@
           <w:rFonts w:ascii="Tahoma" w:hAnsi="Tahoma" w:cs="Tahoma"/>
           <w:noProof/>
         </w:rPr>
+        <w:lastRenderedPageBreak/>
         <w:drawing>
           <wp:inline distT="0" distB="0" distL="0" distR="0">
             <wp:extent cx="3928533" cy="2209800"/>
@@ -5649,7 +5176,7 @@
                     <pic:cNvPicPr/>
                   </pic:nvPicPr>
                   <pic:blipFill>
-                    <a:blip r:embed="rId7" cstate="print">
+                    <a:blip r:embed="rId9" cstate="print">
                       <a:extLst>
                         <a:ext uri="{28A0092B-C50C-407E-A947-70E740481C1C}">
                           <a14:useLocalDpi xmlns:a14="http://schemas.microsoft.com/office/drawing/2010/main" val="0"/>
@@ -5686,7 +5213,6 @@
         <w:rPr>
           <w:rFonts w:ascii="Tahoma" w:hAnsi="Tahoma" w:cs="Tahoma"/>
         </w:rPr>
-        <w:lastRenderedPageBreak/>
         <w:t>The team decided to make a test first in order to test the connection</w:t>
       </w:r>
       <w:r>
@@ -5778,6 +5304,8 @@
     </w:p>
     <w:p>
       <w:pPr>
+        <w:spacing w:line="259" w:lineRule="auto"/>
+        <w:jc w:val="left"/>
         <w:rPr>
           <w:rFonts w:ascii="Tahoma" w:hAnsi="Tahoma" w:cs="Tahoma"/>
           <w:sz w:val="24"/>
@@ -5790,308 +5318,166 @@
           <w:sz w:val="24"/>
           <w:u w:val="single"/>
         </w:rPr>
-        <w:t>4.3</w:t>
-      </w:r>
-      <w:r>
+        <w:br w:type="page"/>
+      </w:r>
+    </w:p>
+    <w:p>
+      <w:pPr>
         <w:rPr>
           <w:rFonts w:ascii="Tahoma" w:hAnsi="Tahoma" w:cs="Tahoma"/>
           <w:sz w:val="24"/>
           <w:u w:val="single"/>
         </w:rPr>
-        <w:t xml:space="preserve"> Spr</w:t>
-      </w:r>
+      </w:pPr>
       <w:r>
         <w:rPr>
           <w:rFonts w:ascii="Tahoma" w:hAnsi="Tahoma" w:cs="Tahoma"/>
           <w:sz w:val="24"/>
           <w:u w:val="single"/>
         </w:rPr>
-        <w:t>int 2</w:t>
-      </w:r>
-    </w:p>
-    <w:p>
-      <w:pPr>
-        <w:rPr>
-          <w:rFonts w:ascii="Tahoma" w:hAnsi="Tahoma" w:cs="Tahoma"/>
-        </w:rPr>
-      </w:pPr>
-      <w:r>
-        <w:rPr>
-          <w:rFonts w:ascii="Tahoma" w:hAnsi="Tahoma" w:cs="Tahoma"/>
-        </w:rPr>
-        <w:t>In Sprint 2, the task was to create the Search algorithm; the interface for search, filtering and listing the searched users;</w:t>
-      </w:r>
-      <w:r>
-        <w:rPr>
-          <w:rFonts w:ascii="Tahoma" w:hAnsi="Tahoma" w:cs="Tahoma"/>
-        </w:rPr>
-        <w:t xml:space="preserve"> troubleshoot of the errors made in Sprint 1 and align with the new structure.</w:t>
-      </w:r>
-    </w:p>
-    <w:p>
-      <w:pPr>
-        <w:rPr>
-          <w:rFonts w:ascii="Tahoma" w:hAnsi="Tahoma" w:cs="Tahoma"/>
-        </w:rPr>
-      </w:pPr>
-      <w:r>
-        <w:rPr>
-          <w:rFonts w:ascii="Tahoma" w:hAnsi="Tahoma" w:cs="Tahoma"/>
-        </w:rPr>
-        <w:t>The troubleshooting had taken the priority as the time went by, every single double-check and test had to be made in order to completely cover the possibilities of running the program on Windows Phone and also to be able to move to the Web Application structure. After all area has been covered, we were settled with the web application structure.</w:t>
-      </w:r>
-    </w:p>
-    <w:p>
-      <w:pPr>
-        <w:rPr>
-          <w:rFonts w:ascii="Tahoma" w:hAnsi="Tahoma" w:cs="Tahoma"/>
-        </w:rPr>
-      </w:pPr>
-      <w:r>
-        <w:rPr>
-          <w:rFonts w:ascii="Tahoma" w:hAnsi="Tahoma" w:cs="Tahoma"/>
-        </w:rPr>
         <w:lastRenderedPageBreak/>
-        <w:t>The team also had to sort out some communication difficulties that surfaced in Sprint 1. Some of the division between the tasks were unclear, so as the milestones and task durations that were previously set were in delay. Some of the team members had also a slight attendance and communication problem.</w:t>
-      </w:r>
-      <w:r>
-        <w:rPr>
-          <w:rFonts w:ascii="Tahoma" w:hAnsi="Tahoma" w:cs="Tahoma"/>
-        </w:rPr>
-        <w:t xml:space="preserve"> Leonard had to leave couple of times due to medical issues and also attend to some examinations outside of Denmark. Richard has received a good company work related possibility for his specialization and internship, so soon he also had to </w:t>
-      </w:r>
-      <w:r>
-        <w:rPr>
-          <w:rFonts w:ascii="Tahoma" w:hAnsi="Tahoma" w:cs="Tahoma"/>
-        </w:rPr>
-        <w:t>take</w:t>
-      </w:r>
-      <w:r>
-        <w:rPr>
-          <w:rFonts w:ascii="Tahoma" w:hAnsi="Tahoma" w:cs="Tahoma"/>
-        </w:rPr>
-        <w:t xml:space="preserve"> his departure</w:t>
-      </w:r>
-      <w:r>
-        <w:rPr>
-          <w:rFonts w:ascii="Tahoma" w:hAnsi="Tahoma" w:cs="Tahoma"/>
-        </w:rPr>
-        <w:t xml:space="preserve"> from Denmark</w:t>
-      </w:r>
-      <w:r>
-        <w:rPr>
-          <w:rFonts w:ascii="Tahoma" w:hAnsi="Tahoma" w:cs="Tahoma"/>
-        </w:rPr>
-        <w:t xml:space="preserve">. </w:t>
-      </w:r>
-      <w:r>
-        <w:rPr>
-          <w:rFonts w:ascii="Tahoma" w:hAnsi="Tahoma" w:cs="Tahoma"/>
-        </w:rPr>
-        <w:t>A discussion had been started in order to solve communication problems and to find a way in order to overcome the challenges and finish the project as planned. Thankfully modern IT communication tools are existing precisely for this matter.</w:t>
-      </w:r>
-      <w:r>
-        <w:rPr>
-          <w:rFonts w:ascii="Tahoma" w:hAnsi="Tahoma" w:cs="Tahoma"/>
-        </w:rPr>
-        <w:t xml:space="preserve"> Using chat-based online tools – such as Facebook Messenger – and occasionally with the help of Skype conference-calls were possible to enhance communication.</w:t>
-      </w:r>
-    </w:p>
-    <w:p>
-      <w:pPr>
-        <w:rPr>
-          <w:rFonts w:ascii="Tahoma" w:hAnsi="Tahoma" w:cs="Tahoma"/>
-        </w:rPr>
-      </w:pPr>
-      <w:r>
-        <w:rPr>
-          <w:rFonts w:ascii="Tahoma" w:hAnsi="Tahoma" w:cs="Tahoma"/>
-        </w:rPr>
-        <w:t>After all the tests and double-checks the new system architecture – with the web application – was set up, parallel to the windows phone project which was still kept in case we had the time and possibility to solve it and implement it in our project.</w:t>
-      </w:r>
-      <w:r>
-        <w:rPr>
-          <w:rFonts w:ascii="Tahoma" w:hAnsi="Tahoma" w:cs="Tahoma"/>
-        </w:rPr>
-        <w:t xml:space="preserve"> After connecting everything in the new structure (connecting our website to the webserver, to the WCF and to our Database… detailed in the technology report), we could finally focus on the programming of the rest of the functions. </w:t>
-      </w:r>
-    </w:p>
-    <w:p>
-      <w:pPr>
-        <w:rPr>
-          <w:rFonts w:ascii="Tahoma" w:hAnsi="Tahoma" w:cs="Tahoma"/>
-        </w:rPr>
-      </w:pPr>
-      <w:r>
-        <w:rPr>
-          <w:rFonts w:ascii="Tahoma" w:hAnsi="Tahoma" w:cs="Tahoma"/>
-        </w:rPr>
-        <w:t>Unfortunately troubleshooting summed up a lot of time from Sprint 2 so we had to make up some time in Sprint 3.</w:t>
-      </w:r>
-    </w:p>
-    <w:p>
-      <w:pPr>
+        <w:t>4.3</w:t>
+      </w:r>
+      <w:r>
         <w:rPr>
           <w:rFonts w:ascii="Tahoma" w:hAnsi="Tahoma" w:cs="Tahoma"/>
           <w:sz w:val="24"/>
           <w:u w:val="single"/>
         </w:rPr>
-      </w:pPr>
+        <w:t xml:space="preserve"> Spr</w:t>
+      </w:r>
       <w:r>
         <w:rPr>
           <w:rFonts w:ascii="Tahoma" w:hAnsi="Tahoma" w:cs="Tahoma"/>
           <w:sz w:val="24"/>
           <w:u w:val="single"/>
         </w:rPr>
-        <w:t>4.3 Sprint 3</w:t>
-      </w:r>
-    </w:p>
-    <w:p>
-      <w:pPr>
-        <w:rPr>
-          <w:rFonts w:ascii="Tahoma" w:hAnsi="Tahoma" w:cs="Tahoma"/>
-        </w:rPr>
-      </w:pPr>
-      <w:proofErr w:type="spellStart"/>
-      <w:r>
-        <w:rPr>
-          <w:rFonts w:ascii="Tahoma" w:hAnsi="Tahoma" w:cs="Tahoma"/>
-        </w:rPr>
-        <w:t>Ionut</w:t>
-      </w:r>
-      <w:proofErr w:type="spellEnd"/>
-      <w:r>
-        <w:rPr>
-          <w:rFonts w:ascii="Tahoma" w:hAnsi="Tahoma" w:cs="Tahoma"/>
-        </w:rPr>
-        <w:t xml:space="preserve"> and Alex had started working on the Search function while Richard was helping out and was writing the report.</w:t>
-      </w:r>
-      <w:r>
-        <w:rPr>
-          <w:rFonts w:ascii="Tahoma" w:hAnsi="Tahoma" w:cs="Tahoma"/>
-        </w:rPr>
-        <w:t xml:space="preserve"> Leonard was also helping out with solving upcoming challenges and function-related problems.</w:t>
-      </w:r>
-    </w:p>
-    <w:p>
-      <w:pPr>
-        <w:rPr>
-          <w:rFonts w:ascii="Tahoma" w:hAnsi="Tahoma" w:cs="Tahoma"/>
-        </w:rPr>
-      </w:pPr>
-      <w:r>
-        <w:rPr>
-          <w:rFonts w:ascii="Tahoma" w:hAnsi="Tahoma" w:cs="Tahoma"/>
-        </w:rPr>
-        <w:t>Alex had created the Search interface and started investigating the different search algorithm possibilities in order program this function.</w:t>
-      </w:r>
-      <w:r>
-        <w:rPr>
-          <w:rFonts w:ascii="Tahoma" w:hAnsi="Tahoma" w:cs="Tahoma"/>
-        </w:rPr>
-        <w:t xml:space="preserve"> </w:t>
-      </w:r>
-      <w:proofErr w:type="spellStart"/>
-      <w:r>
-        <w:rPr>
-          <w:rFonts w:ascii="Tahoma" w:hAnsi="Tahoma" w:cs="Tahoma"/>
-        </w:rPr>
-        <w:t>Ionut</w:t>
-      </w:r>
-      <w:proofErr w:type="spellEnd"/>
-      <w:r>
-        <w:rPr>
-          <w:rFonts w:ascii="Tahoma" w:hAnsi="Tahoma" w:cs="Tahoma"/>
-        </w:rPr>
-        <w:t xml:space="preserve"> also joined in the writing of the algorithm. </w:t>
-      </w:r>
-    </w:p>
-    <w:p>
-      <w:pPr>
-        <w:rPr>
-          <w:rFonts w:ascii="Tahoma" w:hAnsi="Tahoma" w:cs="Tahoma"/>
-        </w:rPr>
-      </w:pPr>
-      <w:r>
-        <w:rPr>
-          <w:rFonts w:ascii="Tahoma" w:hAnsi="Tahoma" w:cs="Tahoma"/>
-        </w:rPr>
-        <w:t xml:space="preserve">In the meantime, </w:t>
-      </w:r>
-      <w:proofErr w:type="spellStart"/>
-      <w:r>
-        <w:rPr>
-          <w:rFonts w:ascii="Tahoma" w:hAnsi="Tahoma" w:cs="Tahoma"/>
-        </w:rPr>
-        <w:t>Ionut</w:t>
-      </w:r>
-      <w:proofErr w:type="spellEnd"/>
-      <w:r>
-        <w:rPr>
-          <w:rFonts w:ascii="Tahoma" w:hAnsi="Tahoma" w:cs="Tahoma"/>
-        </w:rPr>
-        <w:t xml:space="preserve"> and Leonard were revising the architecture and server connections once again, also investigating the possibilities of using VPN and Wireless in order to connect to the network, so as LAN Wireless in order to connect to the program using internal wireless network.</w:t>
-      </w:r>
-      <w:r>
-        <w:rPr>
-          <w:rFonts w:ascii="Tahoma" w:hAnsi="Tahoma" w:cs="Tahoma"/>
-        </w:rPr>
-        <w:t xml:space="preserve"> Our program was hosted on one of Microsoft’s newer features, Microsoft Azure. Azure is a cloud-based system that is especially designed for programmers to host and test programs created in </w:t>
-      </w:r>
-      <w:r>
-        <w:rPr>
-          <w:rFonts w:ascii="Tahoma" w:hAnsi="Tahoma" w:cs="Tahoma"/>
-        </w:rPr>
-        <w:lastRenderedPageBreak/>
-        <w:t xml:space="preserve">Visual Studio (also a Microsoft product). Azure helped us to test our program how it runs in a secure cloud environment. </w:t>
-      </w:r>
-    </w:p>
-    <w:p>
-      <w:pPr>
-        <w:rPr>
-          <w:rFonts w:ascii="Tahoma" w:hAnsi="Tahoma" w:cs="Tahoma"/>
-        </w:rPr>
-      </w:pPr>
-      <w:r>
-        <w:rPr>
-          <w:rFonts w:ascii="Tahoma" w:hAnsi="Tahoma" w:cs="Tahoma"/>
-        </w:rPr>
-        <w:t xml:space="preserve">Given the nature of this rescheduling, modifications in our original working plan were necessary to be made. As the original requirements for our project states that for our first release we need to have a running, well-functioning program, that connects to a server and uses databases; runs on a Web Application and was coded in C# and consists concurrency, all efforts were reallocated in order meet this aims until deadline. </w:t>
-      </w:r>
-      <w:r>
-        <w:rPr>
-          <w:rFonts w:ascii="Tahoma" w:hAnsi="Tahoma" w:cs="Tahoma"/>
-        </w:rPr>
-        <w:t>That means that for our first release some of the less necessary and important functions were delegated into a later release state or to the “About to be implemented” section. Thankfully the Agile Development Method helped us to handle this huge change.</w:t>
-      </w:r>
-      <w:r>
-        <w:rPr>
-          <w:rFonts w:ascii="Tahoma" w:hAnsi="Tahoma" w:cs="Tahoma"/>
-        </w:rPr>
-        <w:t xml:space="preserve"> If we had used the Waterfall development method or classic Scrum, we wouldn’t have been able to adapt to such</w:t>
-      </w:r>
-      <w:r>
-        <w:rPr>
-          <w:rFonts w:ascii="Tahoma" w:hAnsi="Tahoma" w:cs="Tahoma"/>
-        </w:rPr>
-        <w:t xml:space="preserve"> sudden and great challenges and twists in our project. Of course, because waterfall development includes that we have all required information, input and planned output designed for the project, we had to start with Agile. Agile included that we lacked some important information and it included the possibility for error handling and to be able to implement Change Management.</w:t>
-      </w:r>
-    </w:p>
-    <w:p>
-      <w:pPr>
-        <w:rPr>
-          <w:rFonts w:ascii="Tahoma" w:hAnsi="Tahoma" w:cs="Tahoma"/>
-        </w:rPr>
-      </w:pPr>
-      <w:r>
-        <w:rPr>
-          <w:rFonts w:ascii="Tahoma" w:hAnsi="Tahoma" w:cs="Tahoma"/>
-        </w:rPr>
-        <w:t>The coding part of the following functions were relatively easy compared to the huge challenges we have faced before. Search was created successfully and we could proceed on to the next Sprint.</w:t>
-      </w:r>
-    </w:p>
-    <w:p>
-      <w:pPr>
+        <w:t>int 2</w:t>
+      </w:r>
+    </w:p>
+    <w:p>
+      <w:pPr>
+        <w:rPr>
+          <w:rFonts w:ascii="Tahoma" w:hAnsi="Tahoma" w:cs="Tahoma"/>
+        </w:rPr>
+      </w:pPr>
+      <w:r>
+        <w:rPr>
+          <w:rFonts w:ascii="Tahoma" w:hAnsi="Tahoma" w:cs="Tahoma"/>
+        </w:rPr>
+        <w:t>In Sprint 2, the task was to create the Search algorithm; the interface for search, filtering and listing the searched users;</w:t>
+      </w:r>
+      <w:r>
+        <w:rPr>
+          <w:rFonts w:ascii="Tahoma" w:hAnsi="Tahoma" w:cs="Tahoma"/>
+        </w:rPr>
+        <w:t xml:space="preserve"> troubleshoot of the errors made in Sprint 1 and align with the new structure.</w:t>
+      </w:r>
+    </w:p>
+    <w:p>
+      <w:pPr>
+        <w:rPr>
+          <w:rFonts w:ascii="Tahoma" w:hAnsi="Tahoma" w:cs="Tahoma"/>
+        </w:rPr>
+      </w:pPr>
+      <w:r>
+        <w:rPr>
+          <w:rFonts w:ascii="Tahoma" w:hAnsi="Tahoma" w:cs="Tahoma"/>
+        </w:rPr>
+        <w:t>The troubleshooting had taken the priority as the time went by, every single double-check and test had to be made in order to completely cover the possibilities of running the program on Windows Phone and also to be able to move to the Web Application structure. After all area has been covered, we were settled with the web application structure.</w:t>
+      </w:r>
+    </w:p>
+    <w:p>
+      <w:pPr>
+        <w:rPr>
+          <w:rFonts w:ascii="Tahoma" w:hAnsi="Tahoma" w:cs="Tahoma"/>
+        </w:rPr>
+      </w:pPr>
+      <w:r>
+        <w:rPr>
+          <w:rFonts w:ascii="Tahoma" w:hAnsi="Tahoma" w:cs="Tahoma"/>
+        </w:rPr>
+        <w:t>The team also had to sort out some communication difficulties that surfaced in Sprint 1. Some of the division between the tasks were unclear, so as the milestones and task durations that were previously set were in delay. Some of the team members had also a slight attendance and communication problem.</w:t>
+      </w:r>
+      <w:r>
+        <w:rPr>
+          <w:rFonts w:ascii="Tahoma" w:hAnsi="Tahoma" w:cs="Tahoma"/>
+        </w:rPr>
+        <w:t xml:space="preserve"> Leonard had to leave couple of times due to medical issues and also attend to some examinations outside of Denmark. Richard has received a good company work related possibility for his specialization and internship, so soon he also had to </w:t>
+      </w:r>
+      <w:r>
+        <w:rPr>
+          <w:rFonts w:ascii="Tahoma" w:hAnsi="Tahoma" w:cs="Tahoma"/>
+        </w:rPr>
+        <w:t>take</w:t>
+      </w:r>
+      <w:r>
+        <w:rPr>
+          <w:rFonts w:ascii="Tahoma" w:hAnsi="Tahoma" w:cs="Tahoma"/>
+        </w:rPr>
+        <w:t xml:space="preserve"> his departure</w:t>
+      </w:r>
+      <w:r>
+        <w:rPr>
+          <w:rFonts w:ascii="Tahoma" w:hAnsi="Tahoma" w:cs="Tahoma"/>
+        </w:rPr>
+        <w:t xml:space="preserve"> from Denmark</w:t>
+      </w:r>
+      <w:r>
+        <w:rPr>
+          <w:rFonts w:ascii="Tahoma" w:hAnsi="Tahoma" w:cs="Tahoma"/>
+        </w:rPr>
+        <w:t xml:space="preserve">. </w:t>
+      </w:r>
+      <w:r>
+        <w:rPr>
+          <w:rFonts w:ascii="Tahoma" w:hAnsi="Tahoma" w:cs="Tahoma"/>
+        </w:rPr>
+        <w:t>A discussion had been started in order to solve communication problems and to find a way in order to overcome the challenges and finish the project as planned. Thankfully modern IT communication tools are existing precisely for this matter.</w:t>
+      </w:r>
+      <w:r>
+        <w:rPr>
+          <w:rFonts w:ascii="Tahoma" w:hAnsi="Tahoma" w:cs="Tahoma"/>
+        </w:rPr>
+        <w:t xml:space="preserve"> Using chat-based online tools – such as Facebook Messenger – and occasionally with the help of Skype conference-calls were possible to enhance communication.</w:t>
+      </w:r>
+    </w:p>
+    <w:p>
+      <w:pPr>
+        <w:rPr>
+          <w:rFonts w:ascii="Tahoma" w:hAnsi="Tahoma" w:cs="Tahoma"/>
+        </w:rPr>
+      </w:pPr>
+      <w:r>
+        <w:rPr>
+          <w:rFonts w:ascii="Tahoma" w:hAnsi="Tahoma" w:cs="Tahoma"/>
+        </w:rPr>
+        <w:t>After all the tests and double-checks the new system architecture – with the web application – was set up, parallel to the windows phone project which was still kept in case we had the time and possibility to solve it and implement it in our project.</w:t>
+      </w:r>
+      <w:r>
+        <w:rPr>
+          <w:rFonts w:ascii="Tahoma" w:hAnsi="Tahoma" w:cs="Tahoma"/>
+        </w:rPr>
+        <w:t xml:space="preserve"> After connecting everything in the new structure (connecting our website to the webserver, to the WCF and to our Database… detailed in the technology report), we could finally focus on the programming of the rest of the functions. </w:t>
+      </w:r>
+    </w:p>
+    <w:p>
+      <w:pPr>
+        <w:rPr>
+          <w:rFonts w:ascii="Tahoma" w:hAnsi="Tahoma" w:cs="Tahoma"/>
+        </w:rPr>
+      </w:pPr>
+      <w:r>
+        <w:rPr>
+          <w:rFonts w:ascii="Tahoma" w:hAnsi="Tahoma" w:cs="Tahoma"/>
+        </w:rPr>
+        <w:t>Unfortunately troubleshooting summed up a lot of time from Sprint 2 so we had to make up some time in Sprint 3.</w:t>
+      </w:r>
+    </w:p>
+    <w:p>
+      <w:pPr>
+        <w:spacing w:line="259" w:lineRule="auto"/>
+        <w:jc w:val="left"/>
         <w:rPr>
           <w:rFonts w:ascii="Tahoma" w:hAnsi="Tahoma" w:cs="Tahoma"/>
           <w:sz w:val="24"/>
@@ -6104,6 +5490,206 @@
           <w:sz w:val="24"/>
           <w:u w:val="single"/>
         </w:rPr>
+        <w:br w:type="page"/>
+      </w:r>
+    </w:p>
+    <w:p>
+      <w:pPr>
+        <w:rPr>
+          <w:rFonts w:ascii="Tahoma" w:hAnsi="Tahoma" w:cs="Tahoma"/>
+          <w:sz w:val="24"/>
+          <w:u w:val="single"/>
+        </w:rPr>
+      </w:pPr>
+      <w:r>
+        <w:rPr>
+          <w:rFonts w:ascii="Tahoma" w:hAnsi="Tahoma" w:cs="Tahoma"/>
+          <w:sz w:val="24"/>
+          <w:u w:val="single"/>
+        </w:rPr>
+        <w:lastRenderedPageBreak/>
+        <w:t>4.4</w:t>
+      </w:r>
+      <w:r>
+        <w:rPr>
+          <w:rFonts w:ascii="Tahoma" w:hAnsi="Tahoma" w:cs="Tahoma"/>
+          <w:sz w:val="24"/>
+          <w:u w:val="single"/>
+        </w:rPr>
+        <w:t xml:space="preserve"> Sprint 3</w:t>
+      </w:r>
+    </w:p>
+    <w:p>
+      <w:pPr>
+        <w:rPr>
+          <w:rFonts w:ascii="Tahoma" w:hAnsi="Tahoma" w:cs="Tahoma"/>
+        </w:rPr>
+      </w:pPr>
+      <w:proofErr w:type="spellStart"/>
+      <w:r>
+        <w:rPr>
+          <w:rFonts w:ascii="Tahoma" w:hAnsi="Tahoma" w:cs="Tahoma"/>
+        </w:rPr>
+        <w:t>Ionut</w:t>
+      </w:r>
+      <w:proofErr w:type="spellEnd"/>
+      <w:r>
+        <w:rPr>
+          <w:rFonts w:ascii="Tahoma" w:hAnsi="Tahoma" w:cs="Tahoma"/>
+        </w:rPr>
+        <w:t xml:space="preserve"> and Alex had started working on the Search function while Richard was helping out and was writing the report.</w:t>
+      </w:r>
+      <w:r>
+        <w:rPr>
+          <w:rFonts w:ascii="Tahoma" w:hAnsi="Tahoma" w:cs="Tahoma"/>
+        </w:rPr>
+        <w:t xml:space="preserve"> Leonard was also helping out with solving upcoming challenges and function-related problems.</w:t>
+      </w:r>
+    </w:p>
+    <w:p>
+      <w:pPr>
+        <w:rPr>
+          <w:rFonts w:ascii="Tahoma" w:hAnsi="Tahoma" w:cs="Tahoma"/>
+        </w:rPr>
+      </w:pPr>
+      <w:r>
+        <w:rPr>
+          <w:rFonts w:ascii="Tahoma" w:hAnsi="Tahoma" w:cs="Tahoma"/>
+        </w:rPr>
+        <w:t>Alex had created the Search interface and started investigating the different search algorithm possibilities in order program this function.</w:t>
+      </w:r>
+      <w:r>
+        <w:rPr>
+          <w:rFonts w:ascii="Tahoma" w:hAnsi="Tahoma" w:cs="Tahoma"/>
+        </w:rPr>
+        <w:t xml:space="preserve"> </w:t>
+      </w:r>
+      <w:proofErr w:type="spellStart"/>
+      <w:r>
+        <w:rPr>
+          <w:rFonts w:ascii="Tahoma" w:hAnsi="Tahoma" w:cs="Tahoma"/>
+        </w:rPr>
+        <w:t>Ionut</w:t>
+      </w:r>
+      <w:proofErr w:type="spellEnd"/>
+      <w:r>
+        <w:rPr>
+          <w:rFonts w:ascii="Tahoma" w:hAnsi="Tahoma" w:cs="Tahoma"/>
+        </w:rPr>
+        <w:t xml:space="preserve"> also joined in the writing of the algorithm. </w:t>
+      </w:r>
+    </w:p>
+    <w:p>
+      <w:pPr>
+        <w:rPr>
+          <w:rFonts w:ascii="Tahoma" w:hAnsi="Tahoma" w:cs="Tahoma"/>
+        </w:rPr>
+      </w:pPr>
+      <w:r>
+        <w:rPr>
+          <w:rFonts w:ascii="Tahoma" w:hAnsi="Tahoma" w:cs="Tahoma"/>
+        </w:rPr>
+        <w:t xml:space="preserve">In the meantime, </w:t>
+      </w:r>
+      <w:proofErr w:type="spellStart"/>
+      <w:r>
+        <w:rPr>
+          <w:rFonts w:ascii="Tahoma" w:hAnsi="Tahoma" w:cs="Tahoma"/>
+        </w:rPr>
+        <w:t>Ionut</w:t>
+      </w:r>
+      <w:proofErr w:type="spellEnd"/>
+      <w:r>
+        <w:rPr>
+          <w:rFonts w:ascii="Tahoma" w:hAnsi="Tahoma" w:cs="Tahoma"/>
+        </w:rPr>
+        <w:t xml:space="preserve"> and Leonard were revising the architecture and server connections once again, also investigating the possibilities of using VPN and Wireless in order to connect to the network, so as LAN Wireless in order to connect to the program using internal wireless network.</w:t>
+      </w:r>
+      <w:r>
+        <w:rPr>
+          <w:rFonts w:ascii="Tahoma" w:hAnsi="Tahoma" w:cs="Tahoma"/>
+        </w:rPr>
+        <w:t xml:space="preserve"> Our program was hosted on one of Microsoft’s newer features, Microsoft Azure. Azure is a cloud-based system that is especially designed for programmers to host and test programs created in Visual Studio (also a Microsoft product). Azure helped us to test our program how it runs in a secure cloud environment. </w:t>
+      </w:r>
+    </w:p>
+    <w:p>
+      <w:pPr>
+        <w:rPr>
+          <w:rFonts w:ascii="Tahoma" w:hAnsi="Tahoma" w:cs="Tahoma"/>
+        </w:rPr>
+      </w:pPr>
+      <w:r>
+        <w:rPr>
+          <w:rFonts w:ascii="Tahoma" w:hAnsi="Tahoma" w:cs="Tahoma"/>
+        </w:rPr>
+        <w:t xml:space="preserve">Given the nature of this rescheduling, modifications in our original working plan were necessary to be made. As the original requirements for our project states that for our first release we need to have a running, well-functioning program, that connects to a server and uses databases; runs on a Web Application and was coded in C# and consists concurrency, all efforts were reallocated in order meet this aims until deadline. </w:t>
+      </w:r>
+      <w:r>
+        <w:rPr>
+          <w:rFonts w:ascii="Tahoma" w:hAnsi="Tahoma" w:cs="Tahoma"/>
+        </w:rPr>
+        <w:t>That means that for our first release some of the less necessary and important functions were delegated into a later release state or to the “About to be implemented” section. Thankfully the Agile Development Method helped us to handle this huge change.</w:t>
+      </w:r>
+      <w:r>
+        <w:rPr>
+          <w:rFonts w:ascii="Tahoma" w:hAnsi="Tahoma" w:cs="Tahoma"/>
+        </w:rPr>
+        <w:t xml:space="preserve"> If we had used the Waterfall development method or classic Scrum, we wouldn’t have been able to adapt to such</w:t>
+      </w:r>
+      <w:r>
+        <w:rPr>
+          <w:rFonts w:ascii="Tahoma" w:hAnsi="Tahoma" w:cs="Tahoma"/>
+        </w:rPr>
+        <w:t xml:space="preserve"> sudden and great challenges and twists in our project. Of course, because waterfall development includes that we have all required information, input and planned output designed for the project, we had to start with Agile. Agile included that we lacked some important information and it included the possibility for error handling and to be able to implement Change Management.</w:t>
+      </w:r>
+    </w:p>
+    <w:p>
+      <w:pPr>
+        <w:rPr>
+          <w:rFonts w:ascii="Tahoma" w:hAnsi="Tahoma" w:cs="Tahoma"/>
+        </w:rPr>
+      </w:pPr>
+      <w:r>
+        <w:rPr>
+          <w:rFonts w:ascii="Tahoma" w:hAnsi="Tahoma" w:cs="Tahoma"/>
+        </w:rPr>
+        <w:t>The coding part of the following functions were relatively easy compared to the huge challenges we have faced before. Search was created successfully and we could proceed on to the next Sprint.</w:t>
+      </w:r>
+    </w:p>
+    <w:p>
+      <w:pPr>
+        <w:spacing w:line="259" w:lineRule="auto"/>
+        <w:jc w:val="left"/>
+        <w:rPr>
+          <w:rFonts w:ascii="Tahoma" w:hAnsi="Tahoma" w:cs="Tahoma"/>
+          <w:sz w:val="24"/>
+          <w:u w:val="single"/>
+        </w:rPr>
+      </w:pPr>
+      <w:r>
+        <w:rPr>
+          <w:rFonts w:ascii="Tahoma" w:hAnsi="Tahoma" w:cs="Tahoma"/>
+          <w:sz w:val="24"/>
+          <w:u w:val="single"/>
+        </w:rPr>
+        <w:br w:type="page"/>
+      </w:r>
+    </w:p>
+    <w:p>
+      <w:pPr>
+        <w:rPr>
+          <w:rFonts w:ascii="Tahoma" w:hAnsi="Tahoma" w:cs="Tahoma"/>
+          <w:sz w:val="24"/>
+          <w:u w:val="single"/>
+        </w:rPr>
+      </w:pPr>
+      <w:r>
+        <w:rPr>
+          <w:rFonts w:ascii="Tahoma" w:hAnsi="Tahoma" w:cs="Tahoma"/>
+          <w:sz w:val="24"/>
+          <w:u w:val="single"/>
+        </w:rPr>
+        <w:lastRenderedPageBreak/>
         <w:t>4.4 Sprint 4</w:t>
       </w:r>
     </w:p>
@@ -6135,14 +5721,7 @@
         <w:rPr>
           <w:rFonts w:ascii="Tahoma" w:hAnsi="Tahoma" w:cs="Tahoma"/>
         </w:rPr>
-        <w:t xml:space="preserve">: For example the user has an idea of a business and knows programming, but the user doesn’t know how to launch a company and how many and what kind of professional people he or she needs in order to make this work. After subscribing to the premium service and </w:t>
-      </w:r>
-      <w:r>
-        <w:rPr>
-          <w:rFonts w:ascii="Tahoma" w:hAnsi="Tahoma" w:cs="Tahoma"/>
-        </w:rPr>
-        <w:lastRenderedPageBreak/>
-        <w:t>scheduling a meeting with an advisor, the advisor who is professional at this field, can help the user out and tell him that he needs a Financial Analyst, an Economist, a marketing professional</w:t>
+        <w:t>: For example the user has an idea of a business and knows programming, but the user doesn’t know how to launch a company and how many and what kind of professional people he or she needs in order to make this work. After subscribing to the premium service and scheduling a meeting with an advisor, the advisor who is professional at this field, can help the user out and tell him that he needs a Financial Analyst, an Economist, a marketing professional</w:t>
       </w:r>
       <w:r>
         <w:rPr>
@@ -6256,39 +5835,978 @@
         <w:rPr>
           <w:rFonts w:ascii="Tahoma" w:hAnsi="Tahoma" w:cs="Tahoma"/>
         </w:rPr>
+        <w:t>The group believes that the fact and the volume of the challenge and obstacles we have faced with and that we could take the responsibility and the risk to switch to the web application means that the Agile Development Method worked and it was immensely crucial and useful for us.</w:t>
+      </w:r>
+    </w:p>
+    <w:p>
+      <w:pPr>
+        <w:rPr>
+          <w:rFonts w:ascii="Tahoma" w:hAnsi="Tahoma" w:cs="Tahoma"/>
+        </w:rPr>
+      </w:pPr>
+      <w:r>
+        <w:rPr>
+          <w:rFonts w:ascii="Tahoma" w:hAnsi="Tahoma" w:cs="Tahoma"/>
+        </w:rPr>
+        <w:t xml:space="preserve">Although we had some communication errors and time-lags we could resolve it in the end and work together in order to finalize the project. This project has shown us what huge risks and challenge can surface when choosing a new architecture or platform, how the lack of support between software can ruin everything, how important internal communication is and how to tackle down obstacles even if it means to take responsibility and risks in order to meet with the requirements. </w:t>
+      </w:r>
+    </w:p>
+    <w:p>
+      <w:pPr>
+        <w:rPr>
+          <w:rFonts w:ascii="Tahoma" w:hAnsi="Tahoma" w:cs="Tahoma"/>
+        </w:rPr>
+      </w:pPr>
+      <w:r>
+        <w:rPr>
+          <w:rFonts w:ascii="Tahoma" w:hAnsi="Tahoma" w:cs="Tahoma"/>
+        </w:rPr>
+        <w:t>We have learned what our individual and group-wise mistakes are and how to resolve or minimize them for the sake of the success of the project. This project had a big and hard learning curve and we consider it as a huge personal and professional development for our team.</w:t>
+      </w:r>
+    </w:p>
+    <w:p>
+      <w:r>
+        <w:br w:type="page"/>
+      </w:r>
+    </w:p>
+    <w:p>
+      <w:pPr>
+        <w:rPr>
+          <w:rFonts w:ascii="Tahoma" w:hAnsi="Tahoma" w:cs="Tahoma"/>
+          <w:sz w:val="32"/>
+          <w:u w:val="single"/>
+        </w:rPr>
+      </w:pPr>
+      <w:r>
+        <w:rPr>
+          <w:rFonts w:ascii="Tahoma" w:hAnsi="Tahoma" w:cs="Tahoma"/>
+          <w:sz w:val="32"/>
+          <w:u w:val="single"/>
+        </w:rPr>
         <w:lastRenderedPageBreak/>
-        <w:t>The group believes that the fact and the volume of the challenge and obstacles we have faced with and that we could take the responsibility and the risk to switch to the web application means that the Agile Development Method worked and it was immensely crucial and useful for us.</w:t>
-      </w:r>
-    </w:p>
-    <w:p>
-      <w:pPr>
-        <w:rPr>
-          <w:rFonts w:ascii="Tahoma" w:hAnsi="Tahoma" w:cs="Tahoma"/>
-        </w:rPr>
-      </w:pPr>
-      <w:r>
-        <w:rPr>
-          <w:rFonts w:ascii="Tahoma" w:hAnsi="Tahoma" w:cs="Tahoma"/>
-        </w:rPr>
-        <w:t xml:space="preserve">Although we had some communication errors and time-lags we could resolve it in the end and work together in order to finalize the project. This project has shown us what huge risks and challenge can surface when choosing a new architecture or platform, how the lack of support between software can ruin everything, how important internal communication is and how to tackle down obstacles even if it means to take responsibility and risks in order to meet with the requirements. </w:t>
-      </w:r>
-    </w:p>
-    <w:p>
-      <w:pPr>
-        <w:rPr>
-          <w:rFonts w:ascii="Tahoma" w:hAnsi="Tahoma" w:cs="Tahoma"/>
-        </w:rPr>
-      </w:pPr>
-      <w:r>
-        <w:rPr>
-          <w:rFonts w:ascii="Tahoma" w:hAnsi="Tahoma" w:cs="Tahoma"/>
-        </w:rPr>
-        <w:t>We have learned what our individual and group-wise mistakes are and how to resolve or minimize them for the sake of the success of the project. This project had a big and hard learning curve and we consider it as a huge personal and professional development for our team.</w:t>
-      </w:r>
+        <w:t>6. References</w:t>
+      </w:r>
+    </w:p>
+    <w:p>
+      <w:pPr>
+        <w:pStyle w:val="llb"/>
+        <w:rPr>
+          <w:rFonts w:ascii="Tahoma" w:hAnsi="Tahoma" w:cs="Tahoma"/>
+        </w:rPr>
+      </w:pPr>
+      <w:r>
+        <w:rPr>
+          <w:rFonts w:ascii="Tahoma" w:hAnsi="Tahoma" w:cs="Tahoma"/>
+        </w:rPr>
+        <w:t>1 – Suzanne Ginsburg: Prototyping App Concepts, page 79-86 (Analyzing User Research) &amp; page 171 (Usability testing app concepts)</w:t>
+      </w:r>
+    </w:p>
+    <w:p>
+      <w:pPr>
+        <w:pStyle w:val="llb"/>
+      </w:pPr>
+    </w:p>
+    <w:p>
+      <w:pPr>
+        <w:rPr>
+          <w:rFonts w:ascii="Tahoma" w:hAnsi="Tahoma" w:cs="Tahoma"/>
+        </w:rPr>
+      </w:pPr>
+      <w:r>
+        <w:rPr>
+          <w:rFonts w:ascii="Tahoma" w:hAnsi="Tahoma" w:cs="Tahoma"/>
+        </w:rPr>
+        <w:t xml:space="preserve">2- </w:t>
+      </w:r>
+      <w:r>
+        <w:rPr>
+          <w:rFonts w:ascii="Tahoma" w:hAnsi="Tahoma" w:cs="Tahoma"/>
+        </w:rPr>
+        <w:t xml:space="preserve">Ian </w:t>
+      </w:r>
+      <w:proofErr w:type="spellStart"/>
+      <w:r>
+        <w:rPr>
+          <w:rFonts w:ascii="Tahoma" w:hAnsi="Tahoma" w:cs="Tahoma"/>
+        </w:rPr>
+        <w:t>Sommerville</w:t>
+      </w:r>
+      <w:proofErr w:type="spellEnd"/>
+      <w:r>
+        <w:rPr>
+          <w:rFonts w:ascii="Tahoma" w:hAnsi="Tahoma" w:cs="Tahoma"/>
+        </w:rPr>
+        <w:t xml:space="preserve"> – Software Engineering (2015), Chapter 2</w:t>
+      </w:r>
+    </w:p>
+    <w:p>
+      <w:pPr>
+        <w:rPr>
+          <w:rFonts w:ascii="Tahoma" w:hAnsi="Tahoma" w:cs="Tahoma"/>
+        </w:rPr>
+      </w:pPr>
+      <w:r>
+        <w:rPr>
+          <w:rFonts w:ascii="Tahoma" w:hAnsi="Tahoma" w:cs="Tahoma"/>
+        </w:rPr>
+        <w:t xml:space="preserve">3 – </w:t>
+      </w:r>
+      <w:r>
+        <w:rPr>
+          <w:rFonts w:ascii="Tahoma" w:hAnsi="Tahoma" w:cs="Tahoma"/>
+        </w:rPr>
+        <w:t>Kent Beck – Extreme Programming Explained (1999) – Chapter 2-6</w:t>
+      </w:r>
+    </w:p>
+    <w:p>
+      <w:pPr>
+        <w:rPr>
+          <w:rFonts w:ascii="Tahoma" w:hAnsi="Tahoma" w:cs="Tahoma"/>
+        </w:rPr>
+      </w:pPr>
+      <w:r>
+        <w:rPr>
+          <w:rFonts w:ascii="Tahoma" w:hAnsi="Tahoma" w:cs="Tahoma"/>
+        </w:rPr>
+        <w:t>4- Kent Beck – Extreme Programming Explained (1999) – Chapter 1</w:t>
+      </w:r>
+    </w:p>
+    <w:p>
+      <w:pPr>
+        <w:rPr>
+          <w:rFonts w:ascii="Tahoma" w:hAnsi="Tahoma" w:cs="Tahoma"/>
+        </w:rPr>
+      </w:pPr>
+      <w:r>
+        <w:rPr>
+          <w:rFonts w:ascii="Tahoma" w:hAnsi="Tahoma" w:cs="Tahoma"/>
+        </w:rPr>
+        <w:t xml:space="preserve">5- Ian </w:t>
+      </w:r>
+      <w:proofErr w:type="spellStart"/>
+      <w:r>
+        <w:rPr>
+          <w:rFonts w:ascii="Tahoma" w:hAnsi="Tahoma" w:cs="Tahoma"/>
+        </w:rPr>
+        <w:t>Sommerville</w:t>
+      </w:r>
+      <w:proofErr w:type="spellEnd"/>
+      <w:r>
+        <w:rPr>
+          <w:rFonts w:ascii="Tahoma" w:hAnsi="Tahoma" w:cs="Tahoma"/>
+        </w:rPr>
+        <w:t xml:space="preserve"> – Software Engineering (2015), Chapter 22-25</w:t>
+      </w:r>
+    </w:p>
+    <w:p>
+      <w:pPr>
+        <w:rPr>
+          <w:rFonts w:ascii="Tahoma" w:hAnsi="Tahoma" w:cs="Tahoma"/>
+        </w:rPr>
+      </w:pPr>
+      <w:r>
+        <w:rPr>
+          <w:rFonts w:ascii="Tahoma" w:hAnsi="Tahoma" w:cs="Tahoma"/>
+        </w:rPr>
+        <w:t xml:space="preserve">6- </w:t>
+      </w:r>
+      <w:proofErr w:type="spellStart"/>
+      <w:r>
+        <w:rPr>
+          <w:rFonts w:ascii="Tahoma" w:hAnsi="Tahoma" w:cs="Tahoma"/>
+        </w:rPr>
+        <w:t>Kniberg</w:t>
+      </w:r>
+      <w:proofErr w:type="spellEnd"/>
+      <w:r>
+        <w:rPr>
+          <w:rFonts w:ascii="Tahoma" w:hAnsi="Tahoma" w:cs="Tahoma"/>
+        </w:rPr>
+        <w:t xml:space="preserve"> Scrum and </w:t>
+      </w:r>
+      <w:proofErr w:type="spellStart"/>
+      <w:r>
+        <w:rPr>
+          <w:rFonts w:ascii="Tahoma" w:hAnsi="Tahoma" w:cs="Tahoma"/>
+        </w:rPr>
+        <w:t>Xp</w:t>
+      </w:r>
+      <w:proofErr w:type="spellEnd"/>
+      <w:r>
+        <w:rPr>
+          <w:rFonts w:ascii="Tahoma" w:hAnsi="Tahoma" w:cs="Tahoma"/>
+        </w:rPr>
+        <w:t xml:space="preserve"> from the Trenches (2015), Chapter 3-5</w:t>
+      </w:r>
+    </w:p>
+    <w:p>
+      <w:r>
+        <w:br w:type="page"/>
+      </w:r>
+    </w:p>
+    <w:p>
+      <w:pPr>
+        <w:rPr>
+          <w:rFonts w:ascii="Tahoma" w:hAnsi="Tahoma" w:cs="Tahoma"/>
+          <w:sz w:val="32"/>
+          <w:u w:val="single"/>
+        </w:rPr>
+      </w:pPr>
+      <w:r>
+        <w:rPr>
+          <w:rFonts w:ascii="Tahoma" w:hAnsi="Tahoma" w:cs="Tahoma"/>
+          <w:sz w:val="32"/>
+          <w:u w:val="single"/>
+        </w:rPr>
+        <w:lastRenderedPageBreak/>
+        <w:t>7. Appendices</w:t>
+      </w:r>
+    </w:p>
+    <w:p>
+      <w:pPr>
+        <w:rPr>
+          <w:rFonts w:ascii="Tahoma" w:hAnsi="Tahoma" w:cs="Tahoma"/>
+        </w:rPr>
+      </w:pPr>
+      <w:r>
+        <w:rPr>
+          <w:rFonts w:ascii="Tahoma" w:hAnsi="Tahoma" w:cs="Tahoma"/>
+        </w:rPr>
+        <w:t>User Case Diagram:</w:t>
+      </w:r>
+    </w:p>
+    <w:p>
+      <w:pPr>
+        <w:rPr>
+          <w:rFonts w:ascii="Tahoma" w:hAnsi="Tahoma" w:cs="Tahoma"/>
+        </w:rPr>
+      </w:pPr>
+      <w:r>
+        <w:rPr>
+          <w:rFonts w:ascii="Tahoma" w:hAnsi="Tahoma" w:cs="Tahoma"/>
+          <w:noProof/>
+        </w:rPr>
+        <w:drawing>
+          <wp:inline distT="0" distB="0" distL="0" distR="0">
+            <wp:extent cx="5943600" cy="4370294"/>
+            <wp:effectExtent l="0" t="0" r="0" b="0"/>
+            <wp:docPr id="5" name="Kép 5" descr="C:\Users\vidDELL\Documents\Munkák 3\Tanulmányok\UCN\Computer Science AP\3rd Semester\GitHub\FellowApp\FellowApp\System Development\UseCaseDiagram\UseCaseDiagram.jpg"/>
+            <wp:cNvGraphicFramePr>
+              <a:graphicFrameLocks xmlns:a="http://schemas.openxmlformats.org/drawingml/2006/main" noChangeAspect="1"/>
+            </wp:cNvGraphicFramePr>
+            <a:graphic xmlns:a="http://schemas.openxmlformats.org/drawingml/2006/main">
+              <a:graphicData uri="http://schemas.openxmlformats.org/drawingml/2006/picture">
+                <pic:pic xmlns:pic="http://schemas.openxmlformats.org/drawingml/2006/picture">
+                  <pic:nvPicPr>
+                    <pic:cNvPr id="0" name="Picture 1" descr="C:\Users\vidDELL\Documents\Munkák 3\Tanulmányok\UCN\Computer Science AP\3rd Semester\GitHub\FellowApp\FellowApp\System Development\UseCaseDiagram\UseCaseDiagram.jpg"/>
+                    <pic:cNvPicPr>
+                      <a:picLocks noChangeAspect="1" noChangeArrowheads="1"/>
+                    </pic:cNvPicPr>
+                  </pic:nvPicPr>
+                  <pic:blipFill>
+                    <a:blip r:embed="rId10">
+                      <a:extLst>
+                        <a:ext uri="{28A0092B-C50C-407E-A947-70E740481C1C}">
+                          <a14:useLocalDpi xmlns:a14="http://schemas.microsoft.com/office/drawing/2010/main" val="0"/>
+                        </a:ext>
+                      </a:extLst>
+                    </a:blip>
+                    <a:srcRect/>
+                    <a:stretch>
+                      <a:fillRect/>
+                    </a:stretch>
+                  </pic:blipFill>
+                  <pic:spPr bwMode="auto">
+                    <a:xfrm>
+                      <a:off x="0" y="0"/>
+                      <a:ext cx="5943600" cy="4370294"/>
+                    </a:xfrm>
+                    <a:prstGeom prst="rect">
+                      <a:avLst/>
+                    </a:prstGeom>
+                    <a:noFill/>
+                    <a:ln>
+                      <a:noFill/>
+                    </a:ln>
+                  </pic:spPr>
+                </pic:pic>
+              </a:graphicData>
+            </a:graphic>
+          </wp:inline>
+        </w:drawing>
+      </w:r>
+    </w:p>
+    <w:p>
+      <w:pPr>
+        <w:rPr>
+          <w:rFonts w:ascii="Tahoma" w:hAnsi="Tahoma" w:cs="Tahoma"/>
+        </w:rPr>
+      </w:pPr>
+      <w:r>
+        <w:rPr>
+          <w:rFonts w:ascii="Tahoma" w:hAnsi="Tahoma" w:cs="Tahoma"/>
+        </w:rPr>
+        <w:t>Candidate Classes:</w:t>
+      </w:r>
+    </w:p>
+    <w:tbl>
+      <w:tblPr>
+        <w:tblW w:w="1780" w:type="dxa"/>
+        <w:tblLook w:val="04A0" w:firstRow="1" w:lastRow="0" w:firstColumn="1" w:lastColumn="0" w:noHBand="0" w:noVBand="1"/>
+      </w:tblPr>
+      <w:tblGrid>
+        <w:gridCol w:w="1780"/>
+      </w:tblGrid>
+      <w:tr>
+        <w:trPr>
+          <w:trHeight w:val="300"/>
+        </w:trPr>
+        <w:tc>
+          <w:tcPr>
+            <w:tcW w:w="1780" w:type="dxa"/>
+            <w:tcBorders>
+              <w:top w:val="nil"/>
+              <w:left w:val="nil"/>
+              <w:bottom w:val="nil"/>
+              <w:right w:val="nil"/>
+            </w:tcBorders>
+            <w:shd w:val="clear" w:color="auto" w:fill="auto"/>
+            <w:noWrap/>
+            <w:vAlign w:val="bottom"/>
+            <w:hideMark/>
+          </w:tcPr>
+          <w:p>
+            <w:pPr>
+              <w:spacing w:after="0" w:line="240" w:lineRule="auto"/>
+              <w:jc w:val="left"/>
+              <w:rPr>
+                <w:rFonts w:ascii="Calibri" w:eastAsia="Times New Roman" w:hAnsi="Calibri" w:cs="Times New Roman"/>
+                <w:color w:val="000000"/>
+              </w:rPr>
+            </w:pPr>
+            <w:r>
+              <w:rPr>
+                <w:rFonts w:ascii="Calibri" w:eastAsia="Times New Roman" w:hAnsi="Calibri" w:cs="Times New Roman"/>
+                <w:color w:val="000000"/>
+              </w:rPr>
+              <w:t>Candidate Classes</w:t>
+            </w:r>
+          </w:p>
+        </w:tc>
+      </w:tr>
+      <w:tr>
+        <w:trPr>
+          <w:trHeight w:val="300"/>
+        </w:trPr>
+        <w:tc>
+          <w:tcPr>
+            <w:tcW w:w="1780" w:type="dxa"/>
+            <w:tcBorders>
+              <w:top w:val="nil"/>
+              <w:left w:val="nil"/>
+              <w:bottom w:val="nil"/>
+              <w:right w:val="nil"/>
+            </w:tcBorders>
+            <w:shd w:val="clear" w:color="000000" w:fill="92D050"/>
+            <w:noWrap/>
+            <w:vAlign w:val="bottom"/>
+            <w:hideMark/>
+          </w:tcPr>
+          <w:p>
+            <w:pPr>
+              <w:spacing w:after="0" w:line="240" w:lineRule="auto"/>
+              <w:jc w:val="left"/>
+              <w:rPr>
+                <w:rFonts w:ascii="Calibri" w:eastAsia="Times New Roman" w:hAnsi="Calibri" w:cs="Times New Roman"/>
+                <w:color w:val="000000"/>
+              </w:rPr>
+            </w:pPr>
+            <w:r>
+              <w:rPr>
+                <w:rFonts w:ascii="Calibri" w:eastAsia="Times New Roman" w:hAnsi="Calibri" w:cs="Times New Roman"/>
+                <w:color w:val="000000"/>
+              </w:rPr>
+              <w:t>User</w:t>
+            </w:r>
+          </w:p>
+        </w:tc>
+      </w:tr>
+      <w:tr>
+        <w:trPr>
+          <w:trHeight w:val="300"/>
+        </w:trPr>
+        <w:tc>
+          <w:tcPr>
+            <w:tcW w:w="1780" w:type="dxa"/>
+            <w:tcBorders>
+              <w:top w:val="nil"/>
+              <w:left w:val="nil"/>
+              <w:bottom w:val="nil"/>
+              <w:right w:val="nil"/>
+            </w:tcBorders>
+            <w:shd w:val="clear" w:color="000000" w:fill="FFFF00"/>
+            <w:noWrap/>
+            <w:vAlign w:val="bottom"/>
+            <w:hideMark/>
+          </w:tcPr>
+          <w:p>
+            <w:pPr>
+              <w:spacing w:after="0" w:line="240" w:lineRule="auto"/>
+              <w:jc w:val="left"/>
+              <w:rPr>
+                <w:rFonts w:ascii="Calibri" w:eastAsia="Times New Roman" w:hAnsi="Calibri" w:cs="Times New Roman"/>
+                <w:color w:val="000000"/>
+              </w:rPr>
+            </w:pPr>
+            <w:r>
+              <w:rPr>
+                <w:rFonts w:ascii="Calibri" w:eastAsia="Times New Roman" w:hAnsi="Calibri" w:cs="Times New Roman"/>
+                <w:color w:val="000000"/>
+              </w:rPr>
+              <w:t>Premium User</w:t>
+            </w:r>
+          </w:p>
+        </w:tc>
+      </w:tr>
+      <w:tr>
+        <w:trPr>
+          <w:trHeight w:val="300"/>
+        </w:trPr>
+        <w:tc>
+          <w:tcPr>
+            <w:tcW w:w="1780" w:type="dxa"/>
+            <w:tcBorders>
+              <w:top w:val="nil"/>
+              <w:left w:val="nil"/>
+              <w:bottom w:val="nil"/>
+              <w:right w:val="nil"/>
+            </w:tcBorders>
+            <w:shd w:val="clear" w:color="000000" w:fill="FFFF00"/>
+            <w:noWrap/>
+            <w:vAlign w:val="bottom"/>
+            <w:hideMark/>
+          </w:tcPr>
+          <w:p>
+            <w:pPr>
+              <w:spacing w:after="0" w:line="240" w:lineRule="auto"/>
+              <w:jc w:val="left"/>
+              <w:rPr>
+                <w:rFonts w:ascii="Calibri" w:eastAsia="Times New Roman" w:hAnsi="Calibri" w:cs="Times New Roman"/>
+                <w:color w:val="000000"/>
+              </w:rPr>
+            </w:pPr>
+            <w:r>
+              <w:rPr>
+                <w:rFonts w:ascii="Calibri" w:eastAsia="Times New Roman" w:hAnsi="Calibri" w:cs="Times New Roman"/>
+                <w:color w:val="000000"/>
+              </w:rPr>
+              <w:t xml:space="preserve">Admin </w:t>
+            </w:r>
+          </w:p>
+        </w:tc>
+      </w:tr>
+      <w:tr>
+        <w:trPr>
+          <w:trHeight w:val="300"/>
+        </w:trPr>
+        <w:tc>
+          <w:tcPr>
+            <w:tcW w:w="1780" w:type="dxa"/>
+            <w:tcBorders>
+              <w:top w:val="nil"/>
+              <w:left w:val="nil"/>
+              <w:bottom w:val="nil"/>
+              <w:right w:val="nil"/>
+            </w:tcBorders>
+            <w:shd w:val="clear" w:color="000000" w:fill="FFFF00"/>
+            <w:noWrap/>
+            <w:vAlign w:val="bottom"/>
+            <w:hideMark/>
+          </w:tcPr>
+          <w:p>
+            <w:pPr>
+              <w:spacing w:after="0" w:line="240" w:lineRule="auto"/>
+              <w:jc w:val="left"/>
+              <w:rPr>
+                <w:rFonts w:ascii="Calibri" w:eastAsia="Times New Roman" w:hAnsi="Calibri" w:cs="Times New Roman"/>
+                <w:color w:val="000000"/>
+              </w:rPr>
+            </w:pPr>
+            <w:r>
+              <w:rPr>
+                <w:rFonts w:ascii="Calibri" w:eastAsia="Times New Roman" w:hAnsi="Calibri" w:cs="Times New Roman"/>
+                <w:color w:val="000000"/>
+              </w:rPr>
+              <w:t>Advisor</w:t>
+            </w:r>
+          </w:p>
+        </w:tc>
+      </w:tr>
+      <w:tr>
+        <w:trPr>
+          <w:trHeight w:val="300"/>
+        </w:trPr>
+        <w:tc>
+          <w:tcPr>
+            <w:tcW w:w="1780" w:type="dxa"/>
+            <w:tcBorders>
+              <w:top w:val="nil"/>
+              <w:left w:val="nil"/>
+              <w:bottom w:val="nil"/>
+              <w:right w:val="nil"/>
+            </w:tcBorders>
+            <w:shd w:val="clear" w:color="000000" w:fill="92D050"/>
+            <w:noWrap/>
+            <w:vAlign w:val="bottom"/>
+            <w:hideMark/>
+          </w:tcPr>
+          <w:p>
+            <w:pPr>
+              <w:spacing w:after="0" w:line="240" w:lineRule="auto"/>
+              <w:jc w:val="left"/>
+              <w:rPr>
+                <w:rFonts w:ascii="Calibri" w:eastAsia="Times New Roman" w:hAnsi="Calibri" w:cs="Times New Roman"/>
+                <w:color w:val="000000"/>
+              </w:rPr>
+            </w:pPr>
+            <w:r>
+              <w:rPr>
+                <w:rFonts w:ascii="Calibri" w:eastAsia="Times New Roman" w:hAnsi="Calibri" w:cs="Times New Roman"/>
+                <w:color w:val="000000"/>
+              </w:rPr>
+              <w:t>Reserve</w:t>
+            </w:r>
+          </w:p>
+        </w:tc>
+      </w:tr>
+      <w:tr>
+        <w:trPr>
+          <w:trHeight w:val="300"/>
+        </w:trPr>
+        <w:tc>
+          <w:tcPr>
+            <w:tcW w:w="1780" w:type="dxa"/>
+            <w:tcBorders>
+              <w:top w:val="nil"/>
+              <w:left w:val="nil"/>
+              <w:bottom w:val="nil"/>
+              <w:right w:val="nil"/>
+            </w:tcBorders>
+            <w:shd w:val="clear" w:color="000000" w:fill="92D050"/>
+            <w:noWrap/>
+            <w:vAlign w:val="bottom"/>
+            <w:hideMark/>
+          </w:tcPr>
+          <w:p>
+            <w:pPr>
+              <w:spacing w:after="0" w:line="240" w:lineRule="auto"/>
+              <w:jc w:val="left"/>
+              <w:rPr>
+                <w:rFonts w:ascii="Calibri" w:eastAsia="Times New Roman" w:hAnsi="Calibri" w:cs="Times New Roman"/>
+                <w:color w:val="000000"/>
+              </w:rPr>
+            </w:pPr>
+            <w:r>
+              <w:rPr>
+                <w:rFonts w:ascii="Calibri" w:eastAsia="Times New Roman" w:hAnsi="Calibri" w:cs="Times New Roman"/>
+                <w:color w:val="000000"/>
+              </w:rPr>
+              <w:t>Message</w:t>
+            </w:r>
+          </w:p>
+        </w:tc>
+      </w:tr>
+      <w:tr>
+        <w:trPr>
+          <w:trHeight w:val="300"/>
+        </w:trPr>
+        <w:tc>
+          <w:tcPr>
+            <w:tcW w:w="1780" w:type="dxa"/>
+            <w:tcBorders>
+              <w:top w:val="nil"/>
+              <w:left w:val="nil"/>
+              <w:bottom w:val="nil"/>
+              <w:right w:val="nil"/>
+            </w:tcBorders>
+            <w:shd w:val="clear" w:color="000000" w:fill="92D050"/>
+            <w:noWrap/>
+            <w:vAlign w:val="bottom"/>
+            <w:hideMark/>
+          </w:tcPr>
+          <w:p>
+            <w:pPr>
+              <w:spacing w:after="0" w:line="240" w:lineRule="auto"/>
+              <w:jc w:val="left"/>
+              <w:rPr>
+                <w:rFonts w:ascii="Calibri" w:eastAsia="Times New Roman" w:hAnsi="Calibri" w:cs="Times New Roman"/>
+                <w:color w:val="000000"/>
+              </w:rPr>
+            </w:pPr>
+            <w:r>
+              <w:rPr>
+                <w:rFonts w:ascii="Calibri" w:eastAsia="Times New Roman" w:hAnsi="Calibri" w:cs="Times New Roman"/>
+                <w:color w:val="000000"/>
+              </w:rPr>
+              <w:t>Search</w:t>
+            </w:r>
+          </w:p>
+        </w:tc>
+      </w:tr>
+      <w:tr>
+        <w:trPr>
+          <w:trHeight w:val="300"/>
+        </w:trPr>
+        <w:tc>
+          <w:tcPr>
+            <w:tcW w:w="1780" w:type="dxa"/>
+            <w:tcBorders>
+              <w:top w:val="nil"/>
+              <w:left w:val="nil"/>
+              <w:bottom w:val="nil"/>
+              <w:right w:val="nil"/>
+            </w:tcBorders>
+            <w:shd w:val="clear" w:color="000000" w:fill="92D050"/>
+            <w:noWrap/>
+            <w:vAlign w:val="bottom"/>
+            <w:hideMark/>
+          </w:tcPr>
+          <w:p>
+            <w:pPr>
+              <w:spacing w:after="0" w:line="240" w:lineRule="auto"/>
+              <w:jc w:val="left"/>
+              <w:rPr>
+                <w:rFonts w:ascii="Calibri" w:eastAsia="Times New Roman" w:hAnsi="Calibri" w:cs="Times New Roman"/>
+                <w:color w:val="000000"/>
+              </w:rPr>
+            </w:pPr>
+            <w:r>
+              <w:rPr>
+                <w:rFonts w:ascii="Calibri" w:eastAsia="Times New Roman" w:hAnsi="Calibri" w:cs="Times New Roman"/>
+                <w:color w:val="000000"/>
+              </w:rPr>
+              <w:t>Matching</w:t>
+            </w:r>
+          </w:p>
+        </w:tc>
+      </w:tr>
+    </w:tbl>
+    <w:p>
+      <w:pPr>
+        <w:rPr>
+          <w:rFonts w:ascii="Tahoma" w:hAnsi="Tahoma" w:cs="Tahoma"/>
+        </w:rPr>
+      </w:pPr>
+    </w:p>
+    <w:p>
+      <w:pPr>
+        <w:rPr>
+          <w:rFonts w:ascii="Tahoma" w:hAnsi="Tahoma" w:cs="Tahoma"/>
+        </w:rPr>
+      </w:pPr>
+      <w:r>
+        <w:rPr>
+          <w:rFonts w:ascii="Tahoma" w:hAnsi="Tahoma" w:cs="Tahoma"/>
+        </w:rPr>
+        <w:t xml:space="preserve">Domain Model: </w:t>
+      </w:r>
+    </w:p>
+    <w:p>
+      <w:pPr>
+        <w:rPr>
+          <w:rFonts w:ascii="Tahoma" w:hAnsi="Tahoma" w:cs="Tahoma"/>
+        </w:rPr>
+      </w:pPr>
+      <w:r>
+        <w:rPr>
+          <w:rFonts w:ascii="Tahoma" w:hAnsi="Tahoma" w:cs="Tahoma"/>
+          <w:noProof/>
+        </w:rPr>
+        <w:lastRenderedPageBreak/>
+        <w:drawing>
+          <wp:inline distT="0" distB="0" distL="0" distR="0">
+            <wp:extent cx="4562475" cy="4886325"/>
+            <wp:effectExtent l="0" t="0" r="9525" b="9525"/>
+            <wp:docPr id="6" name="Kép 6"/>
+            <wp:cNvGraphicFramePr>
+              <a:graphicFrameLocks xmlns:a="http://schemas.openxmlformats.org/drawingml/2006/main" noChangeAspect="1"/>
+            </wp:cNvGraphicFramePr>
+            <a:graphic xmlns:a="http://schemas.openxmlformats.org/drawingml/2006/main">
+              <a:graphicData uri="http://schemas.openxmlformats.org/drawingml/2006/picture">
+                <pic:pic xmlns:pic="http://schemas.openxmlformats.org/drawingml/2006/picture">
+                  <pic:nvPicPr>
+                    <pic:cNvPr id="0" name="Picture 2"/>
+                    <pic:cNvPicPr>
+                      <a:picLocks noChangeAspect="1" noChangeArrowheads="1"/>
+                    </pic:cNvPicPr>
+                  </pic:nvPicPr>
+                  <pic:blipFill>
+                    <a:blip r:embed="rId11">
+                      <a:extLst>
+                        <a:ext uri="{28A0092B-C50C-407E-A947-70E740481C1C}">
+                          <a14:useLocalDpi xmlns:a14="http://schemas.microsoft.com/office/drawing/2010/main" val="0"/>
+                        </a:ext>
+                      </a:extLst>
+                    </a:blip>
+                    <a:srcRect/>
+                    <a:stretch>
+                      <a:fillRect/>
+                    </a:stretch>
+                  </pic:blipFill>
+                  <pic:spPr bwMode="auto">
+                    <a:xfrm>
+                      <a:off x="0" y="0"/>
+                      <a:ext cx="4562475" cy="4886325"/>
+                    </a:xfrm>
+                    <a:prstGeom prst="rect">
+                      <a:avLst/>
+                    </a:prstGeom>
+                    <a:noFill/>
+                    <a:ln>
+                      <a:noFill/>
+                    </a:ln>
+                  </pic:spPr>
+                </pic:pic>
+              </a:graphicData>
+            </a:graphic>
+          </wp:inline>
+        </w:drawing>
+      </w:r>
+    </w:p>
+    <w:p>
+      <w:pPr>
+        <w:rPr>
+          <w:rFonts w:ascii="Tahoma" w:hAnsi="Tahoma" w:cs="Tahoma"/>
+        </w:rPr>
+      </w:pPr>
+      <w:r>
+        <w:rPr>
+          <w:rFonts w:ascii="Tahoma" w:hAnsi="Tahoma" w:cs="Tahoma"/>
+        </w:rPr>
+        <w:t>Product Backlog:</w:t>
+      </w:r>
+    </w:p>
+    <w:p>
+      <w:pPr>
+        <w:rPr>
+          <w:rFonts w:ascii="Tahoma" w:hAnsi="Tahoma" w:cs="Tahoma"/>
+        </w:rPr>
+      </w:pPr>
+      <w:r>
+        <w:rPr>
+          <w:rFonts w:ascii="Tahoma" w:hAnsi="Tahoma" w:cs="Tahoma"/>
+          <w:noProof/>
+        </w:rPr>
+        <w:drawing>
+          <wp:inline distT="0" distB="0" distL="0" distR="0">
+            <wp:extent cx="5934075" cy="2019300"/>
+            <wp:effectExtent l="0" t="0" r="9525" b="0"/>
+            <wp:docPr id="7" name="Kép 7"/>
+            <wp:cNvGraphicFramePr>
+              <a:graphicFrameLocks xmlns:a="http://schemas.openxmlformats.org/drawingml/2006/main" noChangeAspect="1"/>
+            </wp:cNvGraphicFramePr>
+            <a:graphic xmlns:a="http://schemas.openxmlformats.org/drawingml/2006/main">
+              <a:graphicData uri="http://schemas.openxmlformats.org/drawingml/2006/picture">
+                <pic:pic xmlns:pic="http://schemas.openxmlformats.org/drawingml/2006/picture">
+                  <pic:nvPicPr>
+                    <pic:cNvPr id="0" name="Picture 3"/>
+                    <pic:cNvPicPr>
+                      <a:picLocks noChangeAspect="1" noChangeArrowheads="1"/>
+                    </pic:cNvPicPr>
+                  </pic:nvPicPr>
+                  <pic:blipFill>
+                    <a:blip r:embed="rId12">
+                      <a:extLst>
+                        <a:ext uri="{28A0092B-C50C-407E-A947-70E740481C1C}">
+                          <a14:useLocalDpi xmlns:a14="http://schemas.microsoft.com/office/drawing/2010/main" val="0"/>
+                        </a:ext>
+                      </a:extLst>
+                    </a:blip>
+                    <a:srcRect/>
+                    <a:stretch>
+                      <a:fillRect/>
+                    </a:stretch>
+                  </pic:blipFill>
+                  <pic:spPr bwMode="auto">
+                    <a:xfrm>
+                      <a:off x="0" y="0"/>
+                      <a:ext cx="5934075" cy="2019300"/>
+                    </a:xfrm>
+                    <a:prstGeom prst="rect">
+                      <a:avLst/>
+                    </a:prstGeom>
+                    <a:noFill/>
+                    <a:ln>
+                      <a:noFill/>
+                    </a:ln>
+                  </pic:spPr>
+                </pic:pic>
+              </a:graphicData>
+            </a:graphic>
+          </wp:inline>
+        </w:drawing>
+      </w:r>
+    </w:p>
+    <w:p>
+      <w:pPr>
+        <w:rPr>
+          <w:rFonts w:ascii="Tahoma" w:hAnsi="Tahoma" w:cs="Tahoma"/>
+        </w:rPr>
+      </w:pPr>
+      <w:r>
+        <w:rPr>
+          <w:rFonts w:ascii="Tahoma" w:hAnsi="Tahoma" w:cs="Tahoma"/>
+        </w:rPr>
+        <w:t>Acceptance Criteria:</w:t>
+      </w:r>
+    </w:p>
+    <w:p>
+      <w:pPr>
+        <w:rPr>
+          <w:rFonts w:ascii="Tahoma" w:hAnsi="Tahoma" w:cs="Tahoma"/>
+        </w:rPr>
+      </w:pPr>
+      <w:r>
+        <w:rPr>
+          <w:rFonts w:ascii="Tahoma" w:hAnsi="Tahoma" w:cs="Tahoma"/>
+          <w:noProof/>
+        </w:rPr>
+        <w:lastRenderedPageBreak/>
+        <w:drawing>
+          <wp:inline distT="0" distB="0" distL="0" distR="0">
+            <wp:extent cx="5943600" cy="2133600"/>
+            <wp:effectExtent l="0" t="0" r="0" b="0"/>
+            <wp:docPr id="8" name="Kép 8"/>
+            <wp:cNvGraphicFramePr>
+              <a:graphicFrameLocks xmlns:a="http://schemas.openxmlformats.org/drawingml/2006/main" noChangeAspect="1"/>
+            </wp:cNvGraphicFramePr>
+            <a:graphic xmlns:a="http://schemas.openxmlformats.org/drawingml/2006/main">
+              <a:graphicData uri="http://schemas.openxmlformats.org/drawingml/2006/picture">
+                <pic:pic xmlns:pic="http://schemas.openxmlformats.org/drawingml/2006/picture">
+                  <pic:nvPicPr>
+                    <pic:cNvPr id="0" name="Picture 4"/>
+                    <pic:cNvPicPr>
+                      <a:picLocks noChangeAspect="1" noChangeArrowheads="1"/>
+                    </pic:cNvPicPr>
+                  </pic:nvPicPr>
+                  <pic:blipFill>
+                    <a:blip r:embed="rId13">
+                      <a:extLst>
+                        <a:ext uri="{28A0092B-C50C-407E-A947-70E740481C1C}">
+                          <a14:useLocalDpi xmlns:a14="http://schemas.microsoft.com/office/drawing/2010/main" val="0"/>
+                        </a:ext>
+                      </a:extLst>
+                    </a:blip>
+                    <a:srcRect/>
+                    <a:stretch>
+                      <a:fillRect/>
+                    </a:stretch>
+                  </pic:blipFill>
+                  <pic:spPr bwMode="auto">
+                    <a:xfrm>
+                      <a:off x="0" y="0"/>
+                      <a:ext cx="5943600" cy="2133600"/>
+                    </a:xfrm>
+                    <a:prstGeom prst="rect">
+                      <a:avLst/>
+                    </a:prstGeom>
+                    <a:noFill/>
+                    <a:ln>
+                      <a:noFill/>
+                    </a:ln>
+                  </pic:spPr>
+                </pic:pic>
+              </a:graphicData>
+            </a:graphic>
+          </wp:inline>
+        </w:drawing>
+      </w:r>
+    </w:p>
+    <w:p>
+      <w:pPr>
+        <w:rPr>
+          <w:rFonts w:ascii="Tahoma" w:hAnsi="Tahoma" w:cs="Tahoma"/>
+        </w:rPr>
+      </w:pPr>
+      <w:r>
+        <w:rPr>
+          <w:rFonts w:ascii="Tahoma" w:hAnsi="Tahoma" w:cs="Tahoma"/>
+        </w:rPr>
+        <w:t>Sprint Backlog</w:t>
+      </w:r>
+    </w:p>
+    <w:p>
+      <w:pPr>
+        <w:rPr>
+          <w:rFonts w:ascii="Tahoma" w:hAnsi="Tahoma" w:cs="Tahoma"/>
+        </w:rPr>
+      </w:pPr>
+      <w:r>
+        <w:rPr>
+          <w:rFonts w:ascii="Tahoma" w:hAnsi="Tahoma" w:cs="Tahoma"/>
+          <w:noProof/>
+        </w:rPr>
+        <w:drawing>
+          <wp:inline distT="0" distB="0" distL="0" distR="0">
+            <wp:extent cx="5934075" cy="1457325"/>
+            <wp:effectExtent l="0" t="0" r="9525" b="9525"/>
+            <wp:docPr id="9" name="Kép 9"/>
+            <wp:cNvGraphicFramePr>
+              <a:graphicFrameLocks xmlns:a="http://schemas.openxmlformats.org/drawingml/2006/main" noChangeAspect="1"/>
+            </wp:cNvGraphicFramePr>
+            <a:graphic xmlns:a="http://schemas.openxmlformats.org/drawingml/2006/main">
+              <a:graphicData uri="http://schemas.openxmlformats.org/drawingml/2006/picture">
+                <pic:pic xmlns:pic="http://schemas.openxmlformats.org/drawingml/2006/picture">
+                  <pic:nvPicPr>
+                    <pic:cNvPr id="0" name="Picture 5"/>
+                    <pic:cNvPicPr>
+                      <a:picLocks noChangeAspect="1" noChangeArrowheads="1"/>
+                    </pic:cNvPicPr>
+                  </pic:nvPicPr>
+                  <pic:blipFill>
+                    <a:blip r:embed="rId14">
+                      <a:extLst>
+                        <a:ext uri="{28A0092B-C50C-407E-A947-70E740481C1C}">
+                          <a14:useLocalDpi xmlns:a14="http://schemas.microsoft.com/office/drawing/2010/main" val="0"/>
+                        </a:ext>
+                      </a:extLst>
+                    </a:blip>
+                    <a:srcRect/>
+                    <a:stretch>
+                      <a:fillRect/>
+                    </a:stretch>
+                  </pic:blipFill>
+                  <pic:spPr bwMode="auto">
+                    <a:xfrm>
+                      <a:off x="0" y="0"/>
+                      <a:ext cx="5934075" cy="1457325"/>
+                    </a:xfrm>
+                    <a:prstGeom prst="rect">
+                      <a:avLst/>
+                    </a:prstGeom>
+                    <a:noFill/>
+                    <a:ln>
+                      <a:noFill/>
+                    </a:ln>
+                  </pic:spPr>
+                </pic:pic>
+              </a:graphicData>
+            </a:graphic>
+          </wp:inline>
+        </w:drawing>
+      </w:r>
+    </w:p>
+    <w:p>
+      <w:pPr>
+        <w:rPr>
+          <w:rFonts w:ascii="Tahoma" w:hAnsi="Tahoma" w:cs="Tahoma"/>
+        </w:rPr>
+      </w:pPr>
       <w:bookmarkStart w:id="2" w:name="_GoBack"/>
       <w:bookmarkEnd w:id="2"/>
     </w:p>
     <w:sectPr>
+      <w:footerReference w:type="default" r:id="rId15"/>
       <w:pgSz w:w="12240" w:h="15840"/>
       <w:pgMar w:top="1440" w:right="1440" w:bottom="1440" w:left="1440" w:header="720" w:footer="720" w:gutter="0"/>
       <w:cols w:space="720"/>
@@ -6296,6 +6814,102 @@
     </w:sectPr>
   </w:body>
 </w:document>
+</file>
+
+<file path=word/endnotes.xml><?xml version="1.0" encoding="utf-8"?>
+<w:endnotes xmlns:wpc="http://schemas.microsoft.com/office/word/2010/wordprocessingCanvas" xmlns:mc="http://schemas.openxmlformats.org/markup-compatibility/2006" xmlns:o="urn:schemas-microsoft-com:office:office" xmlns:r="http://schemas.openxmlformats.org/officeDocument/2006/relationships" xmlns:m="http://schemas.openxmlformats.org/officeDocument/2006/math" xmlns:v="urn:schemas-microsoft-com:vml" xmlns:wp14="http://schemas.microsoft.com/office/word/2010/wordprocessingDrawing" xmlns:wp="http://schemas.openxmlformats.org/drawingml/2006/wordprocessingDrawing" xmlns:w10="urn:schemas-microsoft-com:office:word" xmlns:w="http://schemas.openxmlformats.org/wordprocessingml/2006/main" xmlns:w14="http://schemas.microsoft.com/office/word/2010/wordml" xmlns:w15="http://schemas.microsoft.com/office/word/2012/wordml" xmlns:wpg="http://schemas.microsoft.com/office/word/2010/wordprocessingGroup" xmlns:wpi="http://schemas.microsoft.com/office/word/2010/wordprocessingInk" xmlns:wne="http://schemas.microsoft.com/office/word/2006/wordml" xmlns:wps="http://schemas.microsoft.com/office/word/2010/wordprocessingShape" mc:Ignorable="w14 w15 wp14">
+  <w:endnote w:type="separator" w:id="-1">
+    <w:p>
+      <w:pPr>
+        <w:spacing w:after="0" w:line="240" w:lineRule="auto"/>
+      </w:pPr>
+      <w:r>
+        <w:separator/>
+      </w:r>
+    </w:p>
+  </w:endnote>
+  <w:endnote w:type="continuationSeparator" w:id="0">
+    <w:p>
+      <w:pPr>
+        <w:spacing w:after="0" w:line="240" w:lineRule="auto"/>
+      </w:pPr>
+      <w:r>
+        <w:continuationSeparator/>
+      </w:r>
+    </w:p>
+  </w:endnote>
+</w:endnotes>
+</file>
+
+<file path=word/footer1.xml><?xml version="1.0" encoding="utf-8"?>
+<w:ftr xmlns:wpc="http://schemas.microsoft.com/office/word/2010/wordprocessingCanvas" xmlns:mc="http://schemas.openxmlformats.org/markup-compatibility/2006" xmlns:o="urn:schemas-microsoft-com:office:office" xmlns:r="http://schemas.openxmlformats.org/officeDocument/2006/relationships" xmlns:m="http://schemas.openxmlformats.org/officeDocument/2006/math" xmlns:v="urn:schemas-microsoft-com:vml" xmlns:wp14="http://schemas.microsoft.com/office/word/2010/wordprocessingDrawing" xmlns:wp="http://schemas.openxmlformats.org/drawingml/2006/wordprocessingDrawing" xmlns:w10="urn:schemas-microsoft-com:office:word" xmlns:w="http://schemas.openxmlformats.org/wordprocessingml/2006/main" xmlns:w14="http://schemas.microsoft.com/office/word/2010/wordml" xmlns:w15="http://schemas.microsoft.com/office/word/2012/wordml" xmlns:wpg="http://schemas.microsoft.com/office/word/2010/wordprocessingGroup" xmlns:wpi="http://schemas.microsoft.com/office/word/2010/wordprocessingInk" xmlns:wne="http://schemas.microsoft.com/office/word/2006/wordml" xmlns:wps="http://schemas.microsoft.com/office/word/2010/wordprocessingShape" mc:Ignorable="w14 w15 wp14">
+  <w:sdt>
+    <w:sdtPr>
+      <w:id w:val="-1557158341"/>
+      <w:docPartObj>
+        <w:docPartGallery w:val="Page Numbers (Bottom of Page)"/>
+        <w:docPartUnique/>
+      </w:docPartObj>
+    </w:sdtPr>
+    <w:sdtContent>
+      <w:p>
+        <w:pPr>
+          <w:pStyle w:val="llb"/>
+          <w:jc w:val="right"/>
+        </w:pPr>
+        <w:r>
+          <w:fldChar w:fldCharType="begin"/>
+        </w:r>
+        <w:r>
+          <w:instrText>PAGE   \* MERGEFORMAT</w:instrText>
+        </w:r>
+        <w:r>
+          <w:fldChar w:fldCharType="separate"/>
+        </w:r>
+        <w:r>
+          <w:rPr>
+            <w:noProof/>
+            <w:lang w:val="hu-HU"/>
+          </w:rPr>
+          <w:t>20</w:t>
+        </w:r>
+        <w:r>
+          <w:fldChar w:fldCharType="end"/>
+        </w:r>
+      </w:p>
+    </w:sdtContent>
+  </w:sdt>
+  <w:p>
+    <w:pPr>
+      <w:pStyle w:val="llb"/>
+    </w:pPr>
+  </w:p>
+</w:ftr>
+</file>
+
+<file path=word/footnotes.xml><?xml version="1.0" encoding="utf-8"?>
+<w:footnotes xmlns:wpc="http://schemas.microsoft.com/office/word/2010/wordprocessingCanvas" xmlns:mc="http://schemas.openxmlformats.org/markup-compatibility/2006" xmlns:o="urn:schemas-microsoft-com:office:office" xmlns:r="http://schemas.openxmlformats.org/officeDocument/2006/relationships" xmlns:m="http://schemas.openxmlformats.org/officeDocument/2006/math" xmlns:v="urn:schemas-microsoft-com:vml" xmlns:wp14="http://schemas.microsoft.com/office/word/2010/wordprocessingDrawing" xmlns:wp="http://schemas.openxmlformats.org/drawingml/2006/wordprocessingDrawing" xmlns:w10="urn:schemas-microsoft-com:office:word" xmlns:w="http://schemas.openxmlformats.org/wordprocessingml/2006/main" xmlns:w14="http://schemas.microsoft.com/office/word/2010/wordml" xmlns:w15="http://schemas.microsoft.com/office/word/2012/wordml" xmlns:wpg="http://schemas.microsoft.com/office/word/2010/wordprocessingGroup" xmlns:wpi="http://schemas.microsoft.com/office/word/2010/wordprocessingInk" xmlns:wne="http://schemas.microsoft.com/office/word/2006/wordml" xmlns:wps="http://schemas.microsoft.com/office/word/2010/wordprocessingShape" mc:Ignorable="w14 w15 wp14">
+  <w:footnote w:type="separator" w:id="-1">
+    <w:p>
+      <w:pPr>
+        <w:spacing w:after="0" w:line="240" w:lineRule="auto"/>
+      </w:pPr>
+      <w:r>
+        <w:separator/>
+      </w:r>
+    </w:p>
+  </w:footnote>
+  <w:footnote w:type="continuationSeparator" w:id="0">
+    <w:p>
+      <w:pPr>
+        <w:spacing w:after="0" w:line="240" w:lineRule="auto"/>
+      </w:pPr>
+      <w:r>
+        <w:continuationSeparator/>
+      </w:r>
+    </w:p>
+  </w:footnote>
+</w:footnotes>
 </file>
 
 <file path=word/numbering.xml><?xml version="1.0" encoding="utf-8"?>
@@ -6526,11 +7140,103 @@
       </w:rPr>
     </w:lvl>
   </w:abstractNum>
+  <w:abstractNum w:abstractNumId="2" w15:restartNumberingAfterBreak="0">
+    <w:nsid w:val="70AF4B38"/>
+    <w:multiLevelType w:val="hybridMultilevel"/>
+    <w:tmpl w:val="C3564174"/>
+    <w:lvl w:ilvl="0" w:tplc="2E1EAD82">
+      <w:start w:val="1"/>
+      <w:numFmt w:val="decimal"/>
+      <w:lvlText w:val="%1."/>
+      <w:lvlJc w:val="left"/>
+      <w:pPr>
+        <w:ind w:left="580" w:hanging="360"/>
+      </w:pPr>
+      <w:rPr>
+        <w:rFonts w:hint="default"/>
+      </w:rPr>
+    </w:lvl>
+    <w:lvl w:ilvl="1" w:tplc="04090019" w:tentative="1">
+      <w:start w:val="1"/>
+      <w:numFmt w:val="lowerLetter"/>
+      <w:lvlText w:val="%2."/>
+      <w:lvlJc w:val="left"/>
+      <w:pPr>
+        <w:ind w:left="1300" w:hanging="360"/>
+      </w:pPr>
+    </w:lvl>
+    <w:lvl w:ilvl="2" w:tplc="0409001B" w:tentative="1">
+      <w:start w:val="1"/>
+      <w:numFmt w:val="lowerRoman"/>
+      <w:lvlText w:val="%3."/>
+      <w:lvlJc w:val="right"/>
+      <w:pPr>
+        <w:ind w:left="2020" w:hanging="180"/>
+      </w:pPr>
+    </w:lvl>
+    <w:lvl w:ilvl="3" w:tplc="0409000F" w:tentative="1">
+      <w:start w:val="1"/>
+      <w:numFmt w:val="decimal"/>
+      <w:lvlText w:val="%4."/>
+      <w:lvlJc w:val="left"/>
+      <w:pPr>
+        <w:ind w:left="2740" w:hanging="360"/>
+      </w:pPr>
+    </w:lvl>
+    <w:lvl w:ilvl="4" w:tplc="04090019" w:tentative="1">
+      <w:start w:val="1"/>
+      <w:numFmt w:val="lowerLetter"/>
+      <w:lvlText w:val="%5."/>
+      <w:lvlJc w:val="left"/>
+      <w:pPr>
+        <w:ind w:left="3460" w:hanging="360"/>
+      </w:pPr>
+    </w:lvl>
+    <w:lvl w:ilvl="5" w:tplc="0409001B" w:tentative="1">
+      <w:start w:val="1"/>
+      <w:numFmt w:val="lowerRoman"/>
+      <w:lvlText w:val="%6."/>
+      <w:lvlJc w:val="right"/>
+      <w:pPr>
+        <w:ind w:left="4180" w:hanging="180"/>
+      </w:pPr>
+    </w:lvl>
+    <w:lvl w:ilvl="6" w:tplc="0409000F" w:tentative="1">
+      <w:start w:val="1"/>
+      <w:numFmt w:val="decimal"/>
+      <w:lvlText w:val="%7."/>
+      <w:lvlJc w:val="left"/>
+      <w:pPr>
+        <w:ind w:left="4900" w:hanging="360"/>
+      </w:pPr>
+    </w:lvl>
+    <w:lvl w:ilvl="7" w:tplc="04090019" w:tentative="1">
+      <w:start w:val="1"/>
+      <w:numFmt w:val="lowerLetter"/>
+      <w:lvlText w:val="%8."/>
+      <w:lvlJc w:val="left"/>
+      <w:pPr>
+        <w:ind w:left="5620" w:hanging="360"/>
+      </w:pPr>
+    </w:lvl>
+    <w:lvl w:ilvl="8" w:tplc="0409001B" w:tentative="1">
+      <w:start w:val="1"/>
+      <w:numFmt w:val="lowerRoman"/>
+      <w:lvlText w:val="%9."/>
+      <w:lvlJc w:val="right"/>
+      <w:pPr>
+        <w:ind w:left="6340" w:hanging="180"/>
+      </w:pPr>
+    </w:lvl>
+  </w:abstractNum>
   <w:num w:numId="1">
     <w:abstractNumId w:val="1"/>
   </w:num>
   <w:num w:numId="2">
     <w:abstractNumId w:val="0"/>
+  </w:num>
+  <w:num w:numId="3">
+    <w:abstractNumId w:val="2"/>
   </w:num>
 </w:numbering>
 </file>
@@ -7102,7 +7808,599 @@
       <w:contextualSpacing/>
     </w:pPr>
   </w:style>
+  <w:style w:type="paragraph" w:styleId="lfej">
+    <w:name w:val="header"/>
+    <w:basedOn w:val="Norml"/>
+    <w:link w:val="lfejChar"/>
+    <w:uiPriority w:val="99"/>
+    <w:unhideWhenUsed/>
+    <w:rsid w:val="007512E9"/>
+    <w:pPr>
+      <w:tabs>
+        <w:tab w:val="center" w:pos="4680"/>
+        <w:tab w:val="right" w:pos="9360"/>
+      </w:tabs>
+      <w:spacing w:after="0" w:line="240" w:lineRule="auto"/>
+    </w:pPr>
+  </w:style>
+  <w:style w:type="character" w:customStyle="1" w:styleId="lfejChar">
+    <w:name w:val="Élőfej Char"/>
+    <w:basedOn w:val="Bekezdsalapbettpusa"/>
+    <w:link w:val="lfej"/>
+    <w:uiPriority w:val="99"/>
+    <w:rsid w:val="007512E9"/>
+  </w:style>
+  <w:style w:type="paragraph" w:styleId="llb">
+    <w:name w:val="footer"/>
+    <w:basedOn w:val="Norml"/>
+    <w:link w:val="llbChar"/>
+    <w:uiPriority w:val="99"/>
+    <w:unhideWhenUsed/>
+    <w:rsid w:val="007512E9"/>
+    <w:pPr>
+      <w:tabs>
+        <w:tab w:val="center" w:pos="4680"/>
+        <w:tab w:val="right" w:pos="9360"/>
+      </w:tabs>
+      <w:spacing w:after="0" w:line="240" w:lineRule="auto"/>
+    </w:pPr>
+  </w:style>
+  <w:style w:type="character" w:customStyle="1" w:styleId="llbChar">
+    <w:name w:val="Élőláb Char"/>
+    <w:basedOn w:val="Bekezdsalapbettpusa"/>
+    <w:link w:val="llb"/>
+    <w:uiPriority w:val="99"/>
+    <w:rsid w:val="007512E9"/>
+  </w:style>
 </w:styles>
+</file>
+
+<file path=word/glossary/document.xml><?xml version="1.0" encoding="utf-8"?>
+<w:glossaryDocument xmlns:wpc="http://schemas.microsoft.com/office/word/2010/wordprocessingCanvas" xmlns:mc="http://schemas.openxmlformats.org/markup-compatibility/2006" xmlns:o="urn:schemas-microsoft-com:office:office" xmlns:r="http://schemas.openxmlformats.org/officeDocument/2006/relationships" xmlns:m="http://schemas.openxmlformats.org/officeDocument/2006/math" xmlns:v="urn:schemas-microsoft-com:vml" xmlns:wp14="http://schemas.microsoft.com/office/word/2010/wordprocessingDrawing" xmlns:wp="http://schemas.openxmlformats.org/drawingml/2006/wordprocessingDrawing" xmlns:w10="urn:schemas-microsoft-com:office:word" xmlns:w="http://schemas.openxmlformats.org/wordprocessingml/2006/main" xmlns:w14="http://schemas.microsoft.com/office/word/2010/wordml" xmlns:w15="http://schemas.microsoft.com/office/word/2012/wordml" xmlns:wpg="http://schemas.microsoft.com/office/word/2010/wordprocessingGroup" xmlns:wpi="http://schemas.microsoft.com/office/word/2010/wordprocessingInk" xmlns:wne="http://schemas.microsoft.com/office/word/2006/wordml" xmlns:wps="http://schemas.microsoft.com/office/word/2010/wordprocessingShape" mc:Ignorable="w14 w15 wp14"/>
+</file>
+
+<file path=word/glossary/fontTable.xml><?xml version="1.0" encoding="utf-8"?>
+<w:fonts xmlns:mc="http://schemas.openxmlformats.org/markup-compatibility/2006" xmlns:r="http://schemas.openxmlformats.org/officeDocument/2006/relationships" xmlns:w="http://schemas.openxmlformats.org/wordprocessingml/2006/main" xmlns:w14="http://schemas.microsoft.com/office/word/2010/wordml" xmlns:w15="http://schemas.microsoft.com/office/word/2012/wordml" mc:Ignorable="w14 w15">
+  <w:font w:name="Symbol">
+    <w:panose1 w:val="05050102010706020507"/>
+    <w:charset w:val="02"/>
+    <w:family w:val="roman"/>
+    <w:pitch w:val="variable"/>
+    <w:sig w:usb0="00000000" w:usb1="10000000" w:usb2="00000000" w:usb3="00000000" w:csb0="80000000" w:csb1="00000000"/>
+  </w:font>
+  <w:font w:name="Times New Roman">
+    <w:panose1 w:val="02020603050405020304"/>
+    <w:charset w:val="00"/>
+    <w:family w:val="roman"/>
+    <w:pitch w:val="variable"/>
+    <w:sig w:usb0="E0002EFF" w:usb1="C0007843" w:usb2="00000009" w:usb3="00000000" w:csb0="000001FF" w:csb1="00000000"/>
+  </w:font>
+  <w:font w:name="Courier New">
+    <w:panose1 w:val="02070309020205020404"/>
+    <w:charset w:val="00"/>
+    <w:family w:val="modern"/>
+    <w:pitch w:val="fixed"/>
+    <w:sig w:usb0="E0002EFF" w:usb1="C0007843" w:usb2="00000009" w:usb3="00000000" w:csb0="000001FF" w:csb1="00000000"/>
+  </w:font>
+  <w:font w:name="Wingdings">
+    <w:panose1 w:val="05000000000000000000"/>
+    <w:charset w:val="02"/>
+    <w:family w:val="auto"/>
+    <w:pitch w:val="variable"/>
+    <w:sig w:usb0="00000000" w:usb1="10000000" w:usb2="00000000" w:usb3="00000000" w:csb0="80000000" w:csb1="00000000"/>
+  </w:font>
+  <w:font w:name="Calibri">
+    <w:panose1 w:val="020F0502020204030204"/>
+    <w:charset w:val="00"/>
+    <w:family w:val="swiss"/>
+    <w:pitch w:val="variable"/>
+    <w:sig w:usb0="E00002FF" w:usb1="4000ACFF" w:usb2="00000001" w:usb3="00000000" w:csb0="0000019F" w:csb1="00000000"/>
+  </w:font>
+  <w:font w:name="MS Mincho">
+    <w:altName w:val="ＭＳ 明朝"/>
+    <w:panose1 w:val="02020609040205080304"/>
+    <w:charset w:val="80"/>
+    <w:family w:val="modern"/>
+    <w:pitch w:val="fixed"/>
+    <w:sig w:usb0="E00002FF" w:usb1="6AC7FDFB" w:usb2="08000012" w:usb3="00000000" w:csb0="0002009F" w:csb1="00000000"/>
+  </w:font>
+  <w:font w:name="MS Gothic">
+    <w:altName w:val="ＭＳ ゴシック"/>
+    <w:panose1 w:val="020B0609070205080204"/>
+    <w:charset w:val="80"/>
+    <w:family w:val="modern"/>
+    <w:pitch w:val="fixed"/>
+    <w:sig w:usb0="E00002FF" w:usb1="6AC7FDFB" w:usb2="08000012" w:usb3="00000000" w:csb0="0002009F" w:csb1="00000000"/>
+  </w:font>
+  <w:font w:name="Tahoma">
+    <w:panose1 w:val="020B0604030504040204"/>
+    <w:charset w:val="00"/>
+    <w:family w:val="swiss"/>
+    <w:pitch w:val="variable"/>
+    <w:sig w:usb0="E1002EFF" w:usb1="C000605B" w:usb2="00000029" w:usb3="00000000" w:csb0="000101FF" w:csb1="00000000"/>
+  </w:font>
+  <w:font w:name="Calibri Light">
+    <w:panose1 w:val="020F0302020204030204"/>
+    <w:charset w:val="00"/>
+    <w:family w:val="swiss"/>
+    <w:pitch w:val="variable"/>
+    <w:sig w:usb0="A00002EF" w:usb1="4000207B" w:usb2="00000000" w:usb3="00000000" w:csb0="0000019F" w:csb1="00000000"/>
+  </w:font>
+</w:fonts>
+</file>
+
+<file path=word/glossary/settings.xml><?xml version="1.0" encoding="utf-8"?>
+<w:settings xmlns:mc="http://schemas.openxmlformats.org/markup-compatibility/2006" xmlns:o="urn:schemas-microsoft-com:office:office" xmlns:r="http://schemas.openxmlformats.org/officeDocument/2006/relationships" xmlns:m="http://schemas.openxmlformats.org/officeDocument/2006/math" xmlns:v="urn:schemas-microsoft-com:vml" xmlns:w10="urn:schemas-microsoft-com:office:word" xmlns:w="http://schemas.openxmlformats.org/wordprocessingml/2006/main" xmlns:w14="http://schemas.microsoft.com/office/word/2010/wordml" xmlns:w15="http://schemas.microsoft.com/office/word/2012/wordml" xmlns:sl="http://schemas.openxmlformats.org/schemaLibrary/2006/main" mc:Ignorable="w14 w15">
+  <w:view w:val="normal"/>
+  <w:defaultTabStop w:val="720"/>
+  <w:characterSpacingControl w:val="doNotCompress"/>
+  <w:compat>
+    <w:useFELayout/>
+    <w:compatSetting w:name="compatibilityMode" w:uri="http://schemas.microsoft.com/office/word" w:val="15"/>
+    <w:compatSetting w:name="overrideTableStyleFontSizeAndJustification" w:uri="http://schemas.microsoft.com/office/word" w:val="1"/>
+    <w:compatSetting w:name="enableOpenTypeFeatures" w:uri="http://schemas.microsoft.com/office/word" w:val="1"/>
+    <w:compatSetting w:name="doNotFlipMirrorIndents" w:uri="http://schemas.microsoft.com/office/word" w:val="1"/>
+    <w:compatSetting w:name="differentiateMultirowTableHeaders" w:uri="http://schemas.microsoft.com/office/word" w:val="1"/>
+  </w:compat>
+  <w:rsids>
+    <w:rsidRoot w:val="0082040D"/>
+    <w:rsid w:val="0082040D"/>
+    <w:rsid w:val="00B95617"/>
+  </w:rsids>
+  <m:mathPr>
+    <m:mathFont m:val="Cambria Math"/>
+    <m:brkBin m:val="before"/>
+    <m:brkBinSub m:val="--"/>
+    <m:smallFrac m:val="0"/>
+    <m:dispDef/>
+    <m:lMargin m:val="0"/>
+    <m:rMargin m:val="0"/>
+    <m:defJc m:val="centerGroup"/>
+    <m:wrapIndent m:val="1440"/>
+    <m:intLim m:val="subSup"/>
+    <m:naryLim m:val="undOvr"/>
+  </m:mathPr>
+  <w:themeFontLang w:val="en-US" w:eastAsia="ja-JP"/>
+  <w:clrSchemeMapping w:bg1="light1" w:t1="dark1" w:bg2="light2" w:t2="dark2" w:accent1="accent1" w:accent2="accent2" w:accent3="accent3" w:accent4="accent4" w:accent5="accent5" w:accent6="accent6" w:hyperlink="hyperlink" w:followedHyperlink="followedHyperlink"/>
+  <w:decimalSymbol w:val="."/>
+  <w:listSeparator w:val=","/>
+  <w15:chartTrackingRefBased/>
+</w:settings>
+</file>
+
+<file path=word/glossary/styles.xml><?xml version="1.0" encoding="utf-8"?>
+<w:styles xmlns:mc="http://schemas.openxmlformats.org/markup-compatibility/2006" xmlns:r="http://schemas.openxmlformats.org/officeDocument/2006/relationships" xmlns:w="http://schemas.openxmlformats.org/wordprocessingml/2006/main" xmlns:w14="http://schemas.microsoft.com/office/word/2010/wordml" xmlns:w15="http://schemas.microsoft.com/office/word/2012/wordml" mc:Ignorable="w14 w15">
+  <w:docDefaults>
+    <w:rPrDefault>
+      <w:rPr>
+        <w:rFonts w:asciiTheme="minorHAnsi" w:eastAsiaTheme="minorEastAsia" w:hAnsiTheme="minorHAnsi" w:cstheme="minorBidi"/>
+        <w:sz w:val="22"/>
+        <w:szCs w:val="22"/>
+        <w:lang w:val="en-US" w:eastAsia="ja-JP" w:bidi="ar-SA"/>
+      </w:rPr>
+    </w:rPrDefault>
+    <w:pPrDefault>
+      <w:pPr>
+        <w:spacing w:after="160" w:line="259" w:lineRule="auto"/>
+      </w:pPr>
+    </w:pPrDefault>
+  </w:docDefaults>
+  <w:latentStyles w:defLockedState="0" w:defUIPriority="99" w:defSemiHidden="0" w:defUnhideWhenUsed="0" w:defQFormat="0" w:count="371">
+    <w:lsdException w:name="Normal" w:uiPriority="0" w:qFormat="1"/>
+    <w:lsdException w:name="heading 1" w:uiPriority="9" w:qFormat="1"/>
+    <w:lsdException w:name="heading 2" w:semiHidden="1" w:uiPriority="9" w:unhideWhenUsed="1" w:qFormat="1"/>
+    <w:lsdException w:name="heading 3" w:semiHidden="1" w:uiPriority="9" w:unhideWhenUsed="1" w:qFormat="1"/>
+    <w:lsdException w:name="heading 4" w:semiHidden="1" w:uiPriority="9" w:unhideWhenUsed="1" w:qFormat="1"/>
+    <w:lsdException w:name="heading 5" w:semiHidden="1" w:uiPriority="9" w:unhideWhenUsed="1" w:qFormat="1"/>
+    <w:lsdException w:name="heading 6" w:semiHidden="1" w:uiPriority="9" w:unhideWhenUsed="1" w:qFormat="1"/>
+    <w:lsdException w:name="heading 7" w:semiHidden="1" w:uiPriority="9" w:unhideWhenUsed="1" w:qFormat="1"/>
+    <w:lsdException w:name="heading 8" w:semiHidden="1" w:uiPriority="9" w:unhideWhenUsed="1" w:qFormat="1"/>
+    <w:lsdException w:name="heading 9" w:semiHidden="1" w:uiPriority="9" w:unhideWhenUsed="1" w:qFormat="1"/>
+    <w:lsdException w:name="index 1" w:semiHidden="1" w:unhideWhenUsed="1"/>
+    <w:lsdException w:name="index 2" w:semiHidden="1" w:unhideWhenUsed="1"/>
+    <w:lsdException w:name="index 3" w:semiHidden="1" w:unhideWhenUsed="1"/>
+    <w:lsdException w:name="index 4" w:semiHidden="1" w:unhideWhenUsed="1"/>
+    <w:lsdException w:name="index 5" w:semiHidden="1" w:unhideWhenUsed="1"/>
+    <w:lsdException w:name="index 6" w:semiHidden="1" w:unhideWhenUsed="1"/>
+    <w:lsdException w:name="index 7" w:semiHidden="1" w:unhideWhenUsed="1"/>
+    <w:lsdException w:name="index 8" w:semiHidden="1" w:unhideWhenUsed="1"/>
+    <w:lsdException w:name="index 9" w:semiHidden="1" w:unhideWhenUsed="1"/>
+    <w:lsdException w:name="toc 1" w:semiHidden="1" w:uiPriority="39" w:unhideWhenUsed="1"/>
+    <w:lsdException w:name="toc 2" w:semiHidden="1" w:uiPriority="39" w:unhideWhenUsed="1"/>
+    <w:lsdException w:name="toc 3" w:semiHidden="1" w:uiPriority="39" w:unhideWhenUsed="1"/>
+    <w:lsdException w:name="toc 4" w:semiHidden="1" w:uiPriority="39" w:unhideWhenUsed="1"/>
+    <w:lsdException w:name="toc 5" w:semiHidden="1" w:uiPriority="39" w:unhideWhenUsed="1"/>
+    <w:lsdException w:name="toc 6" w:semiHidden="1" w:uiPriority="39" w:unhideWhenUsed="1"/>
+    <w:lsdException w:name="toc 7" w:semiHidden="1" w:uiPriority="39" w:unhideWhenUsed="1"/>
+    <w:lsdException w:name="toc 8" w:semiHidden="1" w:uiPriority="39" w:unhideWhenUsed="1"/>
+    <w:lsdException w:name="toc 9" w:semiHidden="1" w:uiPriority="39" w:unhideWhenUsed="1"/>
+    <w:lsdException w:name="Normal Indent" w:semiHidden="1" w:unhideWhenUsed="1"/>
+    <w:lsdException w:name="footnote text" w:semiHidden="1" w:unhideWhenUsed="1"/>
+    <w:lsdException w:name="annotation text" w:semiHidden="1" w:unhideWhenUsed="1"/>
+    <w:lsdException w:name="header" w:semiHidden="1" w:unhideWhenUsed="1"/>
+    <w:lsdException w:name="footer" w:semiHidden="1" w:unhideWhenUsed="1"/>
+    <w:lsdException w:name="index heading" w:semiHidden="1" w:unhideWhenUsed="1"/>
+    <w:lsdException w:name="caption" w:semiHidden="1" w:uiPriority="35" w:unhideWhenUsed="1" w:qFormat="1"/>
+    <w:lsdException w:name="table of figures" w:semiHidden="1" w:unhideWhenUsed="1"/>
+    <w:lsdException w:name="envelope address" w:semiHidden="1" w:unhideWhenUsed="1"/>
+    <w:lsdException w:name="envelope return" w:semiHidden="1" w:unhideWhenUsed="1"/>
+    <w:lsdException w:name="footnote reference" w:semiHidden="1" w:unhideWhenUsed="1"/>
+    <w:lsdException w:name="annotation reference" w:semiHidden="1" w:unhideWhenUsed="1"/>
+    <w:lsdException w:name="line number" w:semiHidden="1" w:unhideWhenUsed="1"/>
+    <w:lsdException w:name="page number" w:semiHidden="1" w:unhideWhenUsed="1"/>
+    <w:lsdException w:name="endnote reference" w:semiHidden="1" w:unhideWhenUsed="1"/>
+    <w:lsdException w:name="endnote text" w:semiHidden="1" w:unhideWhenUsed="1"/>
+    <w:lsdException w:name="table of authorities" w:semiHidden="1" w:unhideWhenUsed="1"/>
+    <w:lsdException w:name="macro" w:semiHidden="1" w:unhideWhenUsed="1"/>
+    <w:lsdException w:name="toa heading" w:semiHidden="1" w:unhideWhenUsed="1"/>
+    <w:lsdException w:name="List" w:semiHidden="1" w:unhideWhenUsed="1"/>
+    <w:lsdException w:name="List Bullet" w:semiHidden="1" w:unhideWhenUsed="1"/>
+    <w:lsdException w:name="List Number" w:semiHidden="1" w:unhideWhenUsed="1"/>
+    <w:lsdException w:name="List 2" w:semiHidden="1" w:unhideWhenUsed="1"/>
+    <w:lsdException w:name="List 3" w:semiHidden="1" w:unhideWhenUsed="1"/>
+    <w:lsdException w:name="List 4" w:semiHidden="1" w:unhideWhenUsed="1"/>
+    <w:lsdException w:name="List 5" w:semiHidden="1" w:unhideWhenUsed="1"/>
+    <w:lsdException w:name="List Bullet 2" w:semiHidden="1" w:unhideWhenUsed="1"/>
+    <w:lsdException w:name="List Bullet 3" w:semiHidden="1" w:unhideWhenUsed="1"/>
+    <w:lsdException w:name="List Bullet 4" w:semiHidden="1" w:unhideWhenUsed="1"/>
+    <w:lsdException w:name="List Bullet 5" w:semiHidden="1" w:unhideWhenUsed="1"/>
+    <w:lsdException w:name="List Number 2" w:semiHidden="1" w:unhideWhenUsed="1"/>
+    <w:lsdException w:name="List Number 3" w:semiHidden="1" w:unhideWhenUsed="1"/>
+    <w:lsdException w:name="List Number 4" w:semiHidden="1" w:unhideWhenUsed="1"/>
+    <w:lsdException w:name="List Number 5" w:semiHidden="1" w:unhideWhenUsed="1"/>
+    <w:lsdException w:name="Title" w:uiPriority="10" w:qFormat="1"/>
+    <w:lsdException w:name="Closing" w:semiHidden="1" w:unhideWhenUsed="1"/>
+    <w:lsdException w:name="Signature" w:semiHidden="1" w:unhideWhenUsed="1"/>
+    <w:lsdException w:name="Default Paragraph Font" w:semiHidden="1" w:uiPriority="1" w:unhideWhenUsed="1"/>
+    <w:lsdException w:name="Body Text" w:semiHidden="1" w:unhideWhenUsed="1"/>
+    <w:lsdException w:name="Body Text Indent" w:semiHidden="1" w:unhideWhenUsed="1"/>
+    <w:lsdException w:name="List Continue" w:semiHidden="1" w:unhideWhenUsed="1"/>
+    <w:lsdException w:name="List Continue 2" w:semiHidden="1" w:unhideWhenUsed="1"/>
+    <w:lsdException w:name="List Continue 3" w:semiHidden="1" w:unhideWhenUsed="1"/>
+    <w:lsdException w:name="List Continue 4" w:semiHidden="1" w:unhideWhenUsed="1"/>
+    <w:lsdException w:name="List Continue 5" w:semiHidden="1" w:unhideWhenUsed="1"/>
+    <w:lsdException w:name="Message Header" w:semiHidden="1" w:unhideWhenUsed="1"/>
+    <w:lsdException w:name="Subtitle" w:uiPriority="11" w:qFormat="1"/>
+    <w:lsdException w:name="Salutation" w:semiHidden="1" w:unhideWhenUsed="1"/>
+    <w:lsdException w:name="Date" w:semiHidden="1" w:unhideWhenUsed="1"/>
+    <w:lsdException w:name="Body Text First Indent" w:semiHidden="1" w:unhideWhenUsed="1"/>
+    <w:lsdException w:name="Body Text First Indent 2" w:semiHidden="1" w:unhideWhenUsed="1"/>
+    <w:lsdException w:name="Note Heading" w:semiHidden="1" w:unhideWhenUsed="1"/>
+    <w:lsdException w:name="Body Text 2" w:semiHidden="1" w:unhideWhenUsed="1"/>
+    <w:lsdException w:name="Body Text 3" w:semiHidden="1" w:unhideWhenUsed="1"/>
+    <w:lsdException w:name="Body Text Indent 2" w:semiHidden="1" w:unhideWhenUsed="1"/>
+    <w:lsdException w:name="Body Text Indent 3" w:semiHidden="1" w:unhideWhenUsed="1"/>
+    <w:lsdException w:name="Block Text" w:semiHidden="1" w:unhideWhenUsed="1"/>
+    <w:lsdException w:name="Hyperlink" w:semiHidden="1" w:unhideWhenUsed="1"/>
+    <w:lsdException w:name="FollowedHyperlink" w:semiHidden="1" w:unhideWhenUsed="1"/>
+    <w:lsdException w:name="Strong" w:uiPriority="22" w:qFormat="1"/>
+    <w:lsdException w:name="Emphasis" w:uiPriority="20" w:qFormat="1"/>
+    <w:lsdException w:name="Document Map" w:semiHidden="1" w:unhideWhenUsed="1"/>
+    <w:lsdException w:name="Plain Text" w:semiHidden="1" w:unhideWhenUsed="1"/>
+    <w:lsdException w:name="E-mail Signature" w:semiHidden="1" w:unhideWhenUsed="1"/>
+    <w:lsdException w:name="HTML Top of Form" w:semiHidden="1" w:unhideWhenUsed="1"/>
+    <w:lsdException w:name="HTML Bottom of Form" w:semiHidden="1" w:unhideWhenUsed="1"/>
+    <w:lsdException w:name="Normal (Web)" w:semiHidden="1" w:unhideWhenUsed="1"/>
+    <w:lsdException w:name="HTML Acronym" w:semiHidden="1" w:unhideWhenUsed="1"/>
+    <w:lsdException w:name="HTML Address" w:semiHidden="1" w:unhideWhenUsed="1"/>
+    <w:lsdException w:name="HTML Cite" w:semiHidden="1" w:unhideWhenUsed="1"/>
+    <w:lsdException w:name="HTML Code" w:semiHidden="1" w:unhideWhenUsed="1"/>
+    <w:lsdException w:name="HTML Definition" w:semiHidden="1" w:unhideWhenUsed="1"/>
+    <w:lsdException w:name="HTML Keyboard" w:semiHidden="1" w:unhideWhenUsed="1"/>
+    <w:lsdException w:name="HTML Preformatted" w:semiHidden="1" w:unhideWhenUsed="1"/>
+    <w:lsdException w:name="HTML Sample" w:semiHidden="1" w:unhideWhenUsed="1"/>
+    <w:lsdException w:name="HTML Typewriter" w:semiHidden="1" w:unhideWhenUsed="1"/>
+    <w:lsdException w:name="HTML Variable" w:semiHidden="1" w:unhideWhenUsed="1"/>
+    <w:lsdException w:name="Normal Table" w:semiHidden="1" w:unhideWhenUsed="1"/>
+    <w:lsdException w:name="annotation subject" w:semiHidden="1" w:unhideWhenUsed="1"/>
+    <w:lsdException w:name="No List" w:semiHidden="1" w:unhideWhenUsed="1"/>
+    <w:lsdException w:name="Outline List 1" w:semiHidden="1" w:unhideWhenUsed="1"/>
+    <w:lsdException w:name="Outline List 2" w:semiHidden="1" w:unhideWhenUsed="1"/>
+    <w:lsdException w:name="Outline List 3" w:semiHidden="1" w:unhideWhenUsed="1"/>
+    <w:lsdException w:name="Table Simple 1" w:semiHidden="1" w:unhideWhenUsed="1"/>
+    <w:lsdException w:name="Table Simple 2" w:semiHidden="1" w:unhideWhenUsed="1"/>
+    <w:lsdException w:name="Table Simple 3" w:semiHidden="1" w:unhideWhenUsed="1"/>
+    <w:lsdException w:name="Table Classic 1" w:semiHidden="1" w:unhideWhenUsed="1"/>
+    <w:lsdException w:name="Table Classic 2" w:semiHidden="1" w:unhideWhenUsed="1"/>
+    <w:lsdException w:name="Table Classic 3" w:semiHidden="1" w:unhideWhenUsed="1"/>
+    <w:lsdException w:name="Table Classic 4" w:semiHidden="1" w:unhideWhenUsed="1"/>
+    <w:lsdException w:name="Table Colorful 1" w:semiHidden="1" w:unhideWhenUsed="1"/>
+    <w:lsdException w:name="Table Colorful 2" w:semiHidden="1" w:unhideWhenUsed="1"/>
+    <w:lsdException w:name="Table Colorful 3" w:semiHidden="1" w:unhideWhenUsed="1"/>
+    <w:lsdException w:name="Table Columns 1" w:semiHidden="1" w:unhideWhenUsed="1"/>
+    <w:lsdException w:name="Table Columns 2" w:semiHidden="1" w:unhideWhenUsed="1"/>
+    <w:lsdException w:name="Table Columns 3" w:semiHidden="1" w:unhideWhenUsed="1"/>
+    <w:lsdException w:name="Table Columns 4" w:semiHidden="1" w:unhideWhenUsed="1"/>
+    <w:lsdException w:name="Table Columns 5" w:semiHidden="1" w:unhideWhenUsed="1"/>
+    <w:lsdException w:name="Table Grid 1" w:semiHidden="1" w:unhideWhenUsed="1"/>
+    <w:lsdException w:name="Table Grid 2" w:semiHidden="1" w:unhideWhenUsed="1"/>
+    <w:lsdException w:name="Table Grid 3" w:semiHidden="1" w:unhideWhenUsed="1"/>
+    <w:lsdException w:name="Table Grid 4" w:semiHidden="1" w:unhideWhenUsed="1"/>
+    <w:lsdException w:name="Table Grid 5" w:semiHidden="1" w:unhideWhenUsed="1"/>
+    <w:lsdException w:name="Table Grid 6" w:semiHidden="1" w:unhideWhenUsed="1"/>
+    <w:lsdException w:name="Table Grid 7" w:semiHidden="1" w:unhideWhenUsed="1"/>
+    <w:lsdException w:name="Table Grid 8" w:semiHidden="1" w:unhideWhenUsed="1"/>
+    <w:lsdException w:name="Table List 1" w:semiHidden="1" w:unhideWhenUsed="1"/>
+    <w:lsdException w:name="Table List 2" w:semiHidden="1" w:unhideWhenUsed="1"/>
+    <w:lsdException w:name="Table List 3" w:semiHidden="1" w:unhideWhenUsed="1"/>
+    <w:lsdException w:name="Table List 4" w:semiHidden="1" w:unhideWhenUsed="1"/>
+    <w:lsdException w:name="Table List 5" w:semiHidden="1" w:unhideWhenUsed="1"/>
+    <w:lsdException w:name="Table List 6" w:semiHidden="1" w:unhideWhenUsed="1"/>
+    <w:lsdException w:name="Table List 7" w:semiHidden="1" w:unhideWhenUsed="1"/>
+    <w:lsdException w:name="Table List 8" w:semiHidden="1" w:unhideWhenUsed="1"/>
+    <w:lsdException w:name="Table 3D effects 1" w:semiHidden="1" w:unhideWhenUsed="1"/>
+    <w:lsdException w:name="Table 3D effects 2" w:semiHidden="1" w:unhideWhenUsed="1"/>
+    <w:lsdException w:name="Table 3D effects 3" w:semiHidden="1" w:unhideWhenUsed="1"/>
+    <w:lsdException w:name="Table Contemporary" w:semiHidden="1" w:unhideWhenUsed="1"/>
+    <w:lsdException w:name="Table Elegant" w:semiHidden="1" w:unhideWhenUsed="1"/>
+    <w:lsdException w:name="Table Professional" w:semiHidden="1" w:unhideWhenUsed="1"/>
+    <w:lsdException w:name="Table Subtle 1" w:semiHidden="1" w:unhideWhenUsed="1"/>
+    <w:lsdException w:name="Table Subtle 2" w:semiHidden="1" w:unhideWhenUsed="1"/>
+    <w:lsdException w:name="Table Web 1" w:semiHidden="1" w:unhideWhenUsed="1"/>
+    <w:lsdException w:name="Table Web 2" w:semiHidden="1" w:unhideWhenUsed="1"/>
+    <w:lsdException w:name="Table Web 3" w:semiHidden="1" w:unhideWhenUsed="1"/>
+    <w:lsdException w:name="Balloon Text" w:semiHidden="1" w:unhideWhenUsed="1"/>
+    <w:lsdException w:name="Table Grid" w:uiPriority="39"/>
+    <w:lsdException w:name="Table Theme" w:semiHidden="1" w:unhideWhenUsed="1"/>
+    <w:lsdException w:name="Placeholder Text" w:semiHidden="1"/>
+    <w:lsdException w:name="No Spacing" w:uiPriority="1" w:qFormat="1"/>
+    <w:lsdException w:name="Light Shading" w:uiPriority="60"/>
+    <w:lsdException w:name="Light List" w:uiPriority="61"/>
+    <w:lsdException w:name="Light Grid" w:uiPriority="62"/>
+    <w:lsdException w:name="Medium Shading 1" w:uiPriority="63"/>
+    <w:lsdException w:name="Medium Shading 2" w:uiPriority="64"/>
+    <w:lsdException w:name="Medium List 1" w:uiPriority="65"/>
+    <w:lsdException w:name="Medium List 2" w:uiPriority="66"/>
+    <w:lsdException w:name="Medium Grid 1" w:uiPriority="67"/>
+    <w:lsdException w:name="Medium Grid 2" w:uiPriority="68"/>
+    <w:lsdException w:name="Medium Grid 3" w:uiPriority="69"/>
+    <w:lsdException w:name="Dark List" w:uiPriority="70"/>
+    <w:lsdException w:name="Colorful Shading" w:uiPriority="71"/>
+    <w:lsdException w:name="Colorful List" w:uiPriority="72"/>
+    <w:lsdException w:name="Colorful Grid" w:uiPriority="73"/>
+    <w:lsdException w:name="Light Shading Accent 1" w:uiPriority="60"/>
+    <w:lsdException w:name="Light List Accent 1" w:uiPriority="61"/>
+    <w:lsdException w:name="Light Grid Accent 1" w:uiPriority="62"/>
+    <w:lsdException w:name="Medium Shading 1 Accent 1" w:uiPriority="63"/>
+    <w:lsdException w:name="Medium Shading 2 Accent 1" w:uiPriority="64"/>
+    <w:lsdException w:name="Medium List 1 Accent 1" w:uiPriority="65"/>
+    <w:lsdException w:name="Revision" w:semiHidden="1"/>
+    <w:lsdException w:name="List Paragraph" w:uiPriority="34" w:qFormat="1"/>
+    <w:lsdException w:name="Quote" w:uiPriority="29" w:qFormat="1"/>
+    <w:lsdException w:name="Intense Quote" w:uiPriority="30" w:qFormat="1"/>
+    <w:lsdException w:name="Medium List 2 Accent 1" w:uiPriority="66"/>
+    <w:lsdException w:name="Medium Grid 1 Accent 1" w:uiPriority="67"/>
+    <w:lsdException w:name="Medium Grid 2 Accent 1" w:uiPriority="68"/>
+    <w:lsdException w:name="Medium Grid 3 Accent 1" w:uiPriority="69"/>
+    <w:lsdException w:name="Dark List Accent 1" w:uiPriority="70"/>
+    <w:lsdException w:name="Colorful Shading Accent 1" w:uiPriority="71"/>
+    <w:lsdException w:name="Colorful List Accent 1" w:uiPriority="72"/>
+    <w:lsdException w:name="Colorful Grid Accent 1" w:uiPriority="73"/>
+    <w:lsdException w:name="Light Shading Accent 2" w:uiPriority="60"/>
+    <w:lsdException w:name="Light List Accent 2" w:uiPriority="61"/>
+    <w:lsdException w:name="Light Grid Accent 2" w:uiPriority="62"/>
+    <w:lsdException w:name="Medium Shading 1 Accent 2" w:uiPriority="63"/>
+    <w:lsdException w:name="Medium Shading 2 Accent 2" w:uiPriority="64"/>
+    <w:lsdException w:name="Medium List 1 Accent 2" w:uiPriority="65"/>
+    <w:lsdException w:name="Medium List 2 Accent 2" w:uiPriority="66"/>
+    <w:lsdException w:name="Medium Grid 1 Accent 2" w:uiPriority="67"/>
+    <w:lsdException w:name="Medium Grid 2 Accent 2" w:uiPriority="68"/>
+    <w:lsdException w:name="Medium Grid 3 Accent 2" w:uiPriority="69"/>
+    <w:lsdException w:name="Dark List Accent 2" w:uiPriority="70"/>
+    <w:lsdException w:name="Colorful Shading Accent 2" w:uiPriority="71"/>
+    <w:lsdException w:name="Colorful List Accent 2" w:uiPriority="72"/>
+    <w:lsdException w:name="Colorful Grid Accent 2" w:uiPriority="73"/>
+    <w:lsdException w:name="Light Shading Accent 3" w:uiPriority="60"/>
+    <w:lsdException w:name="Light List Accent 3" w:uiPriority="61"/>
+    <w:lsdException w:name="Light Grid Accent 3" w:uiPriority="62"/>
+    <w:lsdException w:name="Medium Shading 1 Accent 3" w:uiPriority="63"/>
+    <w:lsdException w:name="Medium Shading 2 Accent 3" w:uiPriority="64"/>
+    <w:lsdException w:name="Medium List 1 Accent 3" w:uiPriority="65"/>
+    <w:lsdException w:name="Medium List 2 Accent 3" w:uiPriority="66"/>
+    <w:lsdException w:name="Medium Grid 1 Accent 3" w:uiPriority="67"/>
+    <w:lsdException w:name="Medium Grid 2 Accent 3" w:uiPriority="68"/>
+    <w:lsdException w:name="Medium Grid 3 Accent 3" w:uiPriority="69"/>
+    <w:lsdException w:name="Dark List Accent 3" w:uiPriority="70"/>
+    <w:lsdException w:name="Colorful Shading Accent 3" w:uiPriority="71"/>
+    <w:lsdException w:name="Colorful List Accent 3" w:uiPriority="72"/>
+    <w:lsdException w:name="Colorful Grid Accent 3" w:uiPriority="73"/>
+    <w:lsdException w:name="Light Shading Accent 4" w:uiPriority="60"/>
+    <w:lsdException w:name="Light List Accent 4" w:uiPriority="61"/>
+    <w:lsdException w:name="Light Grid Accent 4" w:uiPriority="62"/>
+    <w:lsdException w:name="Medium Shading 1 Accent 4" w:uiPriority="63"/>
+    <w:lsdException w:name="Medium Shading 2 Accent 4" w:uiPriority="64"/>
+    <w:lsdException w:name="Medium List 1 Accent 4" w:uiPriority="65"/>
+    <w:lsdException w:name="Medium List 2 Accent 4" w:uiPriority="66"/>
+    <w:lsdException w:name="Medium Grid 1 Accent 4" w:uiPriority="67"/>
+    <w:lsdException w:name="Medium Grid 2 Accent 4" w:uiPriority="68"/>
+    <w:lsdException w:name="Medium Grid 3 Accent 4" w:uiPriority="69"/>
+    <w:lsdException w:name="Dark List Accent 4" w:uiPriority="70"/>
+    <w:lsdException w:name="Colorful Shading Accent 4" w:uiPriority="71"/>
+    <w:lsdException w:name="Colorful List Accent 4" w:uiPriority="72"/>
+    <w:lsdException w:name="Colorful Grid Accent 4" w:uiPriority="73"/>
+    <w:lsdException w:name="Light Shading Accent 5" w:uiPriority="60"/>
+    <w:lsdException w:name="Light List Accent 5" w:uiPriority="61"/>
+    <w:lsdException w:name="Light Grid Accent 5" w:uiPriority="62"/>
+    <w:lsdException w:name="Medium Shading 1 Accent 5" w:uiPriority="63"/>
+    <w:lsdException w:name="Medium Shading 2 Accent 5" w:uiPriority="64"/>
+    <w:lsdException w:name="Medium List 1 Accent 5" w:uiPriority="65"/>
+    <w:lsdException w:name="Medium List 2 Accent 5" w:uiPriority="66"/>
+    <w:lsdException w:name="Medium Grid 1 Accent 5" w:uiPriority="67"/>
+    <w:lsdException w:name="Medium Grid 2 Accent 5" w:uiPriority="68"/>
+    <w:lsdException w:name="Medium Grid 3 Accent 5" w:uiPriority="69"/>
+    <w:lsdException w:name="Dark List Accent 5" w:uiPriority="70"/>
+    <w:lsdException w:name="Colorful Shading Accent 5" w:uiPriority="71"/>
+    <w:lsdException w:name="Colorful List Accent 5" w:uiPriority="72"/>
+    <w:lsdException w:name="Colorful Grid Accent 5" w:uiPriority="73"/>
+    <w:lsdException w:name="Light Shading Accent 6" w:uiPriority="60"/>
+    <w:lsdException w:name="Light List Accent 6" w:uiPriority="61"/>
+    <w:lsdException w:name="Light Grid Accent 6" w:uiPriority="62"/>
+    <w:lsdException w:name="Medium Shading 1 Accent 6" w:uiPriority="63"/>
+    <w:lsdException w:name="Medium Shading 2 Accent 6" w:uiPriority="64"/>
+    <w:lsdException w:name="Medium List 1 Accent 6" w:uiPriority="65"/>
+    <w:lsdException w:name="Medium List 2 Accent 6" w:uiPriority="66"/>
+    <w:lsdException w:name="Medium Grid 1 Accent 6" w:uiPriority="67"/>
+    <w:lsdException w:name="Medium Grid 2 Accent 6" w:uiPriority="68"/>
+    <w:lsdException w:name="Medium Grid 3 Accent 6" w:uiPriority="69"/>
+    <w:lsdException w:name="Dark List Accent 6" w:uiPriority="70"/>
+    <w:lsdException w:name="Colorful Shading Accent 6" w:uiPriority="71"/>
+    <w:lsdException w:name="Colorful List Accent 6" w:uiPriority="72"/>
+    <w:lsdException w:name="Colorful Grid Accent 6" w:uiPriority="73"/>
+    <w:lsdException w:name="Subtle Emphasis" w:uiPriority="19" w:qFormat="1"/>
+    <w:lsdException w:name="Intense Emphasis" w:uiPriority="21" w:qFormat="1"/>
+    <w:lsdException w:name="Subtle Reference" w:uiPriority="31" w:qFormat="1"/>
+    <w:lsdException w:name="Intense Reference" w:uiPriority="32" w:qFormat="1"/>
+    <w:lsdException w:name="Book Title" w:uiPriority="33" w:qFormat="1"/>
+    <w:lsdException w:name="Bibliography" w:semiHidden="1" w:uiPriority="37" w:unhideWhenUsed="1"/>
+    <w:lsdException w:name="TOC Heading" w:semiHidden="1" w:uiPriority="39" w:unhideWhenUsed="1" w:qFormat="1"/>
+    <w:lsdException w:name="Plain Table 1" w:uiPriority="41"/>
+    <w:lsdException w:name="Plain Table 2" w:uiPriority="42"/>
+    <w:lsdException w:name="Plain Table 3" w:uiPriority="43"/>
+    <w:lsdException w:name="Plain Table 4" w:uiPriority="44"/>
+    <w:lsdException w:name="Plain Table 5" w:uiPriority="45"/>
+    <w:lsdException w:name="Grid Table Light" w:uiPriority="40"/>
+    <w:lsdException w:name="Grid Table 1 Light" w:uiPriority="46"/>
+    <w:lsdException w:name="Grid Table 2" w:uiPriority="47"/>
+    <w:lsdException w:name="Grid Table 3" w:uiPriority="48"/>
+    <w:lsdException w:name="Grid Table 4" w:uiPriority="49"/>
+    <w:lsdException w:name="Grid Table 5 Dark" w:uiPriority="50"/>
+    <w:lsdException w:name="Grid Table 6 Colorful" w:uiPriority="51"/>
+    <w:lsdException w:name="Grid Table 7 Colorful" w:uiPriority="52"/>
+    <w:lsdException w:name="Grid Table 1 Light Accent 1" w:uiPriority="46"/>
+    <w:lsdException w:name="Grid Table 2 Accent 1" w:uiPriority="47"/>
+    <w:lsdException w:name="Grid Table 3 Accent 1" w:uiPriority="48"/>
+    <w:lsdException w:name="Grid Table 4 Accent 1" w:uiPriority="49"/>
+    <w:lsdException w:name="Grid Table 5 Dark Accent 1" w:uiPriority="50"/>
+    <w:lsdException w:name="Grid Table 6 Colorful Accent 1" w:uiPriority="51"/>
+    <w:lsdException w:name="Grid Table 7 Colorful Accent 1" w:uiPriority="52"/>
+    <w:lsdException w:name="Grid Table 1 Light Accent 2" w:uiPriority="46"/>
+    <w:lsdException w:name="Grid Table 2 Accent 2" w:uiPriority="47"/>
+    <w:lsdException w:name="Grid Table 3 Accent 2" w:uiPriority="48"/>
+    <w:lsdException w:name="Grid Table 4 Accent 2" w:uiPriority="49"/>
+    <w:lsdException w:name="Grid Table 5 Dark Accent 2" w:uiPriority="50"/>
+    <w:lsdException w:name="Grid Table 6 Colorful Accent 2" w:uiPriority="51"/>
+    <w:lsdException w:name="Grid Table 7 Colorful Accent 2" w:uiPriority="52"/>
+    <w:lsdException w:name="Grid Table 1 Light Accent 3" w:uiPriority="46"/>
+    <w:lsdException w:name="Grid Table 2 Accent 3" w:uiPriority="47"/>
+    <w:lsdException w:name="Grid Table 3 Accent 3" w:uiPriority="48"/>
+    <w:lsdException w:name="Grid Table 4 Accent 3" w:uiPriority="49"/>
+    <w:lsdException w:name="Grid Table 5 Dark Accent 3" w:uiPriority="50"/>
+    <w:lsdException w:name="Grid Table 6 Colorful Accent 3" w:uiPriority="51"/>
+    <w:lsdException w:name="Grid Table 7 Colorful Accent 3" w:uiPriority="52"/>
+    <w:lsdException w:name="Grid Table 1 Light Accent 4" w:uiPriority="46"/>
+    <w:lsdException w:name="Grid Table 2 Accent 4" w:uiPriority="47"/>
+    <w:lsdException w:name="Grid Table 3 Accent 4" w:uiPriority="48"/>
+    <w:lsdException w:name="Grid Table 4 Accent 4" w:uiPriority="49"/>
+    <w:lsdException w:name="Grid Table 5 Dark Accent 4" w:uiPriority="50"/>
+    <w:lsdException w:name="Grid Table 6 Colorful Accent 4" w:uiPriority="51"/>
+    <w:lsdException w:name="Grid Table 7 Colorful Accent 4" w:uiPriority="52"/>
+    <w:lsdException w:name="Grid Table 1 Light Accent 5" w:uiPriority="46"/>
+    <w:lsdException w:name="Grid Table 2 Accent 5" w:uiPriority="47"/>
+    <w:lsdException w:name="Grid Table 3 Accent 5" w:uiPriority="48"/>
+    <w:lsdException w:name="Grid Table 4 Accent 5" w:uiPriority="49"/>
+    <w:lsdException w:name="Grid Table 5 Dark Accent 5" w:uiPriority="50"/>
+    <w:lsdException w:name="Grid Table 6 Colorful Accent 5" w:uiPriority="51"/>
+    <w:lsdException w:name="Grid Table 7 Colorful Accent 5" w:uiPriority="52"/>
+    <w:lsdException w:name="Grid Table 1 Light Accent 6" w:uiPriority="46"/>
+    <w:lsdException w:name="Grid Table 2 Accent 6" w:uiPriority="47"/>
+    <w:lsdException w:name="Grid Table 3 Accent 6" w:uiPriority="48"/>
+    <w:lsdException w:name="Grid Table 4 Accent 6" w:uiPriority="49"/>
+    <w:lsdException w:name="Grid Table 5 Dark Accent 6" w:uiPriority="50"/>
+    <w:lsdException w:name="Grid Table 6 Colorful Accent 6" w:uiPriority="51"/>
+    <w:lsdException w:name="Grid Table 7 Colorful Accent 6" w:uiPriority="52"/>
+    <w:lsdException w:name="List Table 1 Light" w:uiPriority="46"/>
+    <w:lsdException w:name="List Table 2" w:uiPriority="47"/>
+    <w:lsdException w:name="List Table 3" w:uiPriority="48"/>
+    <w:lsdException w:name="List Table 4" w:uiPriority="49"/>
+    <w:lsdException w:name="List Table 5 Dark" w:uiPriority="50"/>
+    <w:lsdException w:name="List Table 6 Colorful" w:uiPriority="51"/>
+    <w:lsdException w:name="List Table 7 Colorful" w:uiPriority="52"/>
+    <w:lsdException w:name="List Table 1 Light Accent 1" w:uiPriority="46"/>
+    <w:lsdException w:name="List Table 2 Accent 1" w:uiPriority="47"/>
+    <w:lsdException w:name="List Table 3 Accent 1" w:uiPriority="48"/>
+    <w:lsdException w:name="List Table 4 Accent 1" w:uiPriority="49"/>
+    <w:lsdException w:name="List Table 5 Dark Accent 1" w:uiPriority="50"/>
+    <w:lsdException w:name="List Table 6 Colorful Accent 1" w:uiPriority="51"/>
+    <w:lsdException w:name="List Table 7 Colorful Accent 1" w:uiPriority="52"/>
+    <w:lsdException w:name="List Table 1 Light Accent 2" w:uiPriority="46"/>
+    <w:lsdException w:name="List Table 2 Accent 2" w:uiPriority="47"/>
+    <w:lsdException w:name="List Table 3 Accent 2" w:uiPriority="48"/>
+    <w:lsdException w:name="List Table 4 Accent 2" w:uiPriority="49"/>
+    <w:lsdException w:name="List Table 5 Dark Accent 2" w:uiPriority="50"/>
+    <w:lsdException w:name="List Table 6 Colorful Accent 2" w:uiPriority="51"/>
+    <w:lsdException w:name="List Table 7 Colorful Accent 2" w:uiPriority="52"/>
+    <w:lsdException w:name="List Table 1 Light Accent 3" w:uiPriority="46"/>
+    <w:lsdException w:name="List Table 2 Accent 3" w:uiPriority="47"/>
+    <w:lsdException w:name="List Table 3 Accent 3" w:uiPriority="48"/>
+    <w:lsdException w:name="List Table 4 Accent 3" w:uiPriority="49"/>
+    <w:lsdException w:name="List Table 5 Dark Accent 3" w:uiPriority="50"/>
+    <w:lsdException w:name="List Table 6 Colorful Accent 3" w:uiPriority="51"/>
+    <w:lsdException w:name="List Table 7 Colorful Accent 3" w:uiPriority="52"/>
+    <w:lsdException w:name="List Table 1 Light Accent 4" w:uiPriority="46"/>
+    <w:lsdException w:name="List Table 2 Accent 4" w:uiPriority="47"/>
+    <w:lsdException w:name="List Table 3 Accent 4" w:uiPriority="48"/>
+    <w:lsdException w:name="List Table 4 Accent 4" w:uiPriority="49"/>
+    <w:lsdException w:name="List Table 5 Dark Accent 4" w:uiPriority="50"/>
+    <w:lsdException w:name="List Table 6 Colorful Accent 4" w:uiPriority="51"/>
+    <w:lsdException w:name="List Table 7 Colorful Accent 4" w:uiPriority="52"/>
+    <w:lsdException w:name="List Table 1 Light Accent 5" w:uiPriority="46"/>
+    <w:lsdException w:name="List Table 2 Accent 5" w:uiPriority="47"/>
+    <w:lsdException w:name="List Table 3 Accent 5" w:uiPriority="48"/>
+    <w:lsdException w:name="List Table 4 Accent 5" w:uiPriority="49"/>
+    <w:lsdException w:name="List Table 5 Dark Accent 5" w:uiPriority="50"/>
+    <w:lsdException w:name="List Table 6 Colorful Accent 5" w:uiPriority="51"/>
+    <w:lsdException w:name="List Table 7 Colorful Accent 5" w:uiPriority="52"/>
+    <w:lsdException w:name="List Table 1 Light Accent 6" w:uiPriority="46"/>
+    <w:lsdException w:name="List Table 2 Accent 6" w:uiPriority="47"/>
+    <w:lsdException w:name="List Table 3 Accent 6" w:uiPriority="48"/>
+    <w:lsdException w:name="List Table 4 Accent 6" w:uiPriority="49"/>
+    <w:lsdException w:name="List Table 5 Dark Accent 6" w:uiPriority="50"/>
+    <w:lsdException w:name="List Table 6 Colorful Accent 6" w:uiPriority="51"/>
+    <w:lsdException w:name="List Table 7 Colorful Accent 6" w:uiPriority="52"/>
+  </w:latentStyles>
+  <w:style w:type="paragraph" w:default="1" w:styleId="Norml">
+    <w:name w:val="Normal"/>
+    <w:qFormat/>
+  </w:style>
+  <w:style w:type="character" w:default="1" w:styleId="Bekezdsalapbettpusa">
+    <w:name w:val="Default Paragraph Font"/>
+    <w:uiPriority w:val="1"/>
+    <w:semiHidden/>
+    <w:unhideWhenUsed/>
+  </w:style>
+  <w:style w:type="table" w:default="1" w:styleId="Normltblzat">
+    <w:name w:val="Normal Table"/>
+    <w:uiPriority w:val="99"/>
+    <w:semiHidden/>
+    <w:unhideWhenUsed/>
+    <w:tblPr>
+      <w:tblInd w:w="0" w:type="dxa"/>
+      <w:tblCellMar>
+        <w:top w:w="0" w:type="dxa"/>
+        <w:left w:w="108" w:type="dxa"/>
+        <w:bottom w:w="0" w:type="dxa"/>
+        <w:right w:w="108" w:type="dxa"/>
+      </w:tblCellMar>
+    </w:tblPr>
+  </w:style>
+  <w:style w:type="numbering" w:default="1" w:styleId="Nemlista">
+    <w:name w:val="No List"/>
+    <w:uiPriority w:val="99"/>
+    <w:semiHidden/>
+    <w:unhideWhenUsed/>
+  </w:style>
+  <w:style w:type="paragraph" w:customStyle="1" w:styleId="82B5FCBD184048D4B440F6B5C84C5106">
+    <w:name w:val="82B5FCBD184048D4B440F6B5C84C5106"/>
+    <w:rsid w:val="0082040D"/>
+  </w:style>
+</w:styles>
+</file>
+
+<file path=word/glossary/webSettings.xml><?xml version="1.0" encoding="utf-8"?>
+<w:webSettings xmlns:mc="http://schemas.openxmlformats.org/markup-compatibility/2006" xmlns:r="http://schemas.openxmlformats.org/officeDocument/2006/relationships" xmlns:w="http://schemas.openxmlformats.org/wordprocessingml/2006/main" xmlns:w14="http://schemas.microsoft.com/office/word/2010/wordml" xmlns:w15="http://schemas.microsoft.com/office/word/2012/wordml" mc:Ignorable="w14 w15">
+  <w:optimizeForBrowser/>
+  <w:allowPNG/>
+</w:webSettings>
 </file>
 
 <file path=word/theme/theme1.xml><?xml version="1.0" encoding="utf-8"?>

</xml_diff>

<commit_message>
GitHub Screenshot added to Rep
</commit_message>
<xml_diff>
--- a/Report/System Development Report.docx
+++ b/Report/System Development Report.docx
@@ -6802,11 +6802,78 @@
           <w:rFonts w:ascii="Tahoma" w:hAnsi="Tahoma" w:cs="Tahoma"/>
         </w:rPr>
       </w:pPr>
+      <w:r>
+        <w:rPr>
+          <w:rFonts w:ascii="Tahoma" w:hAnsi="Tahoma" w:cs="Tahoma"/>
+        </w:rPr>
+        <w:t>GitHub</w:t>
+      </w:r>
+    </w:p>
+    <w:p>
+      <w:pPr>
+        <w:rPr>
+          <w:rFonts w:ascii="Tahoma" w:hAnsi="Tahoma" w:cs="Tahoma"/>
+        </w:rPr>
+      </w:pPr>
+      <w:r>
+        <w:rPr>
+          <w:rFonts w:ascii="Tahoma" w:hAnsi="Tahoma" w:cs="Tahoma"/>
+          <w:noProof/>
+        </w:rPr>
+        <w:drawing>
+          <wp:inline distT="0" distB="0" distL="0" distR="0">
+            <wp:extent cx="5934075" cy="2524125"/>
+            <wp:effectExtent l="0" t="0" r="9525" b="9525"/>
+            <wp:docPr id="10" name="Kép 10"/>
+            <wp:cNvGraphicFramePr>
+              <a:graphicFrameLocks xmlns:a="http://schemas.openxmlformats.org/drawingml/2006/main" noChangeAspect="1"/>
+            </wp:cNvGraphicFramePr>
+            <a:graphic xmlns:a="http://schemas.openxmlformats.org/drawingml/2006/main">
+              <a:graphicData uri="http://schemas.openxmlformats.org/drawingml/2006/picture">
+                <pic:pic xmlns:pic="http://schemas.openxmlformats.org/drawingml/2006/picture">
+                  <pic:nvPicPr>
+                    <pic:cNvPr id="0" name="Picture 1"/>
+                    <pic:cNvPicPr>
+                      <a:picLocks noChangeAspect="1" noChangeArrowheads="1"/>
+                    </pic:cNvPicPr>
+                  </pic:nvPicPr>
+                  <pic:blipFill>
+                    <a:blip r:embed="rId15">
+                      <a:extLst>
+                        <a:ext uri="{28A0092B-C50C-407E-A947-70E740481C1C}">
+                          <a14:useLocalDpi xmlns:a14="http://schemas.microsoft.com/office/drawing/2010/main" val="0"/>
+                        </a:ext>
+                      </a:extLst>
+                    </a:blip>
+                    <a:srcRect/>
+                    <a:stretch>
+                      <a:fillRect/>
+                    </a:stretch>
+                  </pic:blipFill>
+                  <pic:spPr bwMode="auto">
+                    <a:xfrm>
+                      <a:off x="0" y="0"/>
+                      <a:ext cx="5934075" cy="2524125"/>
+                    </a:xfrm>
+                    <a:prstGeom prst="rect">
+                      <a:avLst/>
+                    </a:prstGeom>
+                    <a:noFill/>
+                    <a:ln>
+                      <a:noFill/>
+                    </a:ln>
+                  </pic:spPr>
+                </pic:pic>
+              </a:graphicData>
+            </a:graphic>
+          </wp:inline>
+        </w:drawing>
+      </w:r>
       <w:bookmarkStart w:id="2" w:name="_GoBack"/>
       <w:bookmarkEnd w:id="2"/>
     </w:p>
     <w:sectPr>
-      <w:footerReference w:type="default" r:id="rId15"/>
+      <w:footerReference w:type="default" r:id="rId16"/>
       <w:pgSz w:w="12240" w:h="15840"/>
       <w:pgMar w:top="1440" w:right="1440" w:bottom="1440" w:left="1440" w:header="720" w:footer="720" w:gutter="0"/>
       <w:cols w:space="720"/>
@@ -6851,6 +6918,7 @@
         <w:docPartUnique/>
       </w:docPartObj>
     </w:sdtPr>
+    <w:sdtEndPr/>
     <w:sdtContent>
       <w:p>
         <w:pPr>
@@ -7855,554 +7923,6 @@
 </w:styles>
 </file>
 
-<file path=word/glossary/document.xml><?xml version="1.0" encoding="utf-8"?>
-<w:glossaryDocument xmlns:wpc="http://schemas.microsoft.com/office/word/2010/wordprocessingCanvas" xmlns:mc="http://schemas.openxmlformats.org/markup-compatibility/2006" xmlns:o="urn:schemas-microsoft-com:office:office" xmlns:r="http://schemas.openxmlformats.org/officeDocument/2006/relationships" xmlns:m="http://schemas.openxmlformats.org/officeDocument/2006/math" xmlns:v="urn:schemas-microsoft-com:vml" xmlns:wp14="http://schemas.microsoft.com/office/word/2010/wordprocessingDrawing" xmlns:wp="http://schemas.openxmlformats.org/drawingml/2006/wordprocessingDrawing" xmlns:w10="urn:schemas-microsoft-com:office:word" xmlns:w="http://schemas.openxmlformats.org/wordprocessingml/2006/main" xmlns:w14="http://schemas.microsoft.com/office/word/2010/wordml" xmlns:w15="http://schemas.microsoft.com/office/word/2012/wordml" xmlns:wpg="http://schemas.microsoft.com/office/word/2010/wordprocessingGroup" xmlns:wpi="http://schemas.microsoft.com/office/word/2010/wordprocessingInk" xmlns:wne="http://schemas.microsoft.com/office/word/2006/wordml" xmlns:wps="http://schemas.microsoft.com/office/word/2010/wordprocessingShape" mc:Ignorable="w14 w15 wp14"/>
-</file>
-
-<file path=word/glossary/fontTable.xml><?xml version="1.0" encoding="utf-8"?>
-<w:fonts xmlns:mc="http://schemas.openxmlformats.org/markup-compatibility/2006" xmlns:r="http://schemas.openxmlformats.org/officeDocument/2006/relationships" xmlns:w="http://schemas.openxmlformats.org/wordprocessingml/2006/main" xmlns:w14="http://schemas.microsoft.com/office/word/2010/wordml" xmlns:w15="http://schemas.microsoft.com/office/word/2012/wordml" mc:Ignorable="w14 w15">
-  <w:font w:name="Symbol">
-    <w:panose1 w:val="05050102010706020507"/>
-    <w:charset w:val="02"/>
-    <w:family w:val="roman"/>
-    <w:pitch w:val="variable"/>
-    <w:sig w:usb0="00000000" w:usb1="10000000" w:usb2="00000000" w:usb3="00000000" w:csb0="80000000" w:csb1="00000000"/>
-  </w:font>
-  <w:font w:name="Times New Roman">
-    <w:panose1 w:val="02020603050405020304"/>
-    <w:charset w:val="00"/>
-    <w:family w:val="roman"/>
-    <w:pitch w:val="variable"/>
-    <w:sig w:usb0="E0002EFF" w:usb1="C0007843" w:usb2="00000009" w:usb3="00000000" w:csb0="000001FF" w:csb1="00000000"/>
-  </w:font>
-  <w:font w:name="Courier New">
-    <w:panose1 w:val="02070309020205020404"/>
-    <w:charset w:val="00"/>
-    <w:family w:val="modern"/>
-    <w:pitch w:val="fixed"/>
-    <w:sig w:usb0="E0002EFF" w:usb1="C0007843" w:usb2="00000009" w:usb3="00000000" w:csb0="000001FF" w:csb1="00000000"/>
-  </w:font>
-  <w:font w:name="Wingdings">
-    <w:panose1 w:val="05000000000000000000"/>
-    <w:charset w:val="02"/>
-    <w:family w:val="auto"/>
-    <w:pitch w:val="variable"/>
-    <w:sig w:usb0="00000000" w:usb1="10000000" w:usb2="00000000" w:usb3="00000000" w:csb0="80000000" w:csb1="00000000"/>
-  </w:font>
-  <w:font w:name="Calibri">
-    <w:panose1 w:val="020F0502020204030204"/>
-    <w:charset w:val="00"/>
-    <w:family w:val="swiss"/>
-    <w:pitch w:val="variable"/>
-    <w:sig w:usb0="E00002FF" w:usb1="4000ACFF" w:usb2="00000001" w:usb3="00000000" w:csb0="0000019F" w:csb1="00000000"/>
-  </w:font>
-  <w:font w:name="MS Mincho">
-    <w:altName w:val="ＭＳ 明朝"/>
-    <w:panose1 w:val="02020609040205080304"/>
-    <w:charset w:val="80"/>
-    <w:family w:val="modern"/>
-    <w:pitch w:val="fixed"/>
-    <w:sig w:usb0="E00002FF" w:usb1="6AC7FDFB" w:usb2="08000012" w:usb3="00000000" w:csb0="0002009F" w:csb1="00000000"/>
-  </w:font>
-  <w:font w:name="MS Gothic">
-    <w:altName w:val="ＭＳ ゴシック"/>
-    <w:panose1 w:val="020B0609070205080204"/>
-    <w:charset w:val="80"/>
-    <w:family w:val="modern"/>
-    <w:pitch w:val="fixed"/>
-    <w:sig w:usb0="E00002FF" w:usb1="6AC7FDFB" w:usb2="08000012" w:usb3="00000000" w:csb0="0002009F" w:csb1="00000000"/>
-  </w:font>
-  <w:font w:name="Tahoma">
-    <w:panose1 w:val="020B0604030504040204"/>
-    <w:charset w:val="00"/>
-    <w:family w:val="swiss"/>
-    <w:pitch w:val="variable"/>
-    <w:sig w:usb0="E1002EFF" w:usb1="C000605B" w:usb2="00000029" w:usb3="00000000" w:csb0="000101FF" w:csb1="00000000"/>
-  </w:font>
-  <w:font w:name="Calibri Light">
-    <w:panose1 w:val="020F0302020204030204"/>
-    <w:charset w:val="00"/>
-    <w:family w:val="swiss"/>
-    <w:pitch w:val="variable"/>
-    <w:sig w:usb0="A00002EF" w:usb1="4000207B" w:usb2="00000000" w:usb3="00000000" w:csb0="0000019F" w:csb1="00000000"/>
-  </w:font>
-</w:fonts>
-</file>
-
-<file path=word/glossary/settings.xml><?xml version="1.0" encoding="utf-8"?>
-<w:settings xmlns:mc="http://schemas.openxmlformats.org/markup-compatibility/2006" xmlns:o="urn:schemas-microsoft-com:office:office" xmlns:r="http://schemas.openxmlformats.org/officeDocument/2006/relationships" xmlns:m="http://schemas.openxmlformats.org/officeDocument/2006/math" xmlns:v="urn:schemas-microsoft-com:vml" xmlns:w10="urn:schemas-microsoft-com:office:word" xmlns:w="http://schemas.openxmlformats.org/wordprocessingml/2006/main" xmlns:w14="http://schemas.microsoft.com/office/word/2010/wordml" xmlns:w15="http://schemas.microsoft.com/office/word/2012/wordml" xmlns:sl="http://schemas.openxmlformats.org/schemaLibrary/2006/main" mc:Ignorable="w14 w15">
-  <w:view w:val="normal"/>
-  <w:defaultTabStop w:val="720"/>
-  <w:characterSpacingControl w:val="doNotCompress"/>
-  <w:compat>
-    <w:useFELayout/>
-    <w:compatSetting w:name="compatibilityMode" w:uri="http://schemas.microsoft.com/office/word" w:val="15"/>
-    <w:compatSetting w:name="overrideTableStyleFontSizeAndJustification" w:uri="http://schemas.microsoft.com/office/word" w:val="1"/>
-    <w:compatSetting w:name="enableOpenTypeFeatures" w:uri="http://schemas.microsoft.com/office/word" w:val="1"/>
-    <w:compatSetting w:name="doNotFlipMirrorIndents" w:uri="http://schemas.microsoft.com/office/word" w:val="1"/>
-    <w:compatSetting w:name="differentiateMultirowTableHeaders" w:uri="http://schemas.microsoft.com/office/word" w:val="1"/>
-  </w:compat>
-  <w:rsids>
-    <w:rsidRoot w:val="0082040D"/>
-    <w:rsid w:val="0082040D"/>
-    <w:rsid w:val="00B95617"/>
-  </w:rsids>
-  <m:mathPr>
-    <m:mathFont m:val="Cambria Math"/>
-    <m:brkBin m:val="before"/>
-    <m:brkBinSub m:val="--"/>
-    <m:smallFrac m:val="0"/>
-    <m:dispDef/>
-    <m:lMargin m:val="0"/>
-    <m:rMargin m:val="0"/>
-    <m:defJc m:val="centerGroup"/>
-    <m:wrapIndent m:val="1440"/>
-    <m:intLim m:val="subSup"/>
-    <m:naryLim m:val="undOvr"/>
-  </m:mathPr>
-  <w:themeFontLang w:val="en-US" w:eastAsia="ja-JP"/>
-  <w:clrSchemeMapping w:bg1="light1" w:t1="dark1" w:bg2="light2" w:t2="dark2" w:accent1="accent1" w:accent2="accent2" w:accent3="accent3" w:accent4="accent4" w:accent5="accent5" w:accent6="accent6" w:hyperlink="hyperlink" w:followedHyperlink="followedHyperlink"/>
-  <w:decimalSymbol w:val="."/>
-  <w:listSeparator w:val=","/>
-  <w15:chartTrackingRefBased/>
-</w:settings>
-</file>
-
-<file path=word/glossary/styles.xml><?xml version="1.0" encoding="utf-8"?>
-<w:styles xmlns:mc="http://schemas.openxmlformats.org/markup-compatibility/2006" xmlns:r="http://schemas.openxmlformats.org/officeDocument/2006/relationships" xmlns:w="http://schemas.openxmlformats.org/wordprocessingml/2006/main" xmlns:w14="http://schemas.microsoft.com/office/word/2010/wordml" xmlns:w15="http://schemas.microsoft.com/office/word/2012/wordml" mc:Ignorable="w14 w15">
-  <w:docDefaults>
-    <w:rPrDefault>
-      <w:rPr>
-        <w:rFonts w:asciiTheme="minorHAnsi" w:eastAsiaTheme="minorEastAsia" w:hAnsiTheme="minorHAnsi" w:cstheme="minorBidi"/>
-        <w:sz w:val="22"/>
-        <w:szCs w:val="22"/>
-        <w:lang w:val="en-US" w:eastAsia="ja-JP" w:bidi="ar-SA"/>
-      </w:rPr>
-    </w:rPrDefault>
-    <w:pPrDefault>
-      <w:pPr>
-        <w:spacing w:after="160" w:line="259" w:lineRule="auto"/>
-      </w:pPr>
-    </w:pPrDefault>
-  </w:docDefaults>
-  <w:latentStyles w:defLockedState="0" w:defUIPriority="99" w:defSemiHidden="0" w:defUnhideWhenUsed="0" w:defQFormat="0" w:count="371">
-    <w:lsdException w:name="Normal" w:uiPriority="0" w:qFormat="1"/>
-    <w:lsdException w:name="heading 1" w:uiPriority="9" w:qFormat="1"/>
-    <w:lsdException w:name="heading 2" w:semiHidden="1" w:uiPriority="9" w:unhideWhenUsed="1" w:qFormat="1"/>
-    <w:lsdException w:name="heading 3" w:semiHidden="1" w:uiPriority="9" w:unhideWhenUsed="1" w:qFormat="1"/>
-    <w:lsdException w:name="heading 4" w:semiHidden="1" w:uiPriority="9" w:unhideWhenUsed="1" w:qFormat="1"/>
-    <w:lsdException w:name="heading 5" w:semiHidden="1" w:uiPriority="9" w:unhideWhenUsed="1" w:qFormat="1"/>
-    <w:lsdException w:name="heading 6" w:semiHidden="1" w:uiPriority="9" w:unhideWhenUsed="1" w:qFormat="1"/>
-    <w:lsdException w:name="heading 7" w:semiHidden="1" w:uiPriority="9" w:unhideWhenUsed="1" w:qFormat="1"/>
-    <w:lsdException w:name="heading 8" w:semiHidden="1" w:uiPriority="9" w:unhideWhenUsed="1" w:qFormat="1"/>
-    <w:lsdException w:name="heading 9" w:semiHidden="1" w:uiPriority="9" w:unhideWhenUsed="1" w:qFormat="1"/>
-    <w:lsdException w:name="index 1" w:semiHidden="1" w:unhideWhenUsed="1"/>
-    <w:lsdException w:name="index 2" w:semiHidden="1" w:unhideWhenUsed="1"/>
-    <w:lsdException w:name="index 3" w:semiHidden="1" w:unhideWhenUsed="1"/>
-    <w:lsdException w:name="index 4" w:semiHidden="1" w:unhideWhenUsed="1"/>
-    <w:lsdException w:name="index 5" w:semiHidden="1" w:unhideWhenUsed="1"/>
-    <w:lsdException w:name="index 6" w:semiHidden="1" w:unhideWhenUsed="1"/>
-    <w:lsdException w:name="index 7" w:semiHidden="1" w:unhideWhenUsed="1"/>
-    <w:lsdException w:name="index 8" w:semiHidden="1" w:unhideWhenUsed="1"/>
-    <w:lsdException w:name="index 9" w:semiHidden="1" w:unhideWhenUsed="1"/>
-    <w:lsdException w:name="toc 1" w:semiHidden="1" w:uiPriority="39" w:unhideWhenUsed="1"/>
-    <w:lsdException w:name="toc 2" w:semiHidden="1" w:uiPriority="39" w:unhideWhenUsed="1"/>
-    <w:lsdException w:name="toc 3" w:semiHidden="1" w:uiPriority="39" w:unhideWhenUsed="1"/>
-    <w:lsdException w:name="toc 4" w:semiHidden="1" w:uiPriority="39" w:unhideWhenUsed="1"/>
-    <w:lsdException w:name="toc 5" w:semiHidden="1" w:uiPriority="39" w:unhideWhenUsed="1"/>
-    <w:lsdException w:name="toc 6" w:semiHidden="1" w:uiPriority="39" w:unhideWhenUsed="1"/>
-    <w:lsdException w:name="toc 7" w:semiHidden="1" w:uiPriority="39" w:unhideWhenUsed="1"/>
-    <w:lsdException w:name="toc 8" w:semiHidden="1" w:uiPriority="39" w:unhideWhenUsed="1"/>
-    <w:lsdException w:name="toc 9" w:semiHidden="1" w:uiPriority="39" w:unhideWhenUsed="1"/>
-    <w:lsdException w:name="Normal Indent" w:semiHidden="1" w:unhideWhenUsed="1"/>
-    <w:lsdException w:name="footnote text" w:semiHidden="1" w:unhideWhenUsed="1"/>
-    <w:lsdException w:name="annotation text" w:semiHidden="1" w:unhideWhenUsed="1"/>
-    <w:lsdException w:name="header" w:semiHidden="1" w:unhideWhenUsed="1"/>
-    <w:lsdException w:name="footer" w:semiHidden="1" w:unhideWhenUsed="1"/>
-    <w:lsdException w:name="index heading" w:semiHidden="1" w:unhideWhenUsed="1"/>
-    <w:lsdException w:name="caption" w:semiHidden="1" w:uiPriority="35" w:unhideWhenUsed="1" w:qFormat="1"/>
-    <w:lsdException w:name="table of figures" w:semiHidden="1" w:unhideWhenUsed="1"/>
-    <w:lsdException w:name="envelope address" w:semiHidden="1" w:unhideWhenUsed="1"/>
-    <w:lsdException w:name="envelope return" w:semiHidden="1" w:unhideWhenUsed="1"/>
-    <w:lsdException w:name="footnote reference" w:semiHidden="1" w:unhideWhenUsed="1"/>
-    <w:lsdException w:name="annotation reference" w:semiHidden="1" w:unhideWhenUsed="1"/>
-    <w:lsdException w:name="line number" w:semiHidden="1" w:unhideWhenUsed="1"/>
-    <w:lsdException w:name="page number" w:semiHidden="1" w:unhideWhenUsed="1"/>
-    <w:lsdException w:name="endnote reference" w:semiHidden="1" w:unhideWhenUsed="1"/>
-    <w:lsdException w:name="endnote text" w:semiHidden="1" w:unhideWhenUsed="1"/>
-    <w:lsdException w:name="table of authorities" w:semiHidden="1" w:unhideWhenUsed="1"/>
-    <w:lsdException w:name="macro" w:semiHidden="1" w:unhideWhenUsed="1"/>
-    <w:lsdException w:name="toa heading" w:semiHidden="1" w:unhideWhenUsed="1"/>
-    <w:lsdException w:name="List" w:semiHidden="1" w:unhideWhenUsed="1"/>
-    <w:lsdException w:name="List Bullet" w:semiHidden="1" w:unhideWhenUsed="1"/>
-    <w:lsdException w:name="List Number" w:semiHidden="1" w:unhideWhenUsed="1"/>
-    <w:lsdException w:name="List 2" w:semiHidden="1" w:unhideWhenUsed="1"/>
-    <w:lsdException w:name="List 3" w:semiHidden="1" w:unhideWhenUsed="1"/>
-    <w:lsdException w:name="List 4" w:semiHidden="1" w:unhideWhenUsed="1"/>
-    <w:lsdException w:name="List 5" w:semiHidden="1" w:unhideWhenUsed="1"/>
-    <w:lsdException w:name="List Bullet 2" w:semiHidden="1" w:unhideWhenUsed="1"/>
-    <w:lsdException w:name="List Bullet 3" w:semiHidden="1" w:unhideWhenUsed="1"/>
-    <w:lsdException w:name="List Bullet 4" w:semiHidden="1" w:unhideWhenUsed="1"/>
-    <w:lsdException w:name="List Bullet 5" w:semiHidden="1" w:unhideWhenUsed="1"/>
-    <w:lsdException w:name="List Number 2" w:semiHidden="1" w:unhideWhenUsed="1"/>
-    <w:lsdException w:name="List Number 3" w:semiHidden="1" w:unhideWhenUsed="1"/>
-    <w:lsdException w:name="List Number 4" w:semiHidden="1" w:unhideWhenUsed="1"/>
-    <w:lsdException w:name="List Number 5" w:semiHidden="1" w:unhideWhenUsed="1"/>
-    <w:lsdException w:name="Title" w:uiPriority="10" w:qFormat="1"/>
-    <w:lsdException w:name="Closing" w:semiHidden="1" w:unhideWhenUsed="1"/>
-    <w:lsdException w:name="Signature" w:semiHidden="1" w:unhideWhenUsed="1"/>
-    <w:lsdException w:name="Default Paragraph Font" w:semiHidden="1" w:uiPriority="1" w:unhideWhenUsed="1"/>
-    <w:lsdException w:name="Body Text" w:semiHidden="1" w:unhideWhenUsed="1"/>
-    <w:lsdException w:name="Body Text Indent" w:semiHidden="1" w:unhideWhenUsed="1"/>
-    <w:lsdException w:name="List Continue" w:semiHidden="1" w:unhideWhenUsed="1"/>
-    <w:lsdException w:name="List Continue 2" w:semiHidden="1" w:unhideWhenUsed="1"/>
-    <w:lsdException w:name="List Continue 3" w:semiHidden="1" w:unhideWhenUsed="1"/>
-    <w:lsdException w:name="List Continue 4" w:semiHidden="1" w:unhideWhenUsed="1"/>
-    <w:lsdException w:name="List Continue 5" w:semiHidden="1" w:unhideWhenUsed="1"/>
-    <w:lsdException w:name="Message Header" w:semiHidden="1" w:unhideWhenUsed="1"/>
-    <w:lsdException w:name="Subtitle" w:uiPriority="11" w:qFormat="1"/>
-    <w:lsdException w:name="Salutation" w:semiHidden="1" w:unhideWhenUsed="1"/>
-    <w:lsdException w:name="Date" w:semiHidden="1" w:unhideWhenUsed="1"/>
-    <w:lsdException w:name="Body Text First Indent" w:semiHidden="1" w:unhideWhenUsed="1"/>
-    <w:lsdException w:name="Body Text First Indent 2" w:semiHidden="1" w:unhideWhenUsed="1"/>
-    <w:lsdException w:name="Note Heading" w:semiHidden="1" w:unhideWhenUsed="1"/>
-    <w:lsdException w:name="Body Text 2" w:semiHidden="1" w:unhideWhenUsed="1"/>
-    <w:lsdException w:name="Body Text 3" w:semiHidden="1" w:unhideWhenUsed="1"/>
-    <w:lsdException w:name="Body Text Indent 2" w:semiHidden="1" w:unhideWhenUsed="1"/>
-    <w:lsdException w:name="Body Text Indent 3" w:semiHidden="1" w:unhideWhenUsed="1"/>
-    <w:lsdException w:name="Block Text" w:semiHidden="1" w:unhideWhenUsed="1"/>
-    <w:lsdException w:name="Hyperlink" w:semiHidden="1" w:unhideWhenUsed="1"/>
-    <w:lsdException w:name="FollowedHyperlink" w:semiHidden="1" w:unhideWhenUsed="1"/>
-    <w:lsdException w:name="Strong" w:uiPriority="22" w:qFormat="1"/>
-    <w:lsdException w:name="Emphasis" w:uiPriority="20" w:qFormat="1"/>
-    <w:lsdException w:name="Document Map" w:semiHidden="1" w:unhideWhenUsed="1"/>
-    <w:lsdException w:name="Plain Text" w:semiHidden="1" w:unhideWhenUsed="1"/>
-    <w:lsdException w:name="E-mail Signature" w:semiHidden="1" w:unhideWhenUsed="1"/>
-    <w:lsdException w:name="HTML Top of Form" w:semiHidden="1" w:unhideWhenUsed="1"/>
-    <w:lsdException w:name="HTML Bottom of Form" w:semiHidden="1" w:unhideWhenUsed="1"/>
-    <w:lsdException w:name="Normal (Web)" w:semiHidden="1" w:unhideWhenUsed="1"/>
-    <w:lsdException w:name="HTML Acronym" w:semiHidden="1" w:unhideWhenUsed="1"/>
-    <w:lsdException w:name="HTML Address" w:semiHidden="1" w:unhideWhenUsed="1"/>
-    <w:lsdException w:name="HTML Cite" w:semiHidden="1" w:unhideWhenUsed="1"/>
-    <w:lsdException w:name="HTML Code" w:semiHidden="1" w:unhideWhenUsed="1"/>
-    <w:lsdException w:name="HTML Definition" w:semiHidden="1" w:unhideWhenUsed="1"/>
-    <w:lsdException w:name="HTML Keyboard" w:semiHidden="1" w:unhideWhenUsed="1"/>
-    <w:lsdException w:name="HTML Preformatted" w:semiHidden="1" w:unhideWhenUsed="1"/>
-    <w:lsdException w:name="HTML Sample" w:semiHidden="1" w:unhideWhenUsed="1"/>
-    <w:lsdException w:name="HTML Typewriter" w:semiHidden="1" w:unhideWhenUsed="1"/>
-    <w:lsdException w:name="HTML Variable" w:semiHidden="1" w:unhideWhenUsed="1"/>
-    <w:lsdException w:name="Normal Table" w:semiHidden="1" w:unhideWhenUsed="1"/>
-    <w:lsdException w:name="annotation subject" w:semiHidden="1" w:unhideWhenUsed="1"/>
-    <w:lsdException w:name="No List" w:semiHidden="1" w:unhideWhenUsed="1"/>
-    <w:lsdException w:name="Outline List 1" w:semiHidden="1" w:unhideWhenUsed="1"/>
-    <w:lsdException w:name="Outline List 2" w:semiHidden="1" w:unhideWhenUsed="1"/>
-    <w:lsdException w:name="Outline List 3" w:semiHidden="1" w:unhideWhenUsed="1"/>
-    <w:lsdException w:name="Table Simple 1" w:semiHidden="1" w:unhideWhenUsed="1"/>
-    <w:lsdException w:name="Table Simple 2" w:semiHidden="1" w:unhideWhenUsed="1"/>
-    <w:lsdException w:name="Table Simple 3" w:semiHidden="1" w:unhideWhenUsed="1"/>
-    <w:lsdException w:name="Table Classic 1" w:semiHidden="1" w:unhideWhenUsed="1"/>
-    <w:lsdException w:name="Table Classic 2" w:semiHidden="1" w:unhideWhenUsed="1"/>
-    <w:lsdException w:name="Table Classic 3" w:semiHidden="1" w:unhideWhenUsed="1"/>
-    <w:lsdException w:name="Table Classic 4" w:semiHidden="1" w:unhideWhenUsed="1"/>
-    <w:lsdException w:name="Table Colorful 1" w:semiHidden="1" w:unhideWhenUsed="1"/>
-    <w:lsdException w:name="Table Colorful 2" w:semiHidden="1" w:unhideWhenUsed="1"/>
-    <w:lsdException w:name="Table Colorful 3" w:semiHidden="1" w:unhideWhenUsed="1"/>
-    <w:lsdException w:name="Table Columns 1" w:semiHidden="1" w:unhideWhenUsed="1"/>
-    <w:lsdException w:name="Table Columns 2" w:semiHidden="1" w:unhideWhenUsed="1"/>
-    <w:lsdException w:name="Table Columns 3" w:semiHidden="1" w:unhideWhenUsed="1"/>
-    <w:lsdException w:name="Table Columns 4" w:semiHidden="1" w:unhideWhenUsed="1"/>
-    <w:lsdException w:name="Table Columns 5" w:semiHidden="1" w:unhideWhenUsed="1"/>
-    <w:lsdException w:name="Table Grid 1" w:semiHidden="1" w:unhideWhenUsed="1"/>
-    <w:lsdException w:name="Table Grid 2" w:semiHidden="1" w:unhideWhenUsed="1"/>
-    <w:lsdException w:name="Table Grid 3" w:semiHidden="1" w:unhideWhenUsed="1"/>
-    <w:lsdException w:name="Table Grid 4" w:semiHidden="1" w:unhideWhenUsed="1"/>
-    <w:lsdException w:name="Table Grid 5" w:semiHidden="1" w:unhideWhenUsed="1"/>
-    <w:lsdException w:name="Table Grid 6" w:semiHidden="1" w:unhideWhenUsed="1"/>
-    <w:lsdException w:name="Table Grid 7" w:semiHidden="1" w:unhideWhenUsed="1"/>
-    <w:lsdException w:name="Table Grid 8" w:semiHidden="1" w:unhideWhenUsed="1"/>
-    <w:lsdException w:name="Table List 1" w:semiHidden="1" w:unhideWhenUsed="1"/>
-    <w:lsdException w:name="Table List 2" w:semiHidden="1" w:unhideWhenUsed="1"/>
-    <w:lsdException w:name="Table List 3" w:semiHidden="1" w:unhideWhenUsed="1"/>
-    <w:lsdException w:name="Table List 4" w:semiHidden="1" w:unhideWhenUsed="1"/>
-    <w:lsdException w:name="Table List 5" w:semiHidden="1" w:unhideWhenUsed="1"/>
-    <w:lsdException w:name="Table List 6" w:semiHidden="1" w:unhideWhenUsed="1"/>
-    <w:lsdException w:name="Table List 7" w:semiHidden="1" w:unhideWhenUsed="1"/>
-    <w:lsdException w:name="Table List 8" w:semiHidden="1" w:unhideWhenUsed="1"/>
-    <w:lsdException w:name="Table 3D effects 1" w:semiHidden="1" w:unhideWhenUsed="1"/>
-    <w:lsdException w:name="Table 3D effects 2" w:semiHidden="1" w:unhideWhenUsed="1"/>
-    <w:lsdException w:name="Table 3D effects 3" w:semiHidden="1" w:unhideWhenUsed="1"/>
-    <w:lsdException w:name="Table Contemporary" w:semiHidden="1" w:unhideWhenUsed="1"/>
-    <w:lsdException w:name="Table Elegant" w:semiHidden="1" w:unhideWhenUsed="1"/>
-    <w:lsdException w:name="Table Professional" w:semiHidden="1" w:unhideWhenUsed="1"/>
-    <w:lsdException w:name="Table Subtle 1" w:semiHidden="1" w:unhideWhenUsed="1"/>
-    <w:lsdException w:name="Table Subtle 2" w:semiHidden="1" w:unhideWhenUsed="1"/>
-    <w:lsdException w:name="Table Web 1" w:semiHidden="1" w:unhideWhenUsed="1"/>
-    <w:lsdException w:name="Table Web 2" w:semiHidden="1" w:unhideWhenUsed="1"/>
-    <w:lsdException w:name="Table Web 3" w:semiHidden="1" w:unhideWhenUsed="1"/>
-    <w:lsdException w:name="Balloon Text" w:semiHidden="1" w:unhideWhenUsed="1"/>
-    <w:lsdException w:name="Table Grid" w:uiPriority="39"/>
-    <w:lsdException w:name="Table Theme" w:semiHidden="1" w:unhideWhenUsed="1"/>
-    <w:lsdException w:name="Placeholder Text" w:semiHidden="1"/>
-    <w:lsdException w:name="No Spacing" w:uiPriority="1" w:qFormat="1"/>
-    <w:lsdException w:name="Light Shading" w:uiPriority="60"/>
-    <w:lsdException w:name="Light List" w:uiPriority="61"/>
-    <w:lsdException w:name="Light Grid" w:uiPriority="62"/>
-    <w:lsdException w:name="Medium Shading 1" w:uiPriority="63"/>
-    <w:lsdException w:name="Medium Shading 2" w:uiPriority="64"/>
-    <w:lsdException w:name="Medium List 1" w:uiPriority="65"/>
-    <w:lsdException w:name="Medium List 2" w:uiPriority="66"/>
-    <w:lsdException w:name="Medium Grid 1" w:uiPriority="67"/>
-    <w:lsdException w:name="Medium Grid 2" w:uiPriority="68"/>
-    <w:lsdException w:name="Medium Grid 3" w:uiPriority="69"/>
-    <w:lsdException w:name="Dark List" w:uiPriority="70"/>
-    <w:lsdException w:name="Colorful Shading" w:uiPriority="71"/>
-    <w:lsdException w:name="Colorful List" w:uiPriority="72"/>
-    <w:lsdException w:name="Colorful Grid" w:uiPriority="73"/>
-    <w:lsdException w:name="Light Shading Accent 1" w:uiPriority="60"/>
-    <w:lsdException w:name="Light List Accent 1" w:uiPriority="61"/>
-    <w:lsdException w:name="Light Grid Accent 1" w:uiPriority="62"/>
-    <w:lsdException w:name="Medium Shading 1 Accent 1" w:uiPriority="63"/>
-    <w:lsdException w:name="Medium Shading 2 Accent 1" w:uiPriority="64"/>
-    <w:lsdException w:name="Medium List 1 Accent 1" w:uiPriority="65"/>
-    <w:lsdException w:name="Revision" w:semiHidden="1"/>
-    <w:lsdException w:name="List Paragraph" w:uiPriority="34" w:qFormat="1"/>
-    <w:lsdException w:name="Quote" w:uiPriority="29" w:qFormat="1"/>
-    <w:lsdException w:name="Intense Quote" w:uiPriority="30" w:qFormat="1"/>
-    <w:lsdException w:name="Medium List 2 Accent 1" w:uiPriority="66"/>
-    <w:lsdException w:name="Medium Grid 1 Accent 1" w:uiPriority="67"/>
-    <w:lsdException w:name="Medium Grid 2 Accent 1" w:uiPriority="68"/>
-    <w:lsdException w:name="Medium Grid 3 Accent 1" w:uiPriority="69"/>
-    <w:lsdException w:name="Dark List Accent 1" w:uiPriority="70"/>
-    <w:lsdException w:name="Colorful Shading Accent 1" w:uiPriority="71"/>
-    <w:lsdException w:name="Colorful List Accent 1" w:uiPriority="72"/>
-    <w:lsdException w:name="Colorful Grid Accent 1" w:uiPriority="73"/>
-    <w:lsdException w:name="Light Shading Accent 2" w:uiPriority="60"/>
-    <w:lsdException w:name="Light List Accent 2" w:uiPriority="61"/>
-    <w:lsdException w:name="Light Grid Accent 2" w:uiPriority="62"/>
-    <w:lsdException w:name="Medium Shading 1 Accent 2" w:uiPriority="63"/>
-    <w:lsdException w:name="Medium Shading 2 Accent 2" w:uiPriority="64"/>
-    <w:lsdException w:name="Medium List 1 Accent 2" w:uiPriority="65"/>
-    <w:lsdException w:name="Medium List 2 Accent 2" w:uiPriority="66"/>
-    <w:lsdException w:name="Medium Grid 1 Accent 2" w:uiPriority="67"/>
-    <w:lsdException w:name="Medium Grid 2 Accent 2" w:uiPriority="68"/>
-    <w:lsdException w:name="Medium Grid 3 Accent 2" w:uiPriority="69"/>
-    <w:lsdException w:name="Dark List Accent 2" w:uiPriority="70"/>
-    <w:lsdException w:name="Colorful Shading Accent 2" w:uiPriority="71"/>
-    <w:lsdException w:name="Colorful List Accent 2" w:uiPriority="72"/>
-    <w:lsdException w:name="Colorful Grid Accent 2" w:uiPriority="73"/>
-    <w:lsdException w:name="Light Shading Accent 3" w:uiPriority="60"/>
-    <w:lsdException w:name="Light List Accent 3" w:uiPriority="61"/>
-    <w:lsdException w:name="Light Grid Accent 3" w:uiPriority="62"/>
-    <w:lsdException w:name="Medium Shading 1 Accent 3" w:uiPriority="63"/>
-    <w:lsdException w:name="Medium Shading 2 Accent 3" w:uiPriority="64"/>
-    <w:lsdException w:name="Medium List 1 Accent 3" w:uiPriority="65"/>
-    <w:lsdException w:name="Medium List 2 Accent 3" w:uiPriority="66"/>
-    <w:lsdException w:name="Medium Grid 1 Accent 3" w:uiPriority="67"/>
-    <w:lsdException w:name="Medium Grid 2 Accent 3" w:uiPriority="68"/>
-    <w:lsdException w:name="Medium Grid 3 Accent 3" w:uiPriority="69"/>
-    <w:lsdException w:name="Dark List Accent 3" w:uiPriority="70"/>
-    <w:lsdException w:name="Colorful Shading Accent 3" w:uiPriority="71"/>
-    <w:lsdException w:name="Colorful List Accent 3" w:uiPriority="72"/>
-    <w:lsdException w:name="Colorful Grid Accent 3" w:uiPriority="73"/>
-    <w:lsdException w:name="Light Shading Accent 4" w:uiPriority="60"/>
-    <w:lsdException w:name="Light List Accent 4" w:uiPriority="61"/>
-    <w:lsdException w:name="Light Grid Accent 4" w:uiPriority="62"/>
-    <w:lsdException w:name="Medium Shading 1 Accent 4" w:uiPriority="63"/>
-    <w:lsdException w:name="Medium Shading 2 Accent 4" w:uiPriority="64"/>
-    <w:lsdException w:name="Medium List 1 Accent 4" w:uiPriority="65"/>
-    <w:lsdException w:name="Medium List 2 Accent 4" w:uiPriority="66"/>
-    <w:lsdException w:name="Medium Grid 1 Accent 4" w:uiPriority="67"/>
-    <w:lsdException w:name="Medium Grid 2 Accent 4" w:uiPriority="68"/>
-    <w:lsdException w:name="Medium Grid 3 Accent 4" w:uiPriority="69"/>
-    <w:lsdException w:name="Dark List Accent 4" w:uiPriority="70"/>
-    <w:lsdException w:name="Colorful Shading Accent 4" w:uiPriority="71"/>
-    <w:lsdException w:name="Colorful List Accent 4" w:uiPriority="72"/>
-    <w:lsdException w:name="Colorful Grid Accent 4" w:uiPriority="73"/>
-    <w:lsdException w:name="Light Shading Accent 5" w:uiPriority="60"/>
-    <w:lsdException w:name="Light List Accent 5" w:uiPriority="61"/>
-    <w:lsdException w:name="Light Grid Accent 5" w:uiPriority="62"/>
-    <w:lsdException w:name="Medium Shading 1 Accent 5" w:uiPriority="63"/>
-    <w:lsdException w:name="Medium Shading 2 Accent 5" w:uiPriority="64"/>
-    <w:lsdException w:name="Medium List 1 Accent 5" w:uiPriority="65"/>
-    <w:lsdException w:name="Medium List 2 Accent 5" w:uiPriority="66"/>
-    <w:lsdException w:name="Medium Grid 1 Accent 5" w:uiPriority="67"/>
-    <w:lsdException w:name="Medium Grid 2 Accent 5" w:uiPriority="68"/>
-    <w:lsdException w:name="Medium Grid 3 Accent 5" w:uiPriority="69"/>
-    <w:lsdException w:name="Dark List Accent 5" w:uiPriority="70"/>
-    <w:lsdException w:name="Colorful Shading Accent 5" w:uiPriority="71"/>
-    <w:lsdException w:name="Colorful List Accent 5" w:uiPriority="72"/>
-    <w:lsdException w:name="Colorful Grid Accent 5" w:uiPriority="73"/>
-    <w:lsdException w:name="Light Shading Accent 6" w:uiPriority="60"/>
-    <w:lsdException w:name="Light List Accent 6" w:uiPriority="61"/>
-    <w:lsdException w:name="Light Grid Accent 6" w:uiPriority="62"/>
-    <w:lsdException w:name="Medium Shading 1 Accent 6" w:uiPriority="63"/>
-    <w:lsdException w:name="Medium Shading 2 Accent 6" w:uiPriority="64"/>
-    <w:lsdException w:name="Medium List 1 Accent 6" w:uiPriority="65"/>
-    <w:lsdException w:name="Medium List 2 Accent 6" w:uiPriority="66"/>
-    <w:lsdException w:name="Medium Grid 1 Accent 6" w:uiPriority="67"/>
-    <w:lsdException w:name="Medium Grid 2 Accent 6" w:uiPriority="68"/>
-    <w:lsdException w:name="Medium Grid 3 Accent 6" w:uiPriority="69"/>
-    <w:lsdException w:name="Dark List Accent 6" w:uiPriority="70"/>
-    <w:lsdException w:name="Colorful Shading Accent 6" w:uiPriority="71"/>
-    <w:lsdException w:name="Colorful List Accent 6" w:uiPriority="72"/>
-    <w:lsdException w:name="Colorful Grid Accent 6" w:uiPriority="73"/>
-    <w:lsdException w:name="Subtle Emphasis" w:uiPriority="19" w:qFormat="1"/>
-    <w:lsdException w:name="Intense Emphasis" w:uiPriority="21" w:qFormat="1"/>
-    <w:lsdException w:name="Subtle Reference" w:uiPriority="31" w:qFormat="1"/>
-    <w:lsdException w:name="Intense Reference" w:uiPriority="32" w:qFormat="1"/>
-    <w:lsdException w:name="Book Title" w:uiPriority="33" w:qFormat="1"/>
-    <w:lsdException w:name="Bibliography" w:semiHidden="1" w:uiPriority="37" w:unhideWhenUsed="1"/>
-    <w:lsdException w:name="TOC Heading" w:semiHidden="1" w:uiPriority="39" w:unhideWhenUsed="1" w:qFormat="1"/>
-    <w:lsdException w:name="Plain Table 1" w:uiPriority="41"/>
-    <w:lsdException w:name="Plain Table 2" w:uiPriority="42"/>
-    <w:lsdException w:name="Plain Table 3" w:uiPriority="43"/>
-    <w:lsdException w:name="Plain Table 4" w:uiPriority="44"/>
-    <w:lsdException w:name="Plain Table 5" w:uiPriority="45"/>
-    <w:lsdException w:name="Grid Table Light" w:uiPriority="40"/>
-    <w:lsdException w:name="Grid Table 1 Light" w:uiPriority="46"/>
-    <w:lsdException w:name="Grid Table 2" w:uiPriority="47"/>
-    <w:lsdException w:name="Grid Table 3" w:uiPriority="48"/>
-    <w:lsdException w:name="Grid Table 4" w:uiPriority="49"/>
-    <w:lsdException w:name="Grid Table 5 Dark" w:uiPriority="50"/>
-    <w:lsdException w:name="Grid Table 6 Colorful" w:uiPriority="51"/>
-    <w:lsdException w:name="Grid Table 7 Colorful" w:uiPriority="52"/>
-    <w:lsdException w:name="Grid Table 1 Light Accent 1" w:uiPriority="46"/>
-    <w:lsdException w:name="Grid Table 2 Accent 1" w:uiPriority="47"/>
-    <w:lsdException w:name="Grid Table 3 Accent 1" w:uiPriority="48"/>
-    <w:lsdException w:name="Grid Table 4 Accent 1" w:uiPriority="49"/>
-    <w:lsdException w:name="Grid Table 5 Dark Accent 1" w:uiPriority="50"/>
-    <w:lsdException w:name="Grid Table 6 Colorful Accent 1" w:uiPriority="51"/>
-    <w:lsdException w:name="Grid Table 7 Colorful Accent 1" w:uiPriority="52"/>
-    <w:lsdException w:name="Grid Table 1 Light Accent 2" w:uiPriority="46"/>
-    <w:lsdException w:name="Grid Table 2 Accent 2" w:uiPriority="47"/>
-    <w:lsdException w:name="Grid Table 3 Accent 2" w:uiPriority="48"/>
-    <w:lsdException w:name="Grid Table 4 Accent 2" w:uiPriority="49"/>
-    <w:lsdException w:name="Grid Table 5 Dark Accent 2" w:uiPriority="50"/>
-    <w:lsdException w:name="Grid Table 6 Colorful Accent 2" w:uiPriority="51"/>
-    <w:lsdException w:name="Grid Table 7 Colorful Accent 2" w:uiPriority="52"/>
-    <w:lsdException w:name="Grid Table 1 Light Accent 3" w:uiPriority="46"/>
-    <w:lsdException w:name="Grid Table 2 Accent 3" w:uiPriority="47"/>
-    <w:lsdException w:name="Grid Table 3 Accent 3" w:uiPriority="48"/>
-    <w:lsdException w:name="Grid Table 4 Accent 3" w:uiPriority="49"/>
-    <w:lsdException w:name="Grid Table 5 Dark Accent 3" w:uiPriority="50"/>
-    <w:lsdException w:name="Grid Table 6 Colorful Accent 3" w:uiPriority="51"/>
-    <w:lsdException w:name="Grid Table 7 Colorful Accent 3" w:uiPriority="52"/>
-    <w:lsdException w:name="Grid Table 1 Light Accent 4" w:uiPriority="46"/>
-    <w:lsdException w:name="Grid Table 2 Accent 4" w:uiPriority="47"/>
-    <w:lsdException w:name="Grid Table 3 Accent 4" w:uiPriority="48"/>
-    <w:lsdException w:name="Grid Table 4 Accent 4" w:uiPriority="49"/>
-    <w:lsdException w:name="Grid Table 5 Dark Accent 4" w:uiPriority="50"/>
-    <w:lsdException w:name="Grid Table 6 Colorful Accent 4" w:uiPriority="51"/>
-    <w:lsdException w:name="Grid Table 7 Colorful Accent 4" w:uiPriority="52"/>
-    <w:lsdException w:name="Grid Table 1 Light Accent 5" w:uiPriority="46"/>
-    <w:lsdException w:name="Grid Table 2 Accent 5" w:uiPriority="47"/>
-    <w:lsdException w:name="Grid Table 3 Accent 5" w:uiPriority="48"/>
-    <w:lsdException w:name="Grid Table 4 Accent 5" w:uiPriority="49"/>
-    <w:lsdException w:name="Grid Table 5 Dark Accent 5" w:uiPriority="50"/>
-    <w:lsdException w:name="Grid Table 6 Colorful Accent 5" w:uiPriority="51"/>
-    <w:lsdException w:name="Grid Table 7 Colorful Accent 5" w:uiPriority="52"/>
-    <w:lsdException w:name="Grid Table 1 Light Accent 6" w:uiPriority="46"/>
-    <w:lsdException w:name="Grid Table 2 Accent 6" w:uiPriority="47"/>
-    <w:lsdException w:name="Grid Table 3 Accent 6" w:uiPriority="48"/>
-    <w:lsdException w:name="Grid Table 4 Accent 6" w:uiPriority="49"/>
-    <w:lsdException w:name="Grid Table 5 Dark Accent 6" w:uiPriority="50"/>
-    <w:lsdException w:name="Grid Table 6 Colorful Accent 6" w:uiPriority="51"/>
-    <w:lsdException w:name="Grid Table 7 Colorful Accent 6" w:uiPriority="52"/>
-    <w:lsdException w:name="List Table 1 Light" w:uiPriority="46"/>
-    <w:lsdException w:name="List Table 2" w:uiPriority="47"/>
-    <w:lsdException w:name="List Table 3" w:uiPriority="48"/>
-    <w:lsdException w:name="List Table 4" w:uiPriority="49"/>
-    <w:lsdException w:name="List Table 5 Dark" w:uiPriority="50"/>
-    <w:lsdException w:name="List Table 6 Colorful" w:uiPriority="51"/>
-    <w:lsdException w:name="List Table 7 Colorful" w:uiPriority="52"/>
-    <w:lsdException w:name="List Table 1 Light Accent 1" w:uiPriority="46"/>
-    <w:lsdException w:name="List Table 2 Accent 1" w:uiPriority="47"/>
-    <w:lsdException w:name="List Table 3 Accent 1" w:uiPriority="48"/>
-    <w:lsdException w:name="List Table 4 Accent 1" w:uiPriority="49"/>
-    <w:lsdException w:name="List Table 5 Dark Accent 1" w:uiPriority="50"/>
-    <w:lsdException w:name="List Table 6 Colorful Accent 1" w:uiPriority="51"/>
-    <w:lsdException w:name="List Table 7 Colorful Accent 1" w:uiPriority="52"/>
-    <w:lsdException w:name="List Table 1 Light Accent 2" w:uiPriority="46"/>
-    <w:lsdException w:name="List Table 2 Accent 2" w:uiPriority="47"/>
-    <w:lsdException w:name="List Table 3 Accent 2" w:uiPriority="48"/>
-    <w:lsdException w:name="List Table 4 Accent 2" w:uiPriority="49"/>
-    <w:lsdException w:name="List Table 5 Dark Accent 2" w:uiPriority="50"/>
-    <w:lsdException w:name="List Table 6 Colorful Accent 2" w:uiPriority="51"/>
-    <w:lsdException w:name="List Table 7 Colorful Accent 2" w:uiPriority="52"/>
-    <w:lsdException w:name="List Table 1 Light Accent 3" w:uiPriority="46"/>
-    <w:lsdException w:name="List Table 2 Accent 3" w:uiPriority="47"/>
-    <w:lsdException w:name="List Table 3 Accent 3" w:uiPriority="48"/>
-    <w:lsdException w:name="List Table 4 Accent 3" w:uiPriority="49"/>
-    <w:lsdException w:name="List Table 5 Dark Accent 3" w:uiPriority="50"/>
-    <w:lsdException w:name="List Table 6 Colorful Accent 3" w:uiPriority="51"/>
-    <w:lsdException w:name="List Table 7 Colorful Accent 3" w:uiPriority="52"/>
-    <w:lsdException w:name="List Table 1 Light Accent 4" w:uiPriority="46"/>
-    <w:lsdException w:name="List Table 2 Accent 4" w:uiPriority="47"/>
-    <w:lsdException w:name="List Table 3 Accent 4" w:uiPriority="48"/>
-    <w:lsdException w:name="List Table 4 Accent 4" w:uiPriority="49"/>
-    <w:lsdException w:name="List Table 5 Dark Accent 4" w:uiPriority="50"/>
-    <w:lsdException w:name="List Table 6 Colorful Accent 4" w:uiPriority="51"/>
-    <w:lsdException w:name="List Table 7 Colorful Accent 4" w:uiPriority="52"/>
-    <w:lsdException w:name="List Table 1 Light Accent 5" w:uiPriority="46"/>
-    <w:lsdException w:name="List Table 2 Accent 5" w:uiPriority="47"/>
-    <w:lsdException w:name="List Table 3 Accent 5" w:uiPriority="48"/>
-    <w:lsdException w:name="List Table 4 Accent 5" w:uiPriority="49"/>
-    <w:lsdException w:name="List Table 5 Dark Accent 5" w:uiPriority="50"/>
-    <w:lsdException w:name="List Table 6 Colorful Accent 5" w:uiPriority="51"/>
-    <w:lsdException w:name="List Table 7 Colorful Accent 5" w:uiPriority="52"/>
-    <w:lsdException w:name="List Table 1 Light Accent 6" w:uiPriority="46"/>
-    <w:lsdException w:name="List Table 2 Accent 6" w:uiPriority="47"/>
-    <w:lsdException w:name="List Table 3 Accent 6" w:uiPriority="48"/>
-    <w:lsdException w:name="List Table 4 Accent 6" w:uiPriority="49"/>
-    <w:lsdException w:name="List Table 5 Dark Accent 6" w:uiPriority="50"/>
-    <w:lsdException w:name="List Table 6 Colorful Accent 6" w:uiPriority="51"/>
-    <w:lsdException w:name="List Table 7 Colorful Accent 6" w:uiPriority="52"/>
-  </w:latentStyles>
-  <w:style w:type="paragraph" w:default="1" w:styleId="Norml">
-    <w:name w:val="Normal"/>
-    <w:qFormat/>
-  </w:style>
-  <w:style w:type="character" w:default="1" w:styleId="Bekezdsalapbettpusa">
-    <w:name w:val="Default Paragraph Font"/>
-    <w:uiPriority w:val="1"/>
-    <w:semiHidden/>
-    <w:unhideWhenUsed/>
-  </w:style>
-  <w:style w:type="table" w:default="1" w:styleId="Normltblzat">
-    <w:name w:val="Normal Table"/>
-    <w:uiPriority w:val="99"/>
-    <w:semiHidden/>
-    <w:unhideWhenUsed/>
-    <w:tblPr>
-      <w:tblInd w:w="0" w:type="dxa"/>
-      <w:tblCellMar>
-        <w:top w:w="0" w:type="dxa"/>
-        <w:left w:w="108" w:type="dxa"/>
-        <w:bottom w:w="0" w:type="dxa"/>
-        <w:right w:w="108" w:type="dxa"/>
-      </w:tblCellMar>
-    </w:tblPr>
-  </w:style>
-  <w:style w:type="numbering" w:default="1" w:styleId="Nemlista">
-    <w:name w:val="No List"/>
-    <w:uiPriority w:val="99"/>
-    <w:semiHidden/>
-    <w:unhideWhenUsed/>
-  </w:style>
-  <w:style w:type="paragraph" w:customStyle="1" w:styleId="82B5FCBD184048D4B440F6B5C84C5106">
-    <w:name w:val="82B5FCBD184048D4B440F6B5C84C5106"/>
-    <w:rsid w:val="0082040D"/>
-  </w:style>
-</w:styles>
-</file>
-
-<file path=word/glossary/webSettings.xml><?xml version="1.0" encoding="utf-8"?>
-<w:webSettings xmlns:mc="http://schemas.openxmlformats.org/markup-compatibility/2006" xmlns:r="http://schemas.openxmlformats.org/officeDocument/2006/relationships" xmlns:w="http://schemas.openxmlformats.org/wordprocessingml/2006/main" xmlns:w14="http://schemas.microsoft.com/office/word/2010/wordml" xmlns:w15="http://schemas.microsoft.com/office/word/2012/wordml" mc:Ignorable="w14 w15">
-  <w:optimizeForBrowser/>
-  <w:allowPNG/>
-</w:webSettings>
-</file>
-
 <file path=word/theme/theme1.xml><?xml version="1.0" encoding="utf-8"?>
 <a:theme xmlns:a="http://schemas.openxmlformats.org/drawingml/2006/main" name="Office-téma">
   <a:themeElements>

</xml_diff>

<commit_message>
sys dev rep final final? :D
</commit_message>
<xml_diff>
--- a/Report/System Development Report.docx
+++ b/Report/System Development Report.docx
@@ -1373,7 +1373,14 @@
             <w:rStyle w:val="Hiperhivatkozs"/>
             <w:noProof/>
           </w:rPr>
-          <w:t>7 Conclusion</w:t>
+          <w:t xml:space="preserve">5 </w:t>
+        </w:r>
+        <w:r>
+          <w:rPr>
+            <w:rStyle w:val="Hiperhivatkozs"/>
+            <w:noProof/>
+          </w:rPr>
+          <w:t>Conclusion</w:t>
         </w:r>
         <w:r>
           <w:rPr>
@@ -1414,7 +1421,14 @@
             <w:rStyle w:val="Hiperhivatkozs"/>
             <w:noProof/>
           </w:rPr>
-          <w:t>8. References</w:t>
+          <w:t>6</w:t>
+        </w:r>
+        <w:r>
+          <w:rPr>
+            <w:rStyle w:val="Hiperhivatkozs"/>
+            <w:noProof/>
+          </w:rPr>
+          <w:t xml:space="preserve"> References</w:t>
         </w:r>
         <w:r>
           <w:rPr>
@@ -1449,29 +1463,51 @@
           <w:lang w:eastAsia="da-DK"/>
         </w:rPr>
       </w:pPr>
-      <w:hyperlink w:anchor="_Toc421009007" w:history="1">
-        <w:r>
-          <w:rPr>
-            <w:rStyle w:val="Hiperhivatkozs"/>
-            <w:noProof/>
-          </w:rPr>
-          <w:t>9. Appendices</w:t>
-        </w:r>
-        <w:r>
-          <w:rPr>
-            <w:noProof/>
-            <w:webHidden/>
-          </w:rPr>
-          <w:tab/>
-        </w:r>
-        <w:r>
-          <w:rPr>
-            <w:noProof/>
-            <w:webHidden/>
-          </w:rPr>
-          <w:t>18</w:t>
-        </w:r>
-      </w:hyperlink>
+      <w:r>
+        <w:fldChar w:fldCharType="begin"/>
+      </w:r>
+      <w:r>
+        <w:instrText xml:space="preserve"> HYPERLINK \l "_Toc421009007" </w:instrText>
+      </w:r>
+      <w:r>
+        <w:fldChar w:fldCharType="separate"/>
+      </w:r>
+      <w:r>
+        <w:rPr>
+          <w:rStyle w:val="Hiperhivatkozs"/>
+          <w:noProof/>
+        </w:rPr>
+        <w:t>7</w:t>
+      </w:r>
+      <w:bookmarkStart w:id="2" w:name="_GoBack"/>
+      <w:bookmarkEnd w:id="2"/>
+      <w:r>
+        <w:rPr>
+          <w:rStyle w:val="Hiperhivatkozs"/>
+          <w:noProof/>
+        </w:rPr>
+        <w:t xml:space="preserve"> Appendices</w:t>
+      </w:r>
+      <w:r>
+        <w:rPr>
+          <w:noProof/>
+          <w:webHidden/>
+        </w:rPr>
+        <w:tab/>
+      </w:r>
+      <w:r>
+        <w:rPr>
+          <w:noProof/>
+          <w:webHidden/>
+        </w:rPr>
+        <w:t>18</w:t>
+      </w:r>
+      <w:r>
+        <w:rPr>
+          <w:noProof/>
+        </w:rPr>
+        <w:fldChar w:fldCharType="end"/>
+      </w:r>
     </w:p>
     <w:p>
       <w:pPr>
@@ -6869,8 +6905,6 @@
           </wp:inline>
         </w:drawing>
       </w:r>
-      <w:bookmarkStart w:id="2" w:name="_GoBack"/>
-      <w:bookmarkEnd w:id="2"/>
     </w:p>
     <w:sectPr>
       <w:footerReference w:type="default" r:id="rId16"/>

</xml_diff>

<commit_message>
Sys Dev Rep New Final :8ball:
</commit_message>
<xml_diff>
--- a/Report/System Development Report.docx
+++ b/Report/System Development Report.docx
@@ -1463,51 +1463,36 @@
           <w:lang w:eastAsia="da-DK"/>
         </w:rPr>
       </w:pPr>
-      <w:r>
-        <w:fldChar w:fldCharType="begin"/>
-      </w:r>
-      <w:r>
-        <w:instrText xml:space="preserve"> HYPERLINK \l "_Toc421009007" </w:instrText>
-      </w:r>
-      <w:r>
-        <w:fldChar w:fldCharType="separate"/>
-      </w:r>
-      <w:r>
-        <w:rPr>
-          <w:rStyle w:val="Hiperhivatkozs"/>
-          <w:noProof/>
-        </w:rPr>
-        <w:t>7</w:t>
-      </w:r>
-      <w:bookmarkStart w:id="2" w:name="_GoBack"/>
-      <w:bookmarkEnd w:id="2"/>
-      <w:r>
-        <w:rPr>
-          <w:rStyle w:val="Hiperhivatkozs"/>
-          <w:noProof/>
-        </w:rPr>
-        <w:t xml:space="preserve"> Appendices</w:t>
-      </w:r>
-      <w:r>
-        <w:rPr>
-          <w:noProof/>
-          <w:webHidden/>
-        </w:rPr>
-        <w:tab/>
-      </w:r>
-      <w:r>
-        <w:rPr>
-          <w:noProof/>
-          <w:webHidden/>
-        </w:rPr>
-        <w:t>18</w:t>
-      </w:r>
-      <w:r>
-        <w:rPr>
-          <w:noProof/>
-        </w:rPr>
-        <w:fldChar w:fldCharType="end"/>
-      </w:r>
+      <w:hyperlink w:anchor="_Toc421009007" w:history="1">
+        <w:r>
+          <w:rPr>
+            <w:rStyle w:val="Hiperhivatkozs"/>
+            <w:noProof/>
+          </w:rPr>
+          <w:t>7</w:t>
+        </w:r>
+        <w:r>
+          <w:rPr>
+            <w:rStyle w:val="Hiperhivatkozs"/>
+            <w:noProof/>
+          </w:rPr>
+          <w:t xml:space="preserve"> Appendices</w:t>
+        </w:r>
+        <w:r>
+          <w:rPr>
+            <w:noProof/>
+            <w:webHidden/>
+          </w:rPr>
+          <w:tab/>
+        </w:r>
+        <w:r>
+          <w:rPr>
+            <w:noProof/>
+            <w:webHidden/>
+          </w:rPr>
+          <w:t>18</w:t>
+        </w:r>
+      </w:hyperlink>
     </w:p>
     <w:p>
       <w:pPr>
@@ -1574,7 +1559,7 @@
           <w:sz w:val="28"/>
           <w:lang w:eastAsia="da-DK"/>
         </w:rPr>
-        <w:t>There are</w:t>
+        <w:t>“</w:t>
       </w:r>
       <w:r>
         <w:rPr>
@@ -1582,7 +1567,23 @@
           <w:sz w:val="28"/>
           <w:lang w:eastAsia="da-DK"/>
         </w:rPr>
+        <w:t>There are</w:t>
+      </w:r>
+      <w:r>
+        <w:rPr>
+          <w:i/>
+          <w:sz w:val="28"/>
+          <w:lang w:eastAsia="da-DK"/>
+        </w:rPr>
         <w:t xml:space="preserve"> no problems, only challenges.</w:t>
+      </w:r>
+      <w:r>
+        <w:rPr>
+          <w:i/>
+          <w:sz w:val="28"/>
+          <w:lang w:eastAsia="da-DK"/>
+        </w:rPr>
+        <w:t>”</w:t>
       </w:r>
     </w:p>
     <w:p>
@@ -5261,7 +5262,15 @@
         <w:rPr>
           <w:rFonts w:ascii="Tahoma" w:hAnsi="Tahoma" w:cs="Tahoma"/>
         </w:rPr>
-        <w:t xml:space="preserve"> Group 3 was stuck on this problem for two and a half days</w:t>
+        <w:t xml:space="preserve"> Group 2</w:t>
+      </w:r>
+      <w:bookmarkStart w:id="2" w:name="_GoBack"/>
+      <w:bookmarkEnd w:id="2"/>
+      <w:r>
+        <w:rPr>
+          <w:rFonts w:ascii="Tahoma" w:hAnsi="Tahoma" w:cs="Tahoma"/>
+        </w:rPr>
+        <w:t xml:space="preserve"> was stuck on this problem for two and a half days</w:t>
       </w:r>
       <w:r>
         <w:rPr>
@@ -5838,7 +5847,19 @@
         <w:rPr>
           <w:rFonts w:ascii="Tahoma" w:hAnsi="Tahoma" w:cs="Tahoma"/>
         </w:rPr>
-        <w:t xml:space="preserve">The POCA up was </w:t>
+        <w:t xml:space="preserve">The POCA </w:t>
+      </w:r>
+      <w:r>
+        <w:rPr>
+          <w:rFonts w:ascii="Tahoma" w:hAnsi="Tahoma" w:cs="Tahoma"/>
+        </w:rPr>
+        <w:t>app</w:t>
+      </w:r>
+      <w:r>
+        <w:rPr>
+          <w:rFonts w:ascii="Tahoma" w:hAnsi="Tahoma" w:cs="Tahoma"/>
+        </w:rPr>
+        <w:t xml:space="preserve"> was </w:t>
       </w:r>
       <w:r>
         <w:rPr>
@@ -6973,7 +6994,7 @@
             <w:noProof/>
             <w:lang w:val="hu-HU"/>
           </w:rPr>
-          <w:t>20</w:t>
+          <w:t>1</w:t>
         </w:r>
         <w:r>
           <w:fldChar w:fldCharType="end"/>

</xml_diff>

<commit_message>
sys dev rep final final final
</commit_message>
<xml_diff>
--- a/Report/System Development Report.docx
+++ b/Report/System Development Report.docx
@@ -1726,7 +1726,23 @@
           <w:rFonts w:ascii="Tahoma" w:hAnsi="Tahoma" w:cs="Tahoma"/>
           <w:lang w:eastAsia="da-DK"/>
         </w:rPr>
-        <w:t>In the following part the birth of the core idea – inception- is being detailed, as well as how Group 3 managed to develop a project from that single idea.</w:t>
+        <w:t xml:space="preserve">In the following part the birth of the core idea – inception- is being </w:t>
+      </w:r>
+      <w:r>
+        <w:rPr>
+          <w:rFonts w:ascii="Tahoma" w:hAnsi="Tahoma" w:cs="Tahoma"/>
+          <w:lang w:eastAsia="da-DK"/>
+        </w:rPr>
+        <w:t>detailed, as well as how Group 2</w:t>
+      </w:r>
+      <w:bookmarkStart w:id="2" w:name="_GoBack"/>
+      <w:bookmarkEnd w:id="2"/>
+      <w:r>
+        <w:rPr>
+          <w:rFonts w:ascii="Tahoma" w:hAnsi="Tahoma" w:cs="Tahoma"/>
+          <w:lang w:eastAsia="da-DK"/>
+        </w:rPr>
+        <w:t xml:space="preserve"> managed to develop a project from that single idea.</w:t>
       </w:r>
     </w:p>
     <w:p>
@@ -2487,25 +2503,7 @@
           <w:sz w:val="28"/>
           <w:lang w:eastAsia="da-DK"/>
         </w:rPr>
-        <w:t xml:space="preserve">3. </w:t>
-      </w:r>
-      <w:proofErr w:type="gramStart"/>
-      <w:r>
-        <w:rPr>
-          <w:rFonts w:ascii="Tahoma" w:hAnsi="Tahoma" w:cs="Tahoma"/>
-          <w:sz w:val="28"/>
-          <w:lang w:eastAsia="da-DK"/>
-        </w:rPr>
-        <w:t>From</w:t>
-      </w:r>
-      <w:proofErr w:type="gramEnd"/>
-      <w:r>
-        <w:rPr>
-          <w:rFonts w:ascii="Tahoma" w:hAnsi="Tahoma" w:cs="Tahoma"/>
-          <w:sz w:val="28"/>
-          <w:lang w:eastAsia="da-DK"/>
-        </w:rPr>
-        <w:t xml:space="preserve"> Idea to Materialization</w:t>
+        <w:t>3. From Idea to Materialization</w:t>
       </w:r>
     </w:p>
     <w:p>
@@ -5048,55 +5046,13 @@
         <w:rPr>
           <w:rFonts w:ascii="Tahoma" w:hAnsi="Tahoma" w:cs="Tahoma"/>
         </w:rPr>
-        <w:t xml:space="preserve">The group also created some physical charts for representation. Sprint Task Board, Release Burn </w:t>
-      </w:r>
-      <w:proofErr w:type="gramStart"/>
-      <w:r>
-        <w:rPr>
-          <w:rFonts w:ascii="Tahoma" w:hAnsi="Tahoma" w:cs="Tahoma"/>
-        </w:rPr>
-        <w:t>Down</w:t>
-      </w:r>
-      <w:proofErr w:type="gramEnd"/>
-      <w:r>
-        <w:rPr>
-          <w:rFonts w:ascii="Tahoma" w:hAnsi="Tahoma" w:cs="Tahoma"/>
-        </w:rPr>
-        <w:t xml:space="preserve"> Chart and Sprint Burn Down chart were created for that purpose. Sprint Task Board consists of the following columns: User Stories, Tasks, To Do, In Progress, Test (test phase) and </w:t>
-      </w:r>
-      <w:proofErr w:type="gramStart"/>
-      <w:r>
-        <w:rPr>
-          <w:rFonts w:ascii="Tahoma" w:hAnsi="Tahoma" w:cs="Tahoma"/>
-        </w:rPr>
-        <w:t>Done</w:t>
-      </w:r>
-      <w:proofErr w:type="gramEnd"/>
-      <w:r>
-        <w:rPr>
-          <w:rFonts w:ascii="Tahoma" w:hAnsi="Tahoma" w:cs="Tahoma"/>
-        </w:rPr>
-        <w:t xml:space="preserve"> columns. The tasks (which are on sticky notes) are moved between the columns of the board accordingly. </w:t>
-      </w:r>
-      <w:r>
-        <w:rPr>
-          <w:rFonts w:ascii="Tahoma" w:hAnsi="Tahoma" w:cs="Tahoma"/>
-        </w:rPr>
-        <w:t xml:space="preserve">The Sprint Burn </w:t>
-      </w:r>
-      <w:proofErr w:type="gramStart"/>
-      <w:r>
-        <w:rPr>
-          <w:rFonts w:ascii="Tahoma" w:hAnsi="Tahoma" w:cs="Tahoma"/>
-        </w:rPr>
-        <w:t>Down</w:t>
-      </w:r>
-      <w:proofErr w:type="gramEnd"/>
-      <w:r>
-        <w:rPr>
-          <w:rFonts w:ascii="Tahoma" w:hAnsi="Tahoma" w:cs="Tahoma"/>
-        </w:rPr>
-        <w:t xml:space="preserve"> Chart represents the correlation between the amount of story points and the time (number of days) spent on working per sprint. Release Burn Down chart is aggregating all of the Sprint and it shows the total sequence in one single chart.</w:t>
+        <w:t xml:space="preserve">The group also created some physical charts for representation. Sprint Task Board, Release Burn Down Chart and Sprint Burn Down chart were created for that purpose. Sprint Task Board consists of the following columns: User Stories, Tasks, To Do, In Progress, Test (test phase) and Done columns. The tasks (which are on sticky notes) are moved between the columns of the board accordingly. </w:t>
+      </w:r>
+      <w:r>
+        <w:rPr>
+          <w:rFonts w:ascii="Tahoma" w:hAnsi="Tahoma" w:cs="Tahoma"/>
+        </w:rPr>
+        <w:t>The Sprint Burn Down Chart represents the correlation between the amount of story points and the time (number of days) spent on working per sprint. Release Burn Down chart is aggregating all of the Sprint and it shows the total sequence in one single chart.</w:t>
       </w:r>
     </w:p>
     <w:p>
@@ -5264,8 +5220,6 @@
         </w:rPr>
         <w:t xml:space="preserve"> Group 2</w:t>
       </w:r>
-      <w:bookmarkStart w:id="2" w:name="_GoBack"/>
-      <w:bookmarkEnd w:id="2"/>
       <w:r>
         <w:rPr>
           <w:rFonts w:ascii="Tahoma" w:hAnsi="Tahoma" w:cs="Tahoma"/>
@@ -6994,7 +6948,7 @@
             <w:noProof/>
             <w:lang w:val="hu-HU"/>
           </w:rPr>
-          <w:t>1</w:t>
+          <w:t>20</w:t>
         </w:r>
         <w:r>
           <w:fldChar w:fldCharType="end"/>

</xml_diff>